<commit_message>
Primeiro exercio da parte 2 feito falta os comentários
</commit_message>
<xml_diff>
--- a/1T/relatorio com.docx
+++ b/1T/relatorio com.docx
@@ -1,6 +1,6 @@
 
 <file path=word/document.xml><?xml version="1.0" encoding="utf-8"?>
-<w:document xmlns:wpc="http://schemas.microsoft.com/office/word/2010/wordprocessingCanvas" xmlns:cx="http://schemas.microsoft.com/office/drawing/2014/chartex" xmlns:cx1="http://schemas.microsoft.com/office/drawing/2015/9/8/chartex" xmlns:mc="http://schemas.openxmlformats.org/markup-compatibility/2006" xmlns:o="urn:schemas-microsoft-com:office:office" xmlns:r="http://schemas.openxmlformats.org/officeDocument/2006/relationships" xmlns:m="http://schemas.openxmlformats.org/officeDocument/2006/math" xmlns:v="urn:schemas-microsoft-com:vml" xmlns:wp14="http://schemas.microsoft.com/office/word/2010/wordprocessingDrawing" xmlns:wp="http://schemas.openxmlformats.org/drawingml/2006/wordprocessingDrawing" xmlns:w10="urn:schemas-microsoft-com:office:word" xmlns:w="http://schemas.openxmlformats.org/wordprocessingml/2006/main" xmlns:w14="http://schemas.microsoft.com/office/word/2010/wordml" xmlns:w15="http://schemas.microsoft.com/office/word/2012/wordml" xmlns:w16se="http://schemas.microsoft.com/office/word/2015/wordml/symex" xmlns:wpg="http://schemas.microsoft.com/office/word/2010/wordprocessingGroup" xmlns:wpi="http://schemas.microsoft.com/office/word/2010/wordprocessingInk" xmlns:wne="http://schemas.microsoft.com/office/word/2006/wordml" xmlns:wps="http://schemas.microsoft.com/office/word/2010/wordprocessingShape" mc:Ignorable="w14 w15 w16se wp14">
+<w:document xmlns:wpc="http://schemas.microsoft.com/office/word/2010/wordprocessingCanvas" xmlns:cx="http://schemas.microsoft.com/office/drawing/2014/chartex" xmlns:cx1="http://schemas.microsoft.com/office/drawing/2015/9/8/chartex" xmlns:cx2="http://schemas.microsoft.com/office/drawing/2015/10/21/chartex" xmlns:cx3="http://schemas.microsoft.com/office/drawing/2016/5/9/chartex" xmlns:cx4="http://schemas.microsoft.com/office/drawing/2016/5/10/chartex" xmlns:cx5="http://schemas.microsoft.com/office/drawing/2016/5/11/chartex" xmlns:cx6="http://schemas.microsoft.com/office/drawing/2016/5/12/chartex" xmlns:cx7="http://schemas.microsoft.com/office/drawing/2016/5/13/chartex" xmlns:cx8="http://schemas.microsoft.com/office/drawing/2016/5/14/chartex" xmlns:mc="http://schemas.openxmlformats.org/markup-compatibility/2006" xmlns:aink="http://schemas.microsoft.com/office/drawing/2016/ink" xmlns:am3d="http://schemas.microsoft.com/office/drawing/2017/model3d" xmlns:o="urn:schemas-microsoft-com:office:office" xmlns:r="http://schemas.openxmlformats.org/officeDocument/2006/relationships" xmlns:m="http://schemas.openxmlformats.org/officeDocument/2006/math" xmlns:v="urn:schemas-microsoft-com:vml" xmlns:wp14="http://schemas.microsoft.com/office/word/2010/wordprocessingDrawing" xmlns:wp="http://schemas.openxmlformats.org/drawingml/2006/wordprocessingDrawing" xmlns:w10="urn:schemas-microsoft-com:office:word" xmlns:w="http://schemas.openxmlformats.org/wordprocessingml/2006/main" xmlns:w14="http://schemas.microsoft.com/office/word/2010/wordml" xmlns:w15="http://schemas.microsoft.com/office/word/2012/wordml" xmlns:w16cid="http://schemas.microsoft.com/office/word/2016/wordml/cid" xmlns:w16se="http://schemas.microsoft.com/office/word/2015/wordml/symex" xmlns:wpg="http://schemas.microsoft.com/office/word/2010/wordprocessingGroup" xmlns:wpi="http://schemas.microsoft.com/office/word/2010/wordprocessingInk" xmlns:wne="http://schemas.microsoft.com/office/word/2006/wordml" xmlns:wps="http://schemas.microsoft.com/office/word/2010/wordprocessingShape" mc:Ignorable="w14 w15 w16se w16cid wp14">
   <w:body>
     <w:p>
       <w:pPr>
@@ -477,6 +477,8 @@
         </w:rPr>
         <w:t>8858 – Miguel Lourenço</w:t>
       </w:r>
+      <w:bookmarkStart w:id="0" w:name="_GoBack"/>
+      <w:bookmarkEnd w:id="0"/>
     </w:p>
     <w:p>
       <w:pPr>
@@ -603,6 +605,12 @@
     </w:p>
     <w:sdt>
       <w:sdtPr>
+        <w:rPr>
+          <w:rFonts w:asciiTheme="minorHAnsi" w:eastAsiaTheme="minorEastAsia" w:hAnsiTheme="minorHAnsi" w:cstheme="minorBidi"/>
+          <w:color w:val="auto"/>
+          <w:sz w:val="22"/>
+          <w:szCs w:val="22"/>
+        </w:rPr>
         <w:id w:val="50659088"/>
         <w:docPartObj>
           <w:docPartGallery w:val="Table of Contents"/>
@@ -611,18 +619,14 @@
       </w:sdtPr>
       <w:sdtEndPr>
         <w:rPr>
-          <w:rFonts w:asciiTheme="minorHAnsi" w:eastAsiaTheme="minorEastAsia" w:hAnsiTheme="minorHAnsi" w:cstheme="minorBidi"/>
           <w:b/>
           <w:bCs/>
-          <w:color w:val="auto"/>
-          <w:sz w:val="22"/>
-          <w:szCs w:val="22"/>
         </w:rPr>
       </w:sdtEndPr>
       <w:sdtContent>
         <w:p>
           <w:pPr>
-            <w:pStyle w:val="Cabealhodondice"/>
+            <w:pStyle w:val="CabealhodoSumrio"/>
           </w:pPr>
           <w:r>
             <w:t>Conteúdo</w:t>
@@ -630,7 +634,7 @@
         </w:p>
         <w:p>
           <w:pPr>
-            <w:pStyle w:val="ndice1"/>
+            <w:pStyle w:val="Sumrio1"/>
             <w:tabs>
               <w:tab w:val="right" w:leader="dot" w:pos="8494"/>
             </w:tabs>
@@ -662,7 +666,7 @@
           <w:hyperlink w:anchor="_Toc529826564" w:history="1">
             <w:r>
               <w:rPr>
-                <w:rStyle w:val="Hiperligao"/>
+                <w:rStyle w:val="Hyperlink"/>
                 <w:noProof/>
               </w:rPr>
               <w:t>Parte 1</w:t>
@@ -719,7 +723,7 @@
         </w:p>
         <w:p>
           <w:pPr>
-            <w:pStyle w:val="ndice1"/>
+            <w:pStyle w:val="Sumrio1"/>
             <w:tabs>
               <w:tab w:val="right" w:leader="dot" w:pos="8494"/>
             </w:tabs>
@@ -730,7 +734,7 @@
           <w:hyperlink w:anchor="_Toc529826565" w:history="1">
             <w:r>
               <w:rPr>
-                <w:rStyle w:val="Hiperligao"/>
+                <w:rStyle w:val="Hyperlink"/>
                 <w:noProof/>
               </w:rPr>
               <w:t>a)</w:t>
@@ -787,7 +791,7 @@
         </w:p>
         <w:p>
           <w:pPr>
-            <w:pStyle w:val="ndice1"/>
+            <w:pStyle w:val="Sumrio1"/>
             <w:tabs>
               <w:tab w:val="right" w:leader="dot" w:pos="8494"/>
             </w:tabs>
@@ -798,7 +802,7 @@
           <w:hyperlink w:anchor="_Toc529826566" w:history="1">
             <w:r>
               <w:rPr>
-                <w:rStyle w:val="Hiperligao"/>
+                <w:rStyle w:val="Hyperlink"/>
                 <w:noProof/>
               </w:rPr>
               <w:t>b)</w:t>
@@ -855,7 +859,7 @@
         </w:p>
         <w:p>
           <w:pPr>
-            <w:pStyle w:val="ndice1"/>
+            <w:pStyle w:val="Sumrio1"/>
             <w:tabs>
               <w:tab w:val="right" w:leader="dot" w:pos="8494"/>
             </w:tabs>
@@ -866,7 +870,7 @@
           <w:hyperlink w:anchor="_Toc529826567" w:history="1">
             <w:r>
               <w:rPr>
-                <w:rStyle w:val="Hiperligao"/>
+                <w:rStyle w:val="Hyperlink"/>
                 <w:noProof/>
               </w:rPr>
               <w:t>c)</w:t>
@@ -923,7 +927,7 @@
         </w:p>
         <w:p>
           <w:pPr>
-            <w:pStyle w:val="ndice1"/>
+            <w:pStyle w:val="Sumrio1"/>
             <w:tabs>
               <w:tab w:val="right" w:leader="dot" w:pos="8494"/>
             </w:tabs>
@@ -934,7 +938,7 @@
           <w:hyperlink w:anchor="_Toc529826568" w:history="1">
             <w:r>
               <w:rPr>
-                <w:rStyle w:val="Hiperligao"/>
+                <w:rStyle w:val="Hyperlink"/>
                 <w:noProof/>
               </w:rPr>
               <w:t>d)</w:t>
@@ -991,7 +995,7 @@
         </w:p>
         <w:p>
           <w:pPr>
-            <w:pStyle w:val="ndice1"/>
+            <w:pStyle w:val="Sumrio1"/>
             <w:tabs>
               <w:tab w:val="right" w:leader="dot" w:pos="8494"/>
             </w:tabs>
@@ -1002,7 +1006,7 @@
           <w:hyperlink w:anchor="_Toc529826569" w:history="1">
             <w:r>
               <w:rPr>
-                <w:rStyle w:val="Hiperligao"/>
+                <w:rStyle w:val="Hyperlink"/>
                 <w:noProof/>
               </w:rPr>
               <w:t>e)</w:t>
@@ -1059,7 +1063,7 @@
         </w:p>
         <w:p>
           <w:pPr>
-            <w:pStyle w:val="ndice1"/>
+            <w:pStyle w:val="Sumrio1"/>
             <w:tabs>
               <w:tab w:val="right" w:leader="dot" w:pos="8494"/>
             </w:tabs>
@@ -1070,7 +1074,7 @@
           <w:hyperlink w:anchor="_Toc529826570" w:history="1">
             <w:r>
               <w:rPr>
-                <w:rStyle w:val="Hiperligao"/>
+                <w:rStyle w:val="Hyperlink"/>
                 <w:noProof/>
               </w:rPr>
               <w:t>f)</w:t>
@@ -1127,7 +1131,7 @@
         </w:p>
         <w:p>
           <w:pPr>
-            <w:pStyle w:val="ndice1"/>
+            <w:pStyle w:val="Sumrio1"/>
             <w:tabs>
               <w:tab w:val="right" w:leader="dot" w:pos="8494"/>
             </w:tabs>
@@ -1138,7 +1142,7 @@
           <w:hyperlink w:anchor="_Toc529826571" w:history="1">
             <w:r>
               <w:rPr>
-                <w:rStyle w:val="Hiperligao"/>
+                <w:rStyle w:val="Hyperlink"/>
                 <w:noProof/>
               </w:rPr>
               <w:t>g)</w:t>
@@ -1195,7 +1199,7 @@
         </w:p>
         <w:p>
           <w:pPr>
-            <w:pStyle w:val="ndice1"/>
+            <w:pStyle w:val="Sumrio1"/>
             <w:tabs>
               <w:tab w:val="right" w:leader="dot" w:pos="8494"/>
             </w:tabs>
@@ -1206,7 +1210,7 @@
           <w:hyperlink w:anchor="_Toc529826572" w:history="1">
             <w:r>
               <w:rPr>
-                <w:rStyle w:val="Hiperligao"/>
+                <w:rStyle w:val="Hyperlink"/>
                 <w:noProof/>
               </w:rPr>
               <w:t>Parte 2</w:t>
@@ -1263,7 +1267,7 @@
         </w:p>
         <w:p>
           <w:pPr>
-            <w:pStyle w:val="ndice1"/>
+            <w:pStyle w:val="Sumrio1"/>
             <w:tabs>
               <w:tab w:val="right" w:leader="dot" w:pos="8494"/>
             </w:tabs>
@@ -1274,7 +1278,7 @@
           <w:hyperlink w:anchor="_Toc529826573" w:history="1">
             <w:r>
               <w:rPr>
-                <w:rStyle w:val="Hiperligao"/>
+                <w:rStyle w:val="Hyperlink"/>
                 <w:noProof/>
               </w:rPr>
               <w:t>a.</w:t>
@@ -1331,7 +1335,7 @@
         </w:p>
         <w:p>
           <w:pPr>
-            <w:pStyle w:val="ndice1"/>
+            <w:pStyle w:val="Sumrio1"/>
             <w:tabs>
               <w:tab w:val="right" w:leader="dot" w:pos="8494"/>
             </w:tabs>
@@ -1342,7 +1346,7 @@
           <w:hyperlink w:anchor="_Toc529826574" w:history="1">
             <w:r>
               <w:rPr>
-                <w:rStyle w:val="Hiperligao"/>
+                <w:rStyle w:val="Hyperlink"/>
                 <w:noProof/>
               </w:rPr>
               <w:t>b.</w:t>
@@ -1399,7 +1403,7 @@
         </w:p>
         <w:p>
           <w:pPr>
-            <w:pStyle w:val="ndice1"/>
+            <w:pStyle w:val="Sumrio1"/>
             <w:tabs>
               <w:tab w:val="right" w:leader="dot" w:pos="8494"/>
             </w:tabs>
@@ -1410,7 +1414,7 @@
           <w:hyperlink w:anchor="_Toc529826575" w:history="1">
             <w:r>
               <w:rPr>
-                <w:rStyle w:val="Hiperligao"/>
+                <w:rStyle w:val="Hyperlink"/>
                 <w:noProof/>
               </w:rPr>
               <w:t>c)</w:t>
@@ -1467,7 +1471,7 @@
         </w:p>
         <w:p>
           <w:pPr>
-            <w:pStyle w:val="ndice1"/>
+            <w:pStyle w:val="Sumrio1"/>
             <w:tabs>
               <w:tab w:val="right" w:leader="dot" w:pos="8494"/>
             </w:tabs>
@@ -1478,7 +1482,7 @@
           <w:hyperlink w:anchor="_Toc529826576" w:history="1">
             <w:r>
               <w:rPr>
-                <w:rStyle w:val="Hiperligao"/>
+                <w:rStyle w:val="Hyperlink"/>
                 <w:noProof/>
               </w:rPr>
               <w:t>Parte 3</w:t>
@@ -1535,7 +1539,7 @@
         </w:p>
         <w:p>
           <w:pPr>
-            <w:pStyle w:val="ndice1"/>
+            <w:pStyle w:val="Sumrio1"/>
             <w:tabs>
               <w:tab w:val="right" w:leader="dot" w:pos="8494"/>
             </w:tabs>
@@ -1546,7 +1550,7 @@
           <w:hyperlink w:anchor="_Toc529826577" w:history="1">
             <w:r>
               <w:rPr>
-                <w:rStyle w:val="Hiperligao"/>
+                <w:rStyle w:val="Hyperlink"/>
                 <w:noProof/>
               </w:rPr>
               <w:t>a.</w:t>
@@ -1603,7 +1607,7 @@
         </w:p>
         <w:p>
           <w:pPr>
-            <w:pStyle w:val="ndice1"/>
+            <w:pStyle w:val="Sumrio1"/>
             <w:tabs>
               <w:tab w:val="right" w:leader="dot" w:pos="8494"/>
             </w:tabs>
@@ -1614,7 +1618,7 @@
           <w:hyperlink w:anchor="_Toc529826578" w:history="1">
             <w:r>
               <w:rPr>
-                <w:rStyle w:val="Hiperligao"/>
+                <w:rStyle w:val="Hyperlink"/>
                 <w:noProof/>
               </w:rPr>
               <w:t>b.</w:t>
@@ -1671,7 +1675,7 @@
         </w:p>
         <w:p>
           <w:pPr>
-            <w:pStyle w:val="ndice1"/>
+            <w:pStyle w:val="Sumrio1"/>
             <w:tabs>
               <w:tab w:val="right" w:leader="dot" w:pos="8494"/>
             </w:tabs>
@@ -1682,7 +1686,7 @@
           <w:hyperlink w:anchor="_Toc529826579" w:history="1">
             <w:r>
               <w:rPr>
-                <w:rStyle w:val="Hiperligao"/>
+                <w:rStyle w:val="Hyperlink"/>
                 <w:noProof/>
               </w:rPr>
               <w:t>C.</w:t>
@@ -1739,7 +1743,7 @@
         </w:p>
         <w:p>
           <w:pPr>
-            <w:pStyle w:val="ndice1"/>
+            <w:pStyle w:val="Sumrio1"/>
             <w:tabs>
               <w:tab w:val="right" w:leader="dot" w:pos="8494"/>
             </w:tabs>
@@ -1750,7 +1754,7 @@
           <w:hyperlink w:anchor="_Toc529826580" w:history="1">
             <w:r>
               <w:rPr>
-                <w:rStyle w:val="Hiperligao"/>
+                <w:rStyle w:val="Hyperlink"/>
                 <w:noProof/>
               </w:rPr>
               <w:t>d)</w:t>
@@ -1807,7 +1811,7 @@
         </w:p>
         <w:p>
           <w:pPr>
-            <w:pStyle w:val="ndice1"/>
+            <w:pStyle w:val="Sumrio1"/>
             <w:tabs>
               <w:tab w:val="right" w:leader="dot" w:pos="8494"/>
             </w:tabs>
@@ -1818,7 +1822,7 @@
           <w:hyperlink w:anchor="_Toc529826581" w:history="1">
             <w:r>
               <w:rPr>
-                <w:rStyle w:val="Hiperligao"/>
+                <w:rStyle w:val="Hyperlink"/>
                 <w:noProof/>
               </w:rPr>
               <w:t>Parte 4</w:t>
@@ -1875,7 +1879,7 @@
         </w:p>
         <w:p>
           <w:pPr>
-            <w:pStyle w:val="ndice1"/>
+            <w:pStyle w:val="Sumrio1"/>
             <w:tabs>
               <w:tab w:val="right" w:leader="dot" w:pos="8494"/>
             </w:tabs>
@@ -1886,7 +1890,7 @@
           <w:hyperlink w:anchor="_Toc529826582" w:history="1">
             <w:r>
               <w:rPr>
-                <w:rStyle w:val="Hiperligao"/>
+                <w:rStyle w:val="Hyperlink"/>
                 <w:noProof/>
               </w:rPr>
               <w:t>a)</w:t>
@@ -1943,7 +1947,7 @@
         </w:p>
         <w:p>
           <w:pPr>
-            <w:pStyle w:val="ndice1"/>
+            <w:pStyle w:val="Sumrio1"/>
             <w:tabs>
               <w:tab w:val="right" w:leader="dot" w:pos="8494"/>
             </w:tabs>
@@ -1954,7 +1958,7 @@
           <w:hyperlink w:anchor="_Toc529826583" w:history="1">
             <w:r>
               <w:rPr>
-                <w:rStyle w:val="Hiperligao"/>
+                <w:rStyle w:val="Hyperlink"/>
                 <w:noProof/>
               </w:rPr>
               <w:t>b)</w:t>
@@ -2053,8 +2057,6 @@
           <w:szCs w:val="40"/>
         </w:rPr>
       </w:pPr>
-      <w:bookmarkStart w:id="0" w:name="_GoBack"/>
-      <w:bookmarkEnd w:id="0"/>
     </w:p>
     <w:p>
       <w:pPr>
@@ -2069,7 +2071,7 @@
     </w:p>
     <w:p>
       <w:pPr>
-        <w:pStyle w:val="Cabealho1"/>
+        <w:pStyle w:val="Ttulo1"/>
       </w:pPr>
       <w:bookmarkStart w:id="1" w:name="_Toc529826564"/>
       <w:r>
@@ -2080,7 +2082,7 @@
     </w:p>
     <w:p>
       <w:pPr>
-        <w:pStyle w:val="Cabealho1"/>
+        <w:pStyle w:val="Ttulo1"/>
       </w:pPr>
       <w:bookmarkStart w:id="2" w:name="_Toc529826565"/>
       <w:r>
@@ -2119,178 +2121,70 @@
           <w:sz w:val="24"/>
           <w:szCs w:val="24"/>
         </w:rPr>
-        <w:t xml:space="preserve">O primeiro erro teve origem ao tentar aceder a um índice do </w:t>
-      </w:r>
-      <w:proofErr w:type="spellStart"/>
-      <w:r>
+        <w:t>O primeiro erro teve origem ao tentar aceder a um índice do array que não era nem um valor inteiro positivo nem um valor lógico. Neste caso foi tentado aceder ao índice 0 do array.</w:t>
+      </w:r>
+    </w:p>
+    <w:p>
+      <w:pPr>
         <w:rPr>
           <w:rFonts w:asciiTheme="majorHAnsi" w:hAnsiTheme="majorHAnsi"/>
           <w:sz w:val="24"/>
           <w:szCs w:val="24"/>
         </w:rPr>
-        <w:t>array</w:t>
-      </w:r>
-      <w:proofErr w:type="spellEnd"/>
+      </w:pPr>
       <w:r>
         <w:rPr>
           <w:rFonts w:asciiTheme="majorHAnsi" w:hAnsiTheme="majorHAnsi"/>
           <w:sz w:val="24"/>
           <w:szCs w:val="24"/>
         </w:rPr>
-        <w:t xml:space="preserve"> que não era nem um valor inteiro positivo nem um valor lógico. Neste caso foi tentado aceder ao índice 0 do </w:t>
-      </w:r>
-      <w:proofErr w:type="spellStart"/>
-      <w:r>
+        <w:t>O segundo erro foi parecido ao anterior, no entanto, nesta instrução foi tentado aceder ao índice x do array. Apesar de ser possível aceder aos índices de arrays através de uma variável, não é possível se esta variável for também um array.</w:t>
+      </w:r>
+    </w:p>
+    <w:p>
+      <w:pPr>
         <w:rPr>
           <w:rFonts w:asciiTheme="majorHAnsi" w:hAnsiTheme="majorHAnsi"/>
-          <w:sz w:val="24"/>
-          <w:szCs w:val="24"/>
-        </w:rPr>
-        <w:t>array</w:t>
-      </w:r>
-      <w:proofErr w:type="spellEnd"/>
-      <w:r>
+        </w:rPr>
+      </w:pPr>
+    </w:p>
+    <w:p>
+      <w:pPr>
+        <w:pStyle w:val="Ttulo1"/>
+      </w:pPr>
+      <w:bookmarkStart w:id="3" w:name="_Toc529826566"/>
+      <w:r>
+        <w:t>b)</w:t>
+      </w:r>
+      <w:bookmarkEnd w:id="3"/>
+    </w:p>
+    <w:p>
+      <w:pPr>
         <w:rPr>
           <w:rFonts w:asciiTheme="majorHAnsi" w:hAnsiTheme="majorHAnsi"/>
           <w:sz w:val="24"/>
           <w:szCs w:val="24"/>
         </w:rPr>
-        <w:t>.</w:t>
-      </w:r>
-    </w:p>
-    <w:p>
-      <w:pPr>
+      </w:pPr>
+      <w:r>
         <w:rPr>
           <w:rFonts w:asciiTheme="majorHAnsi" w:hAnsiTheme="majorHAnsi"/>
           <w:sz w:val="24"/>
           <w:szCs w:val="24"/>
         </w:rPr>
-      </w:pPr>
-      <w:r>
+        <w:t>O primeiro operador, .^2, eleva ao quadrado cada elemento da matriz e o segundo operador, .*, multiplica cada elemento de uma matriz por cada elemento de outra matriz, se as matrizes tiverem o mesmo tamanho.</w:t>
+      </w:r>
+    </w:p>
+    <w:p>
+      <w:pPr>
         <w:rPr>
           <w:rFonts w:asciiTheme="majorHAnsi" w:hAnsiTheme="majorHAnsi"/>
-          <w:sz w:val="24"/>
-          <w:szCs w:val="24"/>
-        </w:rPr>
-        <w:t xml:space="preserve">O segundo erro foi parecido ao anterior, no entanto, nesta instrução foi tentado aceder ao índice x do </w:t>
-      </w:r>
-      <w:proofErr w:type="spellStart"/>
-      <w:r>
-        <w:rPr>
-          <w:rFonts w:asciiTheme="majorHAnsi" w:hAnsiTheme="majorHAnsi"/>
-          <w:sz w:val="24"/>
-          <w:szCs w:val="24"/>
-        </w:rPr>
-        <w:t>array</w:t>
-      </w:r>
-      <w:proofErr w:type="spellEnd"/>
-      <w:r>
-        <w:rPr>
-          <w:rFonts w:asciiTheme="majorHAnsi" w:hAnsiTheme="majorHAnsi"/>
-          <w:sz w:val="24"/>
-          <w:szCs w:val="24"/>
-        </w:rPr>
-        <w:t xml:space="preserve">. Apesar de ser possível aceder aos índices de </w:t>
-      </w:r>
-      <w:proofErr w:type="spellStart"/>
-      <w:r>
-        <w:rPr>
-          <w:rFonts w:asciiTheme="majorHAnsi" w:hAnsiTheme="majorHAnsi"/>
-          <w:sz w:val="24"/>
-          <w:szCs w:val="24"/>
-        </w:rPr>
-        <w:t>arrays</w:t>
-      </w:r>
-      <w:proofErr w:type="spellEnd"/>
-      <w:r>
-        <w:rPr>
-          <w:rFonts w:asciiTheme="majorHAnsi" w:hAnsiTheme="majorHAnsi"/>
-          <w:sz w:val="24"/>
-          <w:szCs w:val="24"/>
-        </w:rPr>
-        <w:t xml:space="preserve"> através de uma variável, não é possível se esta variável for também um </w:t>
-      </w:r>
-      <w:proofErr w:type="spellStart"/>
-      <w:r>
-        <w:rPr>
-          <w:rFonts w:asciiTheme="majorHAnsi" w:hAnsiTheme="majorHAnsi"/>
-          <w:sz w:val="24"/>
-          <w:szCs w:val="24"/>
-        </w:rPr>
-        <w:t>array</w:t>
-      </w:r>
-      <w:proofErr w:type="spellEnd"/>
-      <w:r>
-        <w:rPr>
-          <w:rFonts w:asciiTheme="majorHAnsi" w:hAnsiTheme="majorHAnsi"/>
-          <w:sz w:val="24"/>
-          <w:szCs w:val="24"/>
-        </w:rPr>
-        <w:t>.</w:t>
-      </w:r>
-    </w:p>
-    <w:p>
-      <w:pPr>
-        <w:rPr>
-          <w:rFonts w:asciiTheme="majorHAnsi" w:hAnsiTheme="majorHAnsi"/>
-        </w:rPr>
-      </w:pPr>
-    </w:p>
-    <w:p>
-      <w:pPr>
-        <w:pStyle w:val="Cabealho1"/>
-      </w:pPr>
-      <w:bookmarkStart w:id="3" w:name="_Toc529826566"/>
-      <w:r>
-        <w:t>b)</w:t>
-      </w:r>
-      <w:bookmarkEnd w:id="3"/>
-    </w:p>
-    <w:p>
-      <w:pPr>
-        <w:rPr>
-          <w:rFonts w:asciiTheme="majorHAnsi" w:hAnsiTheme="majorHAnsi"/>
-          <w:sz w:val="24"/>
-          <w:szCs w:val="24"/>
-        </w:rPr>
-      </w:pPr>
-      <w:r>
-        <w:rPr>
-          <w:rFonts w:asciiTheme="majorHAnsi" w:hAnsiTheme="majorHAnsi"/>
-          <w:sz w:val="24"/>
-          <w:szCs w:val="24"/>
-        </w:rPr>
-        <w:t>O primeiro operador</w:t>
-      </w:r>
-      <w:proofErr w:type="gramStart"/>
-      <w:r>
-        <w:rPr>
-          <w:rFonts w:asciiTheme="majorHAnsi" w:hAnsiTheme="majorHAnsi"/>
-          <w:sz w:val="24"/>
-          <w:szCs w:val="24"/>
-        </w:rPr>
-        <w:t>, .</w:t>
-      </w:r>
-      <w:proofErr w:type="gramEnd"/>
-      <w:r>
-        <w:rPr>
-          <w:rFonts w:asciiTheme="majorHAnsi" w:hAnsiTheme="majorHAnsi"/>
-          <w:sz w:val="24"/>
-          <w:szCs w:val="24"/>
-        </w:rPr>
-        <w:t>^2, eleva ao quadrado cada elemento da matriz e o segundo operador, .*, multiplica cada elemento de uma matriz por cada elemento de outra matriz, se as matrizes tiverem o mesmo tamanho.</w:t>
-      </w:r>
-    </w:p>
-    <w:p>
-      <w:pPr>
-        <w:rPr>
-          <w:rFonts w:asciiTheme="majorHAnsi" w:hAnsiTheme="majorHAnsi"/>
-        </w:rPr>
-      </w:pPr>
-    </w:p>
-    <w:p>
-      <w:pPr>
-        <w:pStyle w:val="Cabealho1"/>
+        </w:rPr>
+      </w:pPr>
+    </w:p>
+    <w:p>
+      <w:pPr>
+        <w:pStyle w:val="Ttulo1"/>
       </w:pPr>
       <w:bookmarkStart w:id="4" w:name="_Toc529826567"/>
       <w:r>
@@ -2374,7 +2268,7 @@
     </w:p>
     <w:p>
       <w:pPr>
-        <w:pStyle w:val="Cabealho1"/>
+        <w:pStyle w:val="Ttulo1"/>
       </w:pPr>
       <w:bookmarkStart w:id="5" w:name="_Toc529826568"/>
       <w:r>
@@ -2434,52 +2328,16 @@
           <w:szCs w:val="24"/>
         </w:rPr>
         <w:br/>
-        <w:t>A instrução [NR, NC]=</w:t>
-      </w:r>
-      <w:proofErr w:type="spellStart"/>
+        <w:t>A instrução [NR, NC]=size(B) devolve o número de linhas no primeiro argumento e o número de colunas no segundo. O resultado obtido foi NR=4 e NC=3.</w:t>
+      </w:r>
       <w:r>
         <w:rPr>
           <w:rFonts w:asciiTheme="majorHAnsi" w:hAnsiTheme="majorHAnsi"/>
           <w:sz w:val="24"/>
           <w:szCs w:val="24"/>
         </w:rPr>
-        <w:t>size</w:t>
-      </w:r>
-      <w:proofErr w:type="spellEnd"/>
-      <w:r>
-        <w:rPr>
-          <w:rFonts w:asciiTheme="majorHAnsi" w:hAnsiTheme="majorHAnsi"/>
-          <w:sz w:val="24"/>
-          <w:szCs w:val="24"/>
-        </w:rPr>
-        <w:t>(B) devolve o número de linhas no primeiro argumento e o número de colunas no segundo. O resultado obtido foi NR=4 e NC=3.</w:t>
-      </w:r>
-      <w:r>
-        <w:rPr>
-          <w:rFonts w:asciiTheme="majorHAnsi" w:hAnsiTheme="majorHAnsi"/>
-          <w:sz w:val="24"/>
-          <w:szCs w:val="24"/>
-        </w:rPr>
         <w:br/>
-        <w:t xml:space="preserve">A instrução </w:t>
-      </w:r>
-      <w:proofErr w:type="spellStart"/>
-      <w:r>
-        <w:rPr>
-          <w:rFonts w:asciiTheme="majorHAnsi" w:hAnsiTheme="majorHAnsi"/>
-          <w:sz w:val="24"/>
-          <w:szCs w:val="24"/>
-        </w:rPr>
-        <w:t>length</w:t>
-      </w:r>
-      <w:proofErr w:type="spellEnd"/>
-      <w:r>
-        <w:rPr>
-          <w:rFonts w:asciiTheme="majorHAnsi" w:hAnsiTheme="majorHAnsi"/>
-          <w:sz w:val="24"/>
-          <w:szCs w:val="24"/>
-        </w:rPr>
-        <w:t>(B) devolve o número de linhas da matriz. O resultado obtido foi 4.</w:t>
+        <w:t>A instrução length(B) devolve o número de linhas da matriz. O resultado obtido foi 4.</w:t>
       </w:r>
       <w:r>
         <w:rPr>
@@ -2514,25 +2372,7 @@
           <w:szCs w:val="24"/>
         </w:rPr>
         <w:lastRenderedPageBreak/>
-        <w:t>A instrução M(:,3)=[] elimina a terceira coluna da matriz M. O resultado obtido foi M</w:t>
-      </w:r>
-      <w:proofErr w:type="gramStart"/>
-      <w:r>
-        <w:rPr>
-          <w:rFonts w:asciiTheme="majorHAnsi" w:hAnsiTheme="majorHAnsi"/>
-          <w:sz w:val="24"/>
-          <w:szCs w:val="24"/>
-        </w:rPr>
-        <w:t>=[</w:t>
-      </w:r>
-      <w:proofErr w:type="gramEnd"/>
-      <w:r>
-        <w:rPr>
-          <w:rFonts w:asciiTheme="majorHAnsi" w:hAnsiTheme="majorHAnsi"/>
-          <w:sz w:val="24"/>
-          <w:szCs w:val="24"/>
-        </w:rPr>
-        <w:t>1 2;0 1;-3 0;-4 0].</w:t>
+        <w:t>A instrução M(:,3)=[] elimina a terceira coluna da matriz M. O resultado obtido foi M=[1 2;0 1;-3 0;-4 0].</w:t>
       </w:r>
     </w:p>
     <w:p/>
@@ -2540,7 +2380,7 @@
     <w:p/>
     <w:p>
       <w:pPr>
-        <w:pStyle w:val="Cabealho1"/>
+        <w:pStyle w:val="Ttulo1"/>
       </w:pPr>
       <w:bookmarkStart w:id="6" w:name="_Toc529826569"/>
       <w:r>
@@ -2614,34 +2454,16 @@
       <w:r>
         <w:t xml:space="preserve">Figura </w:t>
       </w:r>
-      <w:r>
-        <w:fldChar w:fldCharType="begin"/>
-      </w:r>
-      <w:r>
-        <w:instrText xml:space="preserve"> SEQ Figura \* ARABIC </w:instrText>
-      </w:r>
-      <w:r>
-        <w:fldChar w:fldCharType="separate"/>
-      </w:r>
-      <w:r>
-        <w:rPr>
-          <w:noProof/>
-        </w:rPr>
-        <w:t>1</w:t>
-      </w:r>
-      <w:r>
-        <w:fldChar w:fldCharType="end"/>
-      </w:r>
-      <w:r>
-        <w:t xml:space="preserve"> Amostra de 4 </w:t>
-      </w:r>
-      <w:proofErr w:type="spellStart"/>
-      <w:r>
-        <w:t>periodos</w:t>
-      </w:r>
-      <w:proofErr w:type="spellEnd"/>
-      <w:r>
-        <w:t xml:space="preserve"> fundamentais do sinal w</w:t>
+      <w:fldSimple w:instr=" SEQ Figura \* ARABIC ">
+        <w:r>
+          <w:rPr>
+            <w:noProof/>
+          </w:rPr>
+          <w:t>1</w:t>
+        </w:r>
+      </w:fldSimple>
+      <w:r>
+        <w:t xml:space="preserve"> Amostra de 4 periodos fundamentais do sinal w</w:t>
       </w:r>
     </w:p>
     <w:p/>
@@ -2711,37 +2533,22 @@
       <w:r>
         <w:t xml:space="preserve">Figura </w:t>
       </w:r>
-      <w:r>
-        <w:fldChar w:fldCharType="begin"/>
-      </w:r>
-      <w:r>
-        <w:instrText xml:space="preserve"> SEQ Figura \* ARABIC </w:instrText>
-      </w:r>
-      <w:r>
-        <w:fldChar w:fldCharType="separate"/>
-      </w:r>
-      <w:r>
-        <w:rPr>
-          <w:noProof/>
-        </w:rPr>
-        <w:t>2</w:t>
-      </w:r>
-      <w:r>
-        <w:fldChar w:fldCharType="end"/>
-      </w:r>
+      <w:fldSimple w:instr=" SEQ Figura \* ARABIC ">
+        <w:r>
+          <w:rPr>
+            <w:noProof/>
+          </w:rPr>
+          <w:t>2</w:t>
+        </w:r>
+      </w:fldSimple>
       <w:r>
         <w:t xml:space="preserve"> </w:t>
       </w:r>
       <w:r>
         <w:t xml:space="preserve">Amostra de 4 </w:t>
       </w:r>
-      <w:proofErr w:type="spellStart"/>
-      <w:r>
-        <w:t>periodos</w:t>
-      </w:r>
-      <w:proofErr w:type="spellEnd"/>
-      <w:r>
-        <w:t xml:space="preserve"> fundamentais do sinal z</w:t>
+      <w:r>
+        <w:t>periodos fundamentais do sinal z</w:t>
       </w:r>
     </w:p>
     <w:p/>
@@ -2750,7 +2557,7 @@
     <w:p/>
     <w:p>
       <w:pPr>
-        <w:pStyle w:val="Cabealho1"/>
+        <w:pStyle w:val="Ttulo1"/>
       </w:pPr>
       <w:bookmarkStart w:id="7" w:name="_Toc529826570"/>
       <w:r>
@@ -2824,24 +2631,14 @@
       <w:r>
         <w:t xml:space="preserve">Figura </w:t>
       </w:r>
-      <w:r>
-        <w:fldChar w:fldCharType="begin"/>
-      </w:r>
-      <w:r>
-        <w:instrText xml:space="preserve"> SEQ Figura \* ARABIC </w:instrText>
-      </w:r>
-      <w:r>
-        <w:fldChar w:fldCharType="separate"/>
-      </w:r>
-      <w:r>
-        <w:rPr>
-          <w:noProof/>
-        </w:rPr>
-        <w:t>3</w:t>
-      </w:r>
-      <w:r>
-        <w:fldChar w:fldCharType="end"/>
-      </w:r>
+      <w:fldSimple w:instr=" SEQ Figura \* ARABIC ">
+        <w:r>
+          <w:rPr>
+            <w:noProof/>
+          </w:rPr>
+          <w:t>3</w:t>
+        </w:r>
+      </w:fldSimple>
       <w:r>
         <w:t xml:space="preserve"> Sinais z em azul e w a vermelho com a=0 e b=0</w:t>
       </w:r>
@@ -2913,24 +2710,14 @@
       <w:r>
         <w:t xml:space="preserve">Figura </w:t>
       </w:r>
-      <w:r>
-        <w:fldChar w:fldCharType="begin"/>
-      </w:r>
-      <w:r>
-        <w:instrText xml:space="preserve"> SEQ Figura \* ARABIC </w:instrText>
-      </w:r>
-      <w:r>
-        <w:fldChar w:fldCharType="separate"/>
-      </w:r>
-      <w:r>
-        <w:rPr>
-          <w:noProof/>
-        </w:rPr>
-        <w:t>4</w:t>
-      </w:r>
-      <w:r>
-        <w:fldChar w:fldCharType="end"/>
-      </w:r>
+      <w:fldSimple w:instr=" SEQ Figura \* ARABIC ">
+        <w:r>
+          <w:rPr>
+            <w:noProof/>
+          </w:rPr>
+          <w:t>4</w:t>
+        </w:r>
+      </w:fldSimple>
       <w:r>
         <w:t xml:space="preserve"> </w:t>
       </w:r>
@@ -3009,24 +2796,14 @@
       <w:r>
         <w:t xml:space="preserve">Figura </w:t>
       </w:r>
-      <w:r>
-        <w:fldChar w:fldCharType="begin"/>
-      </w:r>
-      <w:r>
-        <w:instrText xml:space="preserve"> SEQ Figura \* ARABIC </w:instrText>
-      </w:r>
-      <w:r>
-        <w:fldChar w:fldCharType="separate"/>
-      </w:r>
-      <w:r>
-        <w:rPr>
-          <w:noProof/>
-        </w:rPr>
-        <w:t>5</w:t>
-      </w:r>
-      <w:r>
-        <w:fldChar w:fldCharType="end"/>
-      </w:r>
+      <w:fldSimple w:instr=" SEQ Figura \* ARABIC ">
+        <w:r>
+          <w:rPr>
+            <w:noProof/>
+          </w:rPr>
+          <w:t>5</w:t>
+        </w:r>
+      </w:fldSimple>
       <w:r>
         <w:t xml:space="preserve"> </w:t>
       </w:r>
@@ -3104,24 +2881,14 @@
       <w:r>
         <w:t xml:space="preserve">Figura </w:t>
       </w:r>
-      <w:r>
-        <w:fldChar w:fldCharType="begin"/>
-      </w:r>
-      <w:r>
-        <w:instrText xml:space="preserve"> SEQ Figura \* ARABIC </w:instrText>
-      </w:r>
-      <w:r>
-        <w:fldChar w:fldCharType="separate"/>
-      </w:r>
-      <w:r>
-        <w:rPr>
-          <w:noProof/>
-        </w:rPr>
-        <w:t>6</w:t>
-      </w:r>
-      <w:r>
-        <w:fldChar w:fldCharType="end"/>
-      </w:r>
+      <w:fldSimple w:instr=" SEQ Figura \* ARABIC ">
+        <w:r>
+          <w:rPr>
+            <w:noProof/>
+          </w:rPr>
+          <w:t>6</w:t>
+        </w:r>
+      </w:fldSimple>
       <w:r>
         <w:t xml:space="preserve"> </w:t>
       </w:r>
@@ -3138,7 +2905,7 @@
     <w:p/>
     <w:p>
       <w:pPr>
-        <w:pStyle w:val="Cabealho1"/>
+        <w:pStyle w:val="Ttulo1"/>
       </w:pPr>
       <w:bookmarkStart w:id="8" w:name="_Toc529826571"/>
       <w:r>
@@ -3150,32 +2917,14 @@
       <w:r>
         <w:t xml:space="preserve">Para desenvolver a função </w:t>
       </w:r>
-      <w:proofErr w:type="spellStart"/>
       <w:r>
         <w:rPr>
           <w:i/>
         </w:rPr>
         <w:t>record_audio_to_file</w:t>
       </w:r>
-      <w:proofErr w:type="spellEnd"/>
-      <w:r>
-        <w:t>, esta recebe como parâmetros de entrada a frequência fundamental, a duração da gravação e o nome do ficheiro onde se vai guardar a gravação nos formatos .</w:t>
-      </w:r>
-      <w:proofErr w:type="spellStart"/>
-      <w:r>
-        <w:t>wav</w:t>
-      </w:r>
-      <w:proofErr w:type="spellEnd"/>
-      <w:r>
-        <w:t xml:space="preserve"> e .</w:t>
-      </w:r>
-      <w:proofErr w:type="spellStart"/>
-      <w:r>
-        <w:t>flac</w:t>
-      </w:r>
-      <w:proofErr w:type="spellEnd"/>
-      <w:r>
-        <w:t>.</w:t>
+      <w:r>
+        <w:t>, esta recebe como parâmetros de entrada a frequência fundamental, a duração da gravação e o nome do ficheiro onde se vai guardar a gravação nos formatos .wav e .flac.</w:t>
       </w:r>
     </w:p>
     <w:p>
@@ -3210,7 +2959,7 @@
     </w:p>
     <w:p>
       <w:pPr>
-        <w:pStyle w:val="Cabealho1"/>
+        <w:pStyle w:val="Ttulo1"/>
       </w:pPr>
       <w:bookmarkStart w:id="9" w:name="_Toc529826572"/>
       <w:r>
@@ -3221,7 +2970,7 @@
     </w:p>
     <w:p>
       <w:pPr>
-        <w:pStyle w:val="Cabealho1"/>
+        <w:pStyle w:val="Ttulo1"/>
       </w:pPr>
       <w:bookmarkStart w:id="10" w:name="_Toc529826573"/>
       <w:r>
@@ -3449,7 +3198,7 @@
       <w:bookmarkStart w:id="11" w:name="_Toc529826574"/>
       <w:r>
         <w:rPr>
-          <w:rStyle w:val="Cabealho1Carter"/>
+          <w:rStyle w:val="Ttulo1Char"/>
         </w:rPr>
         <w:t>b.</w:t>
       </w:r>
@@ -3505,25 +3254,7 @@
           <w:sz w:val="24"/>
           <w:szCs w:val="24"/>
         </w:rPr>
-        <w:t xml:space="preserve">) quanto à sua periodicidade é periódico, quanto à simetria é par , visto estarmos a falar de um </w:t>
-      </w:r>
-      <w:proofErr w:type="spellStart"/>
-      <w:r>
-        <w:rPr>
-          <w:rFonts w:asciiTheme="majorHAnsi" w:hAnsiTheme="majorHAnsi" w:cs="Tahoma"/>
-          <w:sz w:val="24"/>
-          <w:szCs w:val="24"/>
-        </w:rPr>
-        <w:t>co-seno</w:t>
-      </w:r>
-      <w:proofErr w:type="spellEnd"/>
-      <w:r>
-        <w:rPr>
-          <w:rFonts w:asciiTheme="majorHAnsi" w:hAnsiTheme="majorHAnsi" w:cs="Tahoma"/>
-          <w:sz w:val="24"/>
-          <w:szCs w:val="24"/>
-        </w:rPr>
-        <w:t>.</w:t>
+        <w:t>) quanto à sua periodicidade é periódico, quanto à simetria é par , visto estarmos a falar de um co-seno.</w:t>
       </w:r>
     </w:p>
     <w:p>
@@ -4106,25 +3837,7 @@
           <w:sz w:val="24"/>
           <w:szCs w:val="24"/>
         </w:rPr>
-        <w:t xml:space="preserve">Com A = </w:t>
-      </w:r>
-      <w:proofErr w:type="gramStart"/>
-      <w:r>
-        <w:rPr>
-          <w:rFonts w:asciiTheme="majorHAnsi" w:hAnsiTheme="majorHAnsi" w:cs="Tahoma"/>
-          <w:sz w:val="24"/>
-          <w:szCs w:val="24"/>
-        </w:rPr>
-        <w:t>2 ,</w:t>
-      </w:r>
-      <w:proofErr w:type="gramEnd"/>
-      <w:r>
-        <w:rPr>
-          <w:rFonts w:asciiTheme="majorHAnsi" w:hAnsiTheme="majorHAnsi" w:cs="Tahoma"/>
-          <w:sz w:val="24"/>
-          <w:szCs w:val="24"/>
-        </w:rPr>
-        <w:t xml:space="preserve"> B=4</w:t>
+        <w:t>Com A = 2 , B=4</w:t>
       </w:r>
     </w:p>
     <w:p>
@@ -4336,7 +4049,7 @@
     </w:p>
     <w:p>
       <w:pPr>
-        <w:pStyle w:val="Cabealho1"/>
+        <w:pStyle w:val="Ttulo1"/>
       </w:pPr>
       <w:bookmarkStart w:id="12" w:name="_Toc529826575"/>
       <w:r>
@@ -4361,7 +4074,6 @@
         </w:rPr>
         <w:t xml:space="preserve">Para o desenvolvimento da função </w:t>
       </w:r>
-      <w:proofErr w:type="spellStart"/>
       <w:r>
         <w:rPr>
           <w:rFonts w:asciiTheme="majorHAnsi" w:hAnsiTheme="majorHAnsi"/>
@@ -4371,7 +4083,6 @@
         </w:rPr>
         <w:t>signal_IQ</w:t>
       </w:r>
-      <w:proofErr w:type="spellEnd"/>
       <w:r>
         <w:rPr>
           <w:rFonts w:asciiTheme="majorHAnsi" w:hAnsiTheme="majorHAnsi"/>
@@ -4397,7 +4108,6 @@
         </w:rPr>
         <w:t xml:space="preserve">No entanto para realizar esta função foi necessário recorrer a uma função auxiliar, </w:t>
       </w:r>
-      <w:proofErr w:type="spellStart"/>
       <w:r>
         <w:rPr>
           <w:rFonts w:asciiTheme="majorHAnsi" w:hAnsiTheme="majorHAnsi"/>
@@ -4407,37 +4117,18 @@
         </w:rPr>
         <w:t>createSignal</w:t>
       </w:r>
-      <w:proofErr w:type="spellEnd"/>
       <w:r>
         <w:rPr>
           <w:rFonts w:asciiTheme="majorHAnsi" w:hAnsiTheme="majorHAnsi"/>
           <w:sz w:val="24"/>
           <w:szCs w:val="24"/>
         </w:rPr>
-        <w:t xml:space="preserve">, que cria um sinal a partir de 3 parâmetros de entrada, um valor 0 ou 1, que define se o sinal é </w:t>
-      </w:r>
-      <w:proofErr w:type="spellStart"/>
-      <w:r>
-        <w:rPr>
-          <w:rFonts w:asciiTheme="majorHAnsi" w:hAnsiTheme="majorHAnsi"/>
-          <w:sz w:val="24"/>
-          <w:szCs w:val="24"/>
-        </w:rPr>
-        <w:t>co-seno</w:t>
-      </w:r>
-      <w:proofErr w:type="spellEnd"/>
-      <w:r>
-        <w:rPr>
-          <w:rFonts w:asciiTheme="majorHAnsi" w:hAnsiTheme="majorHAnsi"/>
-          <w:sz w:val="24"/>
-          <w:szCs w:val="24"/>
-        </w:rPr>
-        <w:t xml:space="preserve"> ou seno, um valor de frequência e uma matriz de tempo.</w:t>
-      </w:r>
-    </w:p>
-    <w:p>
-      <w:pPr>
-        <w:pStyle w:val="Cabealho1"/>
+        <w:t>, que cria um sinal a partir de 3 parâmetros de entrada, um valor 0 ou 1, que define se o sinal é co-seno ou seno, um valor de frequência e uma matriz de tempo.</w:t>
+      </w:r>
+    </w:p>
+    <w:p>
+      <w:pPr>
+        <w:pStyle w:val="Ttulo1"/>
         <w:rPr>
           <w:rFonts w:asciiTheme="minorHAnsi" w:eastAsiaTheme="minorEastAsia" w:hAnsiTheme="minorHAnsi" w:cstheme="minorBidi"/>
           <w:color w:val="auto"/>
@@ -4451,17 +4142,17 @@
     <w:p/>
     <w:p>
       <w:pPr>
-        <w:pStyle w:val="Cabealho1"/>
-      </w:pPr>
-    </w:p>
-    <w:p>
-      <w:pPr>
-        <w:pStyle w:val="Cabealho1"/>
-      </w:pPr>
-    </w:p>
-    <w:p>
-      <w:pPr>
-        <w:pStyle w:val="Cabealho1"/>
+        <w:pStyle w:val="Ttulo1"/>
+      </w:pPr>
+    </w:p>
+    <w:p>
+      <w:pPr>
+        <w:pStyle w:val="Ttulo1"/>
+      </w:pPr>
+    </w:p>
+    <w:p>
+      <w:pPr>
+        <w:pStyle w:val="Ttulo1"/>
       </w:pPr>
       <w:bookmarkStart w:id="13" w:name="_Toc529826576"/>
       <w:r>
@@ -4483,7 +4174,7 @@
       <w:bookmarkStart w:id="14" w:name="_Toc529826577"/>
       <w:r>
         <w:rPr>
-          <w:rStyle w:val="Cabealho1Carter"/>
+          <w:rStyle w:val="Ttulo1Char"/>
         </w:rPr>
         <w:t>a.</w:t>
       </w:r>
@@ -4499,7 +4190,6 @@
         </w:rPr>
         <w:t xml:space="preserve">A função </w:t>
       </w:r>
-      <w:proofErr w:type="spellStart"/>
       <w:r>
         <w:rPr>
           <w:rFonts w:asciiTheme="majorHAnsi" w:hAnsiTheme="majorHAnsi"/>
@@ -4509,7 +4199,6 @@
         </w:rPr>
         <w:t>signal_mixer</w:t>
       </w:r>
-      <w:proofErr w:type="spellEnd"/>
       <w:r>
         <w:rPr>
           <w:rFonts w:asciiTheme="majorHAnsi" w:hAnsiTheme="majorHAnsi"/>
@@ -4522,12 +4211,12 @@
     <w:p/>
     <w:p>
       <w:pPr>
-        <w:pStyle w:val="Cabealho1"/>
-      </w:pPr>
-    </w:p>
-    <w:p>
-      <w:pPr>
-        <w:pStyle w:val="Cabealho1"/>
+        <w:pStyle w:val="Ttulo1"/>
+      </w:pPr>
+    </w:p>
+    <w:p>
+      <w:pPr>
+        <w:pStyle w:val="Ttulo1"/>
       </w:pPr>
       <w:bookmarkStart w:id="15" w:name="_Toc529826578"/>
       <w:r>
@@ -4680,29 +4369,16 @@
                             <w:r>
                               <w:t xml:space="preserve">Figura </w:t>
                             </w:r>
+                            <w:fldSimple w:instr=" SEQ Figura \* ARABIC ">
+                              <w:r>
+                                <w:rPr>
+                                  <w:noProof/>
+                                </w:rPr>
+                                <w:t>7</w:t>
+                              </w:r>
+                            </w:fldSimple>
                             <w:r>
-                              <w:fldChar w:fldCharType="begin"/>
-                            </w:r>
-                            <w:r>
-                              <w:instrText xml:space="preserve"> SEQ Figura \* ARABIC </w:instrText>
-                            </w:r>
-                            <w:r>
-                              <w:fldChar w:fldCharType="separate"/>
-                            </w:r>
-                            <w:r>
-                              <w:rPr>
-                                <w:noProof/>
-                              </w:rPr>
-                              <w:t>7</w:t>
-                            </w:r>
-                            <w:r>
-                              <w:fldChar w:fldCharType="end"/>
-                            </w:r>
-                            <w:r>
-                              <w:t xml:space="preserve"> </w:t>
-                            </w:r>
-                            <w:r>
-                              <w:t>x1(t) = 5 cos(2π100t) + 10 cos(2π300t)</w:t>
+                              <w:t xml:space="preserve"> x1(t) = 5 cos(2π100t) + 10 cos(2π300t)</w:t>
                             </w:r>
                           </w:p>
                         </w:txbxContent>
@@ -4740,29 +4416,16 @@
                       <w:r>
                         <w:t xml:space="preserve">Figura </w:t>
                       </w:r>
+                      <w:fldSimple w:instr=" SEQ Figura \* ARABIC ">
+                        <w:r>
+                          <w:rPr>
+                            <w:noProof/>
+                          </w:rPr>
+                          <w:t>7</w:t>
+                        </w:r>
+                      </w:fldSimple>
                       <w:r>
-                        <w:fldChar w:fldCharType="begin"/>
-                      </w:r>
-                      <w:r>
-                        <w:instrText xml:space="preserve"> SEQ Figura \* ARABIC </w:instrText>
-                      </w:r>
-                      <w:r>
-                        <w:fldChar w:fldCharType="separate"/>
-                      </w:r>
-                      <w:r>
-                        <w:rPr>
-                          <w:noProof/>
-                        </w:rPr>
-                        <w:t>7</w:t>
-                      </w:r>
-                      <w:r>
-                        <w:fldChar w:fldCharType="end"/>
-                      </w:r>
-                      <w:r>
-                        <w:t xml:space="preserve"> </w:t>
-                      </w:r>
-                      <w:r>
-                        <w:t>x1(t) = 5 cos(2π100t) + 10 cos(2π300t)</w:t>
+                        <w:t xml:space="preserve"> x1(t) = 5 cos(2π100t) + 10 cos(2π300t)</w:t>
                       </w:r>
                     </w:p>
                   </w:txbxContent>
@@ -4795,81 +4458,51 @@
           <w:szCs w:val="24"/>
         </w:rPr>
       </w:pPr>
-      <w:proofErr w:type="spellStart"/>
-      <w:r>
-        <w:rPr>
-          <w:rFonts w:asciiTheme="majorHAnsi" w:hAnsiTheme="majorHAnsi" w:cs="Tahoma"/>
-          <w:sz w:val="24"/>
-          <w:szCs w:val="24"/>
-        </w:rPr>
-        <w:t>Amax</w:t>
-      </w:r>
-      <w:proofErr w:type="spellEnd"/>
-      <w:r>
-        <w:rPr>
-          <w:rFonts w:asciiTheme="majorHAnsi" w:hAnsiTheme="majorHAnsi" w:cs="Tahoma"/>
-          <w:sz w:val="24"/>
-          <w:szCs w:val="24"/>
-        </w:rPr>
-        <w:t>= 15 V</w:t>
-      </w:r>
-    </w:p>
-    <w:p>
-      <w:pPr>
-        <w:shd w:val="clear" w:color="auto" w:fill="FFFFFF" w:themeFill="background1"/>
-        <w:spacing w:after="0" w:line="360" w:lineRule="auto"/>
-        <w:rPr>
-          <w:rFonts w:asciiTheme="majorHAnsi" w:hAnsiTheme="majorHAnsi" w:cs="Tahoma"/>
-          <w:sz w:val="24"/>
-          <w:szCs w:val="24"/>
-        </w:rPr>
-      </w:pPr>
-      <w:proofErr w:type="spellStart"/>
-      <w:r>
-        <w:rPr>
-          <w:rFonts w:asciiTheme="majorHAnsi" w:hAnsiTheme="majorHAnsi" w:cs="Tahoma"/>
-          <w:sz w:val="24"/>
-          <w:szCs w:val="24"/>
-        </w:rPr>
-        <w:t>Amin</w:t>
-      </w:r>
-      <w:proofErr w:type="spellEnd"/>
-      <w:r>
-        <w:rPr>
-          <w:rFonts w:asciiTheme="majorHAnsi" w:hAnsiTheme="majorHAnsi" w:cs="Tahoma"/>
-          <w:sz w:val="24"/>
-          <w:szCs w:val="24"/>
-        </w:rPr>
-        <w:t>=-15 V</w:t>
-      </w:r>
-    </w:p>
-    <w:p>
-      <w:pPr>
-        <w:shd w:val="clear" w:color="auto" w:fill="FFFFFF" w:themeFill="background1"/>
-        <w:spacing w:after="0" w:line="360" w:lineRule="auto"/>
-        <w:rPr>
-          <w:rFonts w:asciiTheme="majorHAnsi" w:hAnsiTheme="majorHAnsi" w:cs="Tahoma"/>
-          <w:sz w:val="24"/>
-          <w:szCs w:val="24"/>
-        </w:rPr>
-      </w:pPr>
-      <w:proofErr w:type="spellStart"/>
-      <w:r>
-        <w:rPr>
-          <w:rFonts w:asciiTheme="majorHAnsi" w:hAnsiTheme="majorHAnsi" w:cs="Tahoma"/>
-          <w:sz w:val="24"/>
-          <w:szCs w:val="24"/>
-        </w:rPr>
-        <w:t>Amed</w:t>
-      </w:r>
-      <w:proofErr w:type="spellEnd"/>
-      <w:r>
-        <w:rPr>
-          <w:rFonts w:asciiTheme="majorHAnsi" w:hAnsiTheme="majorHAnsi" w:cs="Tahoma"/>
-          <w:sz w:val="24"/>
-          <w:szCs w:val="24"/>
-        </w:rPr>
-        <w:t>= 0 V</w:t>
+      <w:r>
+        <w:rPr>
+          <w:rFonts w:asciiTheme="majorHAnsi" w:hAnsiTheme="majorHAnsi" w:cs="Tahoma"/>
+          <w:sz w:val="24"/>
+          <w:szCs w:val="24"/>
+        </w:rPr>
+        <w:t>Amax= 15 V</w:t>
+      </w:r>
+    </w:p>
+    <w:p>
+      <w:pPr>
+        <w:shd w:val="clear" w:color="auto" w:fill="FFFFFF" w:themeFill="background1"/>
+        <w:spacing w:after="0" w:line="360" w:lineRule="auto"/>
+        <w:rPr>
+          <w:rFonts w:asciiTheme="majorHAnsi" w:hAnsiTheme="majorHAnsi" w:cs="Tahoma"/>
+          <w:sz w:val="24"/>
+          <w:szCs w:val="24"/>
+        </w:rPr>
+      </w:pPr>
+      <w:r>
+        <w:rPr>
+          <w:rFonts w:asciiTheme="majorHAnsi" w:hAnsiTheme="majorHAnsi" w:cs="Tahoma"/>
+          <w:sz w:val="24"/>
+          <w:szCs w:val="24"/>
+        </w:rPr>
+        <w:t>Amin=-15 V</w:t>
+      </w:r>
+    </w:p>
+    <w:p>
+      <w:pPr>
+        <w:shd w:val="clear" w:color="auto" w:fill="FFFFFF" w:themeFill="background1"/>
+        <w:spacing w:after="0" w:line="360" w:lineRule="auto"/>
+        <w:rPr>
+          <w:rFonts w:asciiTheme="majorHAnsi" w:hAnsiTheme="majorHAnsi" w:cs="Tahoma"/>
+          <w:sz w:val="24"/>
+          <w:szCs w:val="24"/>
+        </w:rPr>
+      </w:pPr>
+      <w:r>
+        <w:rPr>
+          <w:rFonts w:asciiTheme="majorHAnsi" w:hAnsiTheme="majorHAnsi" w:cs="Tahoma"/>
+          <w:sz w:val="24"/>
+          <w:szCs w:val="24"/>
+        </w:rPr>
+        <w:t>Amed= 0 V</w:t>
       </w:r>
     </w:p>
     <w:p>
@@ -4906,33 +4539,13 @@
         </w:rPr>
         <w:t>ncia fundamental=</w:t>
       </w:r>
-      <w:proofErr w:type="spellStart"/>
-      <w:proofErr w:type="gramStart"/>
-      <w:r>
-        <w:rPr>
-          <w:rFonts w:asciiTheme="majorHAnsi" w:hAnsiTheme="majorHAnsi" w:cs="Tahoma"/>
-          <w:sz w:val="24"/>
-          <w:szCs w:val="24"/>
-        </w:rPr>
-        <w:t>mdc</w:t>
-      </w:r>
-      <w:proofErr w:type="spellEnd"/>
-      <w:r>
-        <w:rPr>
-          <w:rFonts w:asciiTheme="majorHAnsi" w:hAnsiTheme="majorHAnsi" w:cs="Tahoma"/>
-          <w:sz w:val="24"/>
-          <w:szCs w:val="24"/>
-        </w:rPr>
-        <w:t>(</w:t>
-      </w:r>
-      <w:proofErr w:type="gramEnd"/>
-      <w:r>
-        <w:rPr>
-          <w:rFonts w:asciiTheme="majorHAnsi" w:hAnsiTheme="majorHAnsi" w:cs="Tahoma"/>
-          <w:sz w:val="24"/>
-          <w:szCs w:val="24"/>
-        </w:rPr>
-        <w:t>100,300)=</w:t>
+      <w:r>
+        <w:rPr>
+          <w:rFonts w:asciiTheme="majorHAnsi" w:hAnsiTheme="majorHAnsi" w:cs="Tahoma"/>
+          <w:sz w:val="24"/>
+          <w:szCs w:val="24"/>
+        </w:rPr>
+        <w:t>mdc(100,300)=</w:t>
       </w:r>
       <w:r>
         <w:rPr>
@@ -4989,25 +4602,7 @@
           <w:sz w:val="24"/>
           <w:szCs w:val="24"/>
         </w:rPr>
-        <w:t xml:space="preserve">Pelos gráficos resultantes da utilização da função </w:t>
-      </w:r>
-      <w:proofErr w:type="spellStart"/>
-      <w:r>
-        <w:rPr>
-          <w:rFonts w:asciiTheme="majorHAnsi" w:hAnsiTheme="majorHAnsi" w:cs="Tahoma"/>
-          <w:sz w:val="24"/>
-          <w:szCs w:val="24"/>
-        </w:rPr>
-        <w:t>signal_mixer</w:t>
-      </w:r>
-      <w:proofErr w:type="spellEnd"/>
-      <w:r>
-        <w:rPr>
-          <w:rFonts w:asciiTheme="majorHAnsi" w:hAnsiTheme="majorHAnsi" w:cs="Tahoma"/>
-          <w:sz w:val="24"/>
-          <w:szCs w:val="24"/>
-        </w:rPr>
-        <w:t xml:space="preserve">, pode-se constatar que a amplitude máxima do sinal x1(t) é 15 V, que a amplitude </w:t>
+        <w:t xml:space="preserve">Pelos gráficos resultantes da utilização da função signal_mixer, pode-se constatar que a amplitude máxima do sinal x1(t) é 15 V, que a amplitude </w:t>
       </w:r>
       <w:r>
         <w:rPr>
@@ -5031,43 +4626,7 @@
           <w:sz w:val="24"/>
           <w:szCs w:val="24"/>
         </w:rPr>
-        <w:t xml:space="preserve"> </w:t>
-      </w:r>
-      <w:proofErr w:type="gramStart"/>
-      <w:r>
-        <w:rPr>
-          <w:rFonts w:asciiTheme="majorHAnsi" w:hAnsiTheme="majorHAnsi" w:cs="Tahoma"/>
-          <w:sz w:val="24"/>
-          <w:szCs w:val="24"/>
-        </w:rPr>
-        <w:t>Pelo espectrograma</w:t>
-      </w:r>
-      <w:proofErr w:type="gramEnd"/>
-      <w:r>
-        <w:rPr>
-          <w:rFonts w:asciiTheme="majorHAnsi" w:hAnsiTheme="majorHAnsi" w:cs="Tahoma"/>
-          <w:sz w:val="24"/>
-          <w:szCs w:val="24"/>
-        </w:rPr>
-        <w:t xml:space="preserve"> do sinal consegue se ver que a gama de frequências concentra-se á volta dos 300 Hz e dos 100 Hz, resultantes da soma dos </w:t>
-      </w:r>
-      <w:proofErr w:type="spellStart"/>
-      <w:r>
-        <w:rPr>
-          <w:rFonts w:asciiTheme="majorHAnsi" w:hAnsiTheme="majorHAnsi" w:cs="Tahoma"/>
-          <w:sz w:val="24"/>
-          <w:szCs w:val="24"/>
-        </w:rPr>
-        <w:t>co-senos</w:t>
-      </w:r>
-      <w:proofErr w:type="spellEnd"/>
-      <w:r>
-        <w:rPr>
-          <w:rFonts w:asciiTheme="majorHAnsi" w:hAnsiTheme="majorHAnsi" w:cs="Tahoma"/>
-          <w:sz w:val="24"/>
-          <w:szCs w:val="24"/>
-        </w:rPr>
-        <w:t xml:space="preserve"> do sinal.</w:t>
+        <w:t xml:space="preserve"> Pelo espectrograma do sinal consegue se ver que a gama de frequências concentra-se á volta dos 300 Hz e dos 100 Hz, resultantes da soma dos co-senos do sinal.</w:t>
       </w:r>
     </w:p>
     <w:p>
@@ -5179,24 +4738,14 @@
                             <w:r>
                               <w:t xml:space="preserve">Figura </w:t>
                             </w:r>
-                            <w:r>
-                              <w:fldChar w:fldCharType="begin"/>
-                            </w:r>
-                            <w:r>
-                              <w:instrText xml:space="preserve"> SEQ Figura \* ARABIC </w:instrText>
-                            </w:r>
-                            <w:r>
-                              <w:fldChar w:fldCharType="separate"/>
-                            </w:r>
-                            <w:r>
-                              <w:rPr>
-                                <w:noProof/>
-                              </w:rPr>
-                              <w:t>8</w:t>
-                            </w:r>
-                            <w:r>
-                              <w:fldChar w:fldCharType="end"/>
-                            </w:r>
+                            <w:fldSimple w:instr=" SEQ Figura \* ARABIC ">
+                              <w:r>
+                                <w:rPr>
+                                  <w:noProof/>
+                                </w:rPr>
+                                <w:t>8</w:t>
+                              </w:r>
+                            </w:fldSimple>
                             <w:r>
                               <w:t xml:space="preserve"> </w:t>
                             </w:r>
@@ -5234,24 +4783,14 @@
                       <w:r>
                         <w:t xml:space="preserve">Figura </w:t>
                       </w:r>
-                      <w:r>
-                        <w:fldChar w:fldCharType="begin"/>
-                      </w:r>
-                      <w:r>
-                        <w:instrText xml:space="preserve"> SEQ Figura \* ARABIC </w:instrText>
-                      </w:r>
-                      <w:r>
-                        <w:fldChar w:fldCharType="separate"/>
-                      </w:r>
-                      <w:r>
-                        <w:rPr>
-                          <w:noProof/>
-                        </w:rPr>
-                        <w:t>8</w:t>
-                      </w:r>
-                      <w:r>
-                        <w:fldChar w:fldCharType="end"/>
-                      </w:r>
+                      <w:fldSimple w:instr=" SEQ Figura \* ARABIC ">
+                        <w:r>
+                          <w:rPr>
+                            <w:noProof/>
+                          </w:rPr>
+                          <w:t>8</w:t>
+                        </w:r>
+                      </w:fldSimple>
                       <w:r>
                         <w:t xml:space="preserve"> </w:t>
                       </w:r>
@@ -5380,128 +4919,70 @@
           <w:szCs w:val="24"/>
         </w:rPr>
       </w:pPr>
-      <w:proofErr w:type="spellStart"/>
-      <w:r>
-        <w:rPr>
-          <w:rFonts w:asciiTheme="majorHAnsi" w:hAnsiTheme="majorHAnsi" w:cs="Tahoma"/>
-          <w:sz w:val="24"/>
-          <w:szCs w:val="24"/>
-        </w:rPr>
-        <w:t>Amax</w:t>
-      </w:r>
-      <w:proofErr w:type="spellEnd"/>
-      <w:r>
-        <w:rPr>
-          <w:rFonts w:asciiTheme="majorHAnsi" w:hAnsiTheme="majorHAnsi" w:cs="Tahoma"/>
-          <w:sz w:val="24"/>
-          <w:szCs w:val="24"/>
-        </w:rPr>
-        <w:t>= 16 V</w:t>
-      </w:r>
-    </w:p>
-    <w:p>
-      <w:pPr>
-        <w:shd w:val="clear" w:color="auto" w:fill="FFFFFF" w:themeFill="background1"/>
-        <w:spacing w:after="0" w:line="360" w:lineRule="auto"/>
-        <w:rPr>
-          <w:rFonts w:asciiTheme="majorHAnsi" w:hAnsiTheme="majorHAnsi" w:cs="Tahoma"/>
-          <w:sz w:val="24"/>
-          <w:szCs w:val="24"/>
-        </w:rPr>
-      </w:pPr>
-      <w:proofErr w:type="spellStart"/>
-      <w:r>
-        <w:rPr>
-          <w:rFonts w:asciiTheme="majorHAnsi" w:hAnsiTheme="majorHAnsi" w:cs="Tahoma"/>
-          <w:sz w:val="24"/>
-          <w:szCs w:val="24"/>
-        </w:rPr>
-        <w:t>Amin</w:t>
-      </w:r>
-      <w:proofErr w:type="spellEnd"/>
-      <w:r>
-        <w:rPr>
-          <w:rFonts w:asciiTheme="majorHAnsi" w:hAnsiTheme="majorHAnsi" w:cs="Tahoma"/>
-          <w:sz w:val="24"/>
-          <w:szCs w:val="24"/>
-        </w:rPr>
-        <w:t>=-12 V</w:t>
-      </w:r>
-    </w:p>
-    <w:p>
-      <w:pPr>
-        <w:shd w:val="clear" w:color="auto" w:fill="FFFFFF" w:themeFill="background1"/>
-        <w:spacing w:after="0" w:line="360" w:lineRule="auto"/>
-        <w:rPr>
-          <w:rFonts w:asciiTheme="majorHAnsi" w:hAnsiTheme="majorHAnsi" w:cs="Tahoma"/>
-          <w:sz w:val="24"/>
-          <w:szCs w:val="24"/>
-        </w:rPr>
-      </w:pPr>
-      <w:proofErr w:type="spellStart"/>
-      <w:r>
-        <w:rPr>
-          <w:rFonts w:asciiTheme="majorHAnsi" w:hAnsiTheme="majorHAnsi" w:cs="Tahoma"/>
-          <w:sz w:val="24"/>
-          <w:szCs w:val="24"/>
-        </w:rPr>
-        <w:t>Amed</w:t>
-      </w:r>
-      <w:proofErr w:type="spellEnd"/>
-      <w:r>
-        <w:rPr>
-          <w:rFonts w:asciiTheme="majorHAnsi" w:hAnsiTheme="majorHAnsi" w:cs="Tahoma"/>
-          <w:sz w:val="24"/>
-          <w:szCs w:val="24"/>
-        </w:rPr>
-        <w:t>= 2 V</w:t>
-      </w:r>
-    </w:p>
-    <w:p>
-      <w:pPr>
-        <w:shd w:val="clear" w:color="auto" w:fill="FFFFFF" w:themeFill="background1"/>
-        <w:spacing w:after="0" w:line="360" w:lineRule="auto"/>
-        <w:rPr>
-          <w:rFonts w:asciiTheme="majorHAnsi" w:hAnsiTheme="majorHAnsi" w:cs="Tahoma"/>
-          <w:sz w:val="24"/>
-          <w:szCs w:val="24"/>
-        </w:rPr>
-      </w:pPr>
-      <w:r>
-        <w:rPr>
-          <w:rFonts w:asciiTheme="majorHAnsi" w:hAnsiTheme="majorHAnsi" w:cs="Tahoma"/>
-          <w:sz w:val="24"/>
-          <w:szCs w:val="24"/>
-        </w:rPr>
-        <w:t>Frequência fundamental=</w:t>
-      </w:r>
-      <w:proofErr w:type="spellStart"/>
-      <w:proofErr w:type="gramStart"/>
-      <w:r>
-        <w:rPr>
-          <w:rFonts w:asciiTheme="majorHAnsi" w:hAnsiTheme="majorHAnsi" w:cs="Tahoma"/>
-          <w:sz w:val="24"/>
-          <w:szCs w:val="24"/>
-        </w:rPr>
-        <w:t>mdc</w:t>
-      </w:r>
-      <w:proofErr w:type="spellEnd"/>
-      <w:r>
-        <w:rPr>
-          <w:rFonts w:asciiTheme="majorHAnsi" w:hAnsiTheme="majorHAnsi" w:cs="Tahoma"/>
-          <w:sz w:val="24"/>
-          <w:szCs w:val="24"/>
-        </w:rPr>
-        <w:t>(</w:t>
-      </w:r>
-      <w:proofErr w:type="gramEnd"/>
-      <w:r>
-        <w:rPr>
-          <w:rFonts w:asciiTheme="majorHAnsi" w:hAnsiTheme="majorHAnsi" w:cs="Tahoma"/>
-          <w:sz w:val="24"/>
-          <w:szCs w:val="24"/>
-        </w:rPr>
-        <w:t>100,250)= 50 Hz</w:t>
+      <w:r>
+        <w:rPr>
+          <w:rFonts w:asciiTheme="majorHAnsi" w:hAnsiTheme="majorHAnsi" w:cs="Tahoma"/>
+          <w:sz w:val="24"/>
+          <w:szCs w:val="24"/>
+        </w:rPr>
+        <w:t>Amax= 16 V</w:t>
+      </w:r>
+    </w:p>
+    <w:p>
+      <w:pPr>
+        <w:shd w:val="clear" w:color="auto" w:fill="FFFFFF" w:themeFill="background1"/>
+        <w:spacing w:after="0" w:line="360" w:lineRule="auto"/>
+        <w:rPr>
+          <w:rFonts w:asciiTheme="majorHAnsi" w:hAnsiTheme="majorHAnsi" w:cs="Tahoma"/>
+          <w:sz w:val="24"/>
+          <w:szCs w:val="24"/>
+        </w:rPr>
+      </w:pPr>
+      <w:r>
+        <w:rPr>
+          <w:rFonts w:asciiTheme="majorHAnsi" w:hAnsiTheme="majorHAnsi" w:cs="Tahoma"/>
+          <w:sz w:val="24"/>
+          <w:szCs w:val="24"/>
+        </w:rPr>
+        <w:t>Amin=-12 V</w:t>
+      </w:r>
+    </w:p>
+    <w:p>
+      <w:pPr>
+        <w:shd w:val="clear" w:color="auto" w:fill="FFFFFF" w:themeFill="background1"/>
+        <w:spacing w:after="0" w:line="360" w:lineRule="auto"/>
+        <w:rPr>
+          <w:rFonts w:asciiTheme="majorHAnsi" w:hAnsiTheme="majorHAnsi" w:cs="Tahoma"/>
+          <w:sz w:val="24"/>
+          <w:szCs w:val="24"/>
+        </w:rPr>
+      </w:pPr>
+      <w:r>
+        <w:rPr>
+          <w:rFonts w:asciiTheme="majorHAnsi" w:hAnsiTheme="majorHAnsi" w:cs="Tahoma"/>
+          <w:sz w:val="24"/>
+          <w:szCs w:val="24"/>
+        </w:rPr>
+        <w:t>Amed= 2 V</w:t>
+      </w:r>
+    </w:p>
+    <w:p>
+      <w:pPr>
+        <w:shd w:val="clear" w:color="auto" w:fill="FFFFFF" w:themeFill="background1"/>
+        <w:spacing w:after="0" w:line="360" w:lineRule="auto"/>
+        <w:rPr>
+          <w:rFonts w:asciiTheme="majorHAnsi" w:hAnsiTheme="majorHAnsi" w:cs="Tahoma"/>
+          <w:sz w:val="24"/>
+          <w:szCs w:val="24"/>
+        </w:rPr>
+      </w:pPr>
+      <w:r>
+        <w:rPr>
+          <w:rFonts w:asciiTheme="majorHAnsi" w:hAnsiTheme="majorHAnsi" w:cs="Tahoma"/>
+          <w:sz w:val="24"/>
+          <w:szCs w:val="24"/>
+        </w:rPr>
+        <w:t>Frequência fundamental=mdc(100,250)= 50 Hz</w:t>
       </w:r>
     </w:p>
     <w:p>
@@ -5550,25 +5031,7 @@
           <w:sz w:val="24"/>
           <w:szCs w:val="24"/>
         </w:rPr>
-        <w:t xml:space="preserve">Pelos gráficos resultantes da utilização da função </w:t>
-      </w:r>
-      <w:proofErr w:type="spellStart"/>
-      <w:r>
-        <w:rPr>
-          <w:rFonts w:asciiTheme="majorHAnsi" w:hAnsiTheme="majorHAnsi" w:cs="Tahoma"/>
-          <w:sz w:val="24"/>
-          <w:szCs w:val="24"/>
-        </w:rPr>
-        <w:t>signal_mixer</w:t>
-      </w:r>
-      <w:proofErr w:type="spellEnd"/>
-      <w:r>
-        <w:rPr>
-          <w:rFonts w:asciiTheme="majorHAnsi" w:hAnsiTheme="majorHAnsi" w:cs="Tahoma"/>
-          <w:sz w:val="24"/>
-          <w:szCs w:val="24"/>
-        </w:rPr>
-        <w:t>, pode-se constatar que a amplitude máxima do sinal x2(t) é 16 V, que a amplitude mínima é -12 V e ainda que a amplitude média do sinal é 2 V resultante da componente DC do sinal.</w:t>
+        <w:t>Pelos gráficos resultantes da utilização da função signal_mixer, pode-se constatar que a amplitude máxima do sinal x2(t) é 16 V, que a amplitude mínima é -12 V e ainda que a amplitude média do sinal é 2 V resultante da componente DC do sinal.</w:t>
       </w:r>
     </w:p>
     <w:p>
@@ -5648,7 +5111,7 @@
       <w:bookmarkStart w:id="16" w:name="_Toc529826579"/>
       <w:r>
         <w:rPr>
-          <w:rStyle w:val="Cabealho1Carter"/>
+          <w:rStyle w:val="Ttulo1Char"/>
         </w:rPr>
         <w:lastRenderedPageBreak/>
         <w:t>C.</w:t>
@@ -5670,7 +5133,6 @@
         </w:rPr>
         <w:t xml:space="preserve">Para realizar este exercício foi necessário criar uma função, </w:t>
       </w:r>
-      <w:proofErr w:type="spellStart"/>
       <w:r>
         <w:rPr>
           <w:rFonts w:asciiTheme="majorHAnsi" w:hAnsiTheme="majorHAnsi"/>
@@ -5680,7 +5142,6 @@
         </w:rPr>
         <w:t>signal_mixer_sinc</w:t>
       </w:r>
-      <w:proofErr w:type="spellEnd"/>
       <w:r>
         <w:rPr>
           <w:rFonts w:asciiTheme="majorHAnsi" w:hAnsiTheme="majorHAnsi"/>
@@ -5788,7 +5249,6 @@
         </w:rPr>
         <w:t xml:space="preserve"> e depois chame a função </w:t>
       </w:r>
-      <w:proofErr w:type="spellStart"/>
       <w:r>
         <w:rPr>
           <w:rFonts w:asciiTheme="majorHAnsi" w:hAnsiTheme="majorHAnsi"/>
@@ -5798,7 +5258,6 @@
         </w:rPr>
         <w:t>signal_mixer</w:t>
       </w:r>
-      <w:proofErr w:type="spellEnd"/>
       <w:r>
         <w:rPr>
           <w:rFonts w:asciiTheme="majorHAnsi" w:hAnsiTheme="majorHAnsi"/>
@@ -5884,125 +5343,35 @@
           <w:sz w:val="24"/>
           <w:szCs w:val="24"/>
         </w:rPr>
-        <w:t xml:space="preserve"> </w:t>
-      </w:r>
-      <w:proofErr w:type="spellStart"/>
-      <w:r>
+        <w:t xml:space="preserve"> dsinc(kd) cos(2πkfot)</w:t>
+      </w:r>
+    </w:p>
+    <w:p>
+      <w:pPr>
+        <w:shd w:val="clear" w:color="auto" w:fill="FFFFFF" w:themeFill="background1"/>
+        <w:spacing w:after="0" w:line="360" w:lineRule="auto"/>
+        <w:ind w:firstLine="708"/>
         <w:rPr>
           <w:rFonts w:asciiTheme="majorHAnsi" w:hAnsiTheme="majorHAnsi"/>
           <w:sz w:val="24"/>
           <w:szCs w:val="24"/>
         </w:rPr>
-        <w:t>dsinc</w:t>
-      </w:r>
-      <w:proofErr w:type="spellEnd"/>
+      </w:pPr>
       <w:r>
         <w:rPr>
           <w:rFonts w:asciiTheme="majorHAnsi" w:hAnsiTheme="majorHAnsi"/>
           <w:sz w:val="24"/>
           <w:szCs w:val="24"/>
         </w:rPr>
-        <w:t>(</w:t>
-      </w:r>
-      <w:proofErr w:type="spellStart"/>
+        <w:t>(i)</w:t>
+      </w:r>
       <w:r>
         <w:rPr>
           <w:rFonts w:asciiTheme="majorHAnsi" w:hAnsiTheme="majorHAnsi"/>
           <w:sz w:val="24"/>
           <w:szCs w:val="24"/>
         </w:rPr>
-        <w:t>kd</w:t>
-      </w:r>
-      <w:proofErr w:type="spellEnd"/>
-      <w:r>
-        <w:rPr>
-          <w:rFonts w:asciiTheme="majorHAnsi" w:hAnsiTheme="majorHAnsi"/>
-          <w:sz w:val="24"/>
-          <w:szCs w:val="24"/>
-        </w:rPr>
-        <w:t>) cos(2π</w:t>
-      </w:r>
-      <w:proofErr w:type="spellStart"/>
-      <w:r>
-        <w:rPr>
-          <w:rFonts w:asciiTheme="majorHAnsi" w:hAnsiTheme="majorHAnsi"/>
-          <w:sz w:val="24"/>
-          <w:szCs w:val="24"/>
-        </w:rPr>
-        <w:t>kfot</w:t>
-      </w:r>
-      <w:proofErr w:type="spellEnd"/>
-      <w:r>
-        <w:rPr>
-          <w:rFonts w:asciiTheme="majorHAnsi" w:hAnsiTheme="majorHAnsi"/>
-          <w:sz w:val="24"/>
-          <w:szCs w:val="24"/>
-        </w:rPr>
-        <w:t>)</w:t>
-      </w:r>
-    </w:p>
-    <w:p>
-      <w:pPr>
-        <w:shd w:val="clear" w:color="auto" w:fill="FFFFFF" w:themeFill="background1"/>
-        <w:spacing w:after="0" w:line="360" w:lineRule="auto"/>
-        <w:ind w:firstLine="708"/>
-        <w:rPr>
-          <w:rFonts w:asciiTheme="majorHAnsi" w:hAnsiTheme="majorHAnsi"/>
-          <w:sz w:val="24"/>
-          <w:szCs w:val="24"/>
-        </w:rPr>
-      </w:pPr>
-      <w:r>
-        <w:rPr>
-          <w:rFonts w:asciiTheme="majorHAnsi" w:hAnsiTheme="majorHAnsi"/>
-          <w:sz w:val="24"/>
-          <w:szCs w:val="24"/>
-        </w:rPr>
-        <w:t>(i)</w:t>
-      </w:r>
-      <w:r>
-        <w:rPr>
-          <w:rFonts w:asciiTheme="majorHAnsi" w:hAnsiTheme="majorHAnsi"/>
-          <w:sz w:val="24"/>
-          <w:szCs w:val="24"/>
-        </w:rPr>
-        <w:t xml:space="preserve">. A0= 5 </w:t>
-      </w:r>
-      <w:proofErr w:type="gramStart"/>
-      <w:r>
-        <w:rPr>
-          <w:rFonts w:asciiTheme="majorHAnsi" w:hAnsiTheme="majorHAnsi"/>
-          <w:sz w:val="24"/>
-          <w:szCs w:val="24"/>
-        </w:rPr>
-        <w:t>V ,</w:t>
-      </w:r>
-      <w:proofErr w:type="gramEnd"/>
-      <w:r>
-        <w:rPr>
-          <w:rFonts w:asciiTheme="majorHAnsi" w:hAnsiTheme="majorHAnsi"/>
-          <w:sz w:val="24"/>
-          <w:szCs w:val="24"/>
-        </w:rPr>
-        <w:t xml:space="preserve"> N=5 , d= 0.5 , </w:t>
-      </w:r>
-      <w:proofErr w:type="spellStart"/>
-      <w:r>
-        <w:rPr>
-          <w:rFonts w:asciiTheme="majorHAnsi" w:hAnsiTheme="majorHAnsi"/>
-          <w:sz w:val="24"/>
-          <w:szCs w:val="24"/>
-        </w:rPr>
-        <w:t>fo</w:t>
-      </w:r>
-      <w:proofErr w:type="spellEnd"/>
-      <w:r>
-        <w:rPr>
-          <w:rFonts w:asciiTheme="majorHAnsi" w:hAnsiTheme="majorHAnsi"/>
-          <w:sz w:val="24"/>
-          <w:szCs w:val="24"/>
-        </w:rPr>
-        <w:t>= 500 Hz</w:t>
+        <w:t>. A0= 5 V , N=5 , d= 0.5 , fo= 500 Hz</w:t>
       </w:r>
     </w:p>
     <w:p>
@@ -6075,37 +5444,19 @@
                             <w:r>
                               <w:t xml:space="preserve">Figura </w:t>
                             </w:r>
-                            <w:r>
-                              <w:fldChar w:fldCharType="begin"/>
-                            </w:r>
-                            <w:r>
-                              <w:instrText xml:space="preserve"> SEQ Figura \* ARABIC </w:instrText>
-                            </w:r>
-                            <w:r>
-                              <w:fldChar w:fldCharType="separate"/>
-                            </w:r>
-                            <w:r>
-                              <w:rPr>
-                                <w:noProof/>
-                              </w:rPr>
-                              <w:t>9</w:t>
-                            </w:r>
-                            <w:r>
-                              <w:fldChar w:fldCharType="end"/>
-                            </w:r>
+                            <w:fldSimple w:instr=" SEQ Figura \* ARABIC ">
+                              <w:r>
+                                <w:rPr>
+                                  <w:noProof/>
+                                </w:rPr>
+                                <w:t>9</w:t>
+                              </w:r>
+                            </w:fldSimple>
                             <w:r>
                               <w:t xml:space="preserve"> </w:t>
                             </w:r>
                             <w:r>
-                              <w:t xml:space="preserve">Sinal x3(t) com A0=5, N=5, d=a.5 e </w:t>
-                            </w:r>
-                            <w:proofErr w:type="spellStart"/>
-                            <w:r>
-                              <w:t>fo</w:t>
-                            </w:r>
-                            <w:proofErr w:type="spellEnd"/>
-                            <w:r>
-                              <w:t>=500</w:t>
+                              <w:t>Sinal x3(t) com A0=5, N=5, d=a.5 e fo=500</w:t>
                             </w:r>
                           </w:p>
                         </w:txbxContent>
@@ -6139,37 +5490,19 @@
                       <w:r>
                         <w:t xml:space="preserve">Figura </w:t>
                       </w:r>
-                      <w:r>
-                        <w:fldChar w:fldCharType="begin"/>
-                      </w:r>
-                      <w:r>
-                        <w:instrText xml:space="preserve"> SEQ Figura \* ARABIC </w:instrText>
-                      </w:r>
-                      <w:r>
-                        <w:fldChar w:fldCharType="separate"/>
-                      </w:r>
-                      <w:r>
-                        <w:rPr>
-                          <w:noProof/>
-                        </w:rPr>
-                        <w:t>9</w:t>
-                      </w:r>
-                      <w:r>
-                        <w:fldChar w:fldCharType="end"/>
-                      </w:r>
+                      <w:fldSimple w:instr=" SEQ Figura \* ARABIC ">
+                        <w:r>
+                          <w:rPr>
+                            <w:noProof/>
+                          </w:rPr>
+                          <w:t>9</w:t>
+                        </w:r>
+                      </w:fldSimple>
                       <w:r>
                         <w:t xml:space="preserve"> </w:t>
                       </w:r>
                       <w:r>
-                        <w:t xml:space="preserve">Sinal x3(t) com A0=5, N=5, d=a.5 e </w:t>
-                      </w:r>
-                      <w:proofErr w:type="spellStart"/>
-                      <w:r>
-                        <w:t>fo</w:t>
-                      </w:r>
-                      <w:proofErr w:type="spellEnd"/>
-                      <w:r>
-                        <w:t>=500</w:t>
+                        <w:t>Sinal x3(t) com A0=5, N=5, d=a.5 e fo=500</w:t>
                       </w:r>
                     </w:p>
                   </w:txbxContent>
@@ -6683,25 +6016,7 @@
           <w:sz w:val="24"/>
           <w:szCs w:val="24"/>
         </w:rPr>
-        <w:t xml:space="preserve">N=15, d=0.25, </w:t>
-      </w:r>
-      <w:proofErr w:type="spellStart"/>
-      <w:r>
-        <w:rPr>
-          <w:rFonts w:asciiTheme="majorHAnsi" w:hAnsiTheme="majorHAnsi" w:cs="Tahoma"/>
-          <w:sz w:val="24"/>
-          <w:szCs w:val="24"/>
-        </w:rPr>
-        <w:t>fo</w:t>
-      </w:r>
-      <w:proofErr w:type="spellEnd"/>
-      <w:r>
-        <w:rPr>
-          <w:rFonts w:asciiTheme="majorHAnsi" w:hAnsiTheme="majorHAnsi" w:cs="Tahoma"/>
-          <w:sz w:val="24"/>
-          <w:szCs w:val="24"/>
-        </w:rPr>
-        <w:t>=1000</w:t>
+        <w:t>N=15, d=0.25, fo=1000</w:t>
       </w:r>
     </w:p>
     <w:p>
@@ -7115,37 +6430,19 @@
                             <w:r>
                               <w:t xml:space="preserve">Figura </w:t>
                             </w:r>
-                            <w:r>
-                              <w:fldChar w:fldCharType="begin"/>
-                            </w:r>
-                            <w:r>
-                              <w:instrText xml:space="preserve"> SEQ Figura \* ARABIC </w:instrText>
-                            </w:r>
-                            <w:r>
-                              <w:fldChar w:fldCharType="separate"/>
-                            </w:r>
-                            <w:r>
-                              <w:rPr>
-                                <w:noProof/>
-                              </w:rPr>
-                              <w:t>10</w:t>
-                            </w:r>
-                            <w:r>
-                              <w:fldChar w:fldCharType="end"/>
-                            </w:r>
+                            <w:fldSimple w:instr=" SEQ Figura \* ARABIC ">
+                              <w:r>
+                                <w:rPr>
+                                  <w:noProof/>
+                                </w:rPr>
+                                <w:t>10</w:t>
+                              </w:r>
+                            </w:fldSimple>
                             <w:r>
                               <w:t xml:space="preserve"> </w:t>
                             </w:r>
                             <w:r>
-                              <w:t xml:space="preserve">Sinal x3(t) com A0=3, N=15, d=0.25, </w:t>
-                            </w:r>
-                            <w:proofErr w:type="spellStart"/>
-                            <w:r>
-                              <w:t>fo</w:t>
-                            </w:r>
-                            <w:proofErr w:type="spellEnd"/>
-                            <w:r>
-                              <w:t>=1000</w:t>
+                              <w:t>Sinal x3(t) com A0=3, N=15, d=0.25, fo=1000</w:t>
                             </w:r>
                           </w:p>
                         </w:txbxContent>
@@ -7178,37 +6475,19 @@
                       <w:r>
                         <w:t xml:space="preserve">Figura </w:t>
                       </w:r>
-                      <w:r>
-                        <w:fldChar w:fldCharType="begin"/>
-                      </w:r>
-                      <w:r>
-                        <w:instrText xml:space="preserve"> SEQ Figura \* ARABIC </w:instrText>
-                      </w:r>
-                      <w:r>
-                        <w:fldChar w:fldCharType="separate"/>
-                      </w:r>
-                      <w:r>
-                        <w:rPr>
-                          <w:noProof/>
-                        </w:rPr>
-                        <w:t>10</w:t>
-                      </w:r>
-                      <w:r>
-                        <w:fldChar w:fldCharType="end"/>
-                      </w:r>
+                      <w:fldSimple w:instr=" SEQ Figura \* ARABIC ">
+                        <w:r>
+                          <w:rPr>
+                            <w:noProof/>
+                          </w:rPr>
+                          <w:t>10</w:t>
+                        </w:r>
+                      </w:fldSimple>
                       <w:r>
                         <w:t xml:space="preserve"> </w:t>
                       </w:r>
                       <w:r>
-                        <w:t xml:space="preserve">Sinal x3(t) com A0=3, N=15, d=0.25, </w:t>
-                      </w:r>
-                      <w:proofErr w:type="spellStart"/>
-                      <w:r>
-                        <w:t>fo</w:t>
-                      </w:r>
-                      <w:proofErr w:type="spellEnd"/>
-                      <w:r>
-                        <w:t>=1000</w:t>
+                        <w:t>Sinal x3(t) com A0=3, N=15, d=0.25, fo=1000</w:t>
                       </w:r>
                     </w:p>
                   </w:txbxContent>
@@ -7464,7 +6743,6 @@
         <w:lastRenderedPageBreak/>
         <w:t>(</w:t>
       </w:r>
-      <w:proofErr w:type="spellStart"/>
       <w:r>
         <w:rPr>
           <w:rFonts w:asciiTheme="majorHAnsi" w:hAnsiTheme="majorHAnsi" w:cs="Tahoma"/>
@@ -7473,7 +6751,6 @@
         </w:rPr>
         <w:t>ii</w:t>
       </w:r>
-      <w:proofErr w:type="spellEnd"/>
       <w:r>
         <w:rPr>
           <w:rFonts w:asciiTheme="majorHAnsi" w:hAnsiTheme="majorHAnsi" w:cs="Tahoma"/>
@@ -7534,52 +6811,34 @@
           <w:sz w:val="24"/>
           <w:szCs w:val="24"/>
         </w:rPr>
-        <w:t xml:space="preserve">A potência total do sinal é a soma de todas as potências </w:t>
-      </w:r>
-      <w:proofErr w:type="gramStart"/>
-      <w:r>
-        <w:rPr>
-          <w:rFonts w:asciiTheme="majorHAnsi" w:hAnsiTheme="majorHAnsi" w:cs="Tahoma"/>
-          <w:sz w:val="24"/>
-          <w:szCs w:val="24"/>
-        </w:rPr>
-        <w:t>instantâneas ,</w:t>
-      </w:r>
-      <w:proofErr w:type="gramEnd"/>
-      <w:r>
-        <w:rPr>
-          <w:rFonts w:asciiTheme="majorHAnsi" w:hAnsiTheme="majorHAnsi" w:cs="Tahoma"/>
-          <w:sz w:val="24"/>
-          <w:szCs w:val="24"/>
-        </w:rPr>
-        <w:t xml:space="preserve"> sendo assim, quanto mais amostras temos (N), maior será a potência final, assim como a variação do valor A0, se este aumentar, a potência aumenta, no outro caso, se A0 diminuir, o valor da potência diminui.</w:t>
-      </w:r>
-    </w:p>
-    <w:p>
-      <w:pPr>
-        <w:shd w:val="clear" w:color="auto" w:fill="FFFFFF" w:themeFill="background1"/>
-        <w:spacing w:after="0" w:line="360" w:lineRule="auto"/>
-        <w:rPr>
-          <w:rFonts w:asciiTheme="majorHAnsi" w:hAnsiTheme="majorHAnsi" w:cs="Tahoma"/>
-          <w:sz w:val="24"/>
-          <w:szCs w:val="24"/>
-        </w:rPr>
-      </w:pPr>
-    </w:p>
-    <w:p>
-      <w:pPr>
-        <w:shd w:val="clear" w:color="auto" w:fill="FFFFFF" w:themeFill="background1"/>
-        <w:spacing w:after="0" w:line="360" w:lineRule="auto"/>
-        <w:rPr>
-          <w:rFonts w:asciiTheme="majorHAnsi" w:hAnsiTheme="majorHAnsi" w:cs="Tahoma"/>
-          <w:sz w:val="24"/>
-          <w:szCs w:val="24"/>
-        </w:rPr>
-      </w:pPr>
-    </w:p>
-    <w:p>
-      <w:pPr>
-        <w:pStyle w:val="Cabealho1"/>
+        <w:t>A potência total do sinal é a soma de todas as potências instantâneas , sendo assim, quanto mais amostras temos (N), maior será a potência final, assim como a variação do valor A0, se este aumentar, a potência aumenta, no outro caso, se A0 diminuir, o valor da potência diminui.</w:t>
+      </w:r>
+    </w:p>
+    <w:p>
+      <w:pPr>
+        <w:shd w:val="clear" w:color="auto" w:fill="FFFFFF" w:themeFill="background1"/>
+        <w:spacing w:after="0" w:line="360" w:lineRule="auto"/>
+        <w:rPr>
+          <w:rFonts w:asciiTheme="majorHAnsi" w:hAnsiTheme="majorHAnsi" w:cs="Tahoma"/>
+          <w:sz w:val="24"/>
+          <w:szCs w:val="24"/>
+        </w:rPr>
+      </w:pPr>
+    </w:p>
+    <w:p>
+      <w:pPr>
+        <w:shd w:val="clear" w:color="auto" w:fill="FFFFFF" w:themeFill="background1"/>
+        <w:spacing w:after="0" w:line="360" w:lineRule="auto"/>
+        <w:rPr>
+          <w:rFonts w:asciiTheme="majorHAnsi" w:hAnsiTheme="majorHAnsi" w:cs="Tahoma"/>
+          <w:sz w:val="24"/>
+          <w:szCs w:val="24"/>
+        </w:rPr>
+      </w:pPr>
+    </w:p>
+    <w:p>
+      <w:pPr>
+        <w:pStyle w:val="Ttulo1"/>
         <w:rPr>
           <w:rFonts w:eastAsiaTheme="minorEastAsia"/>
         </w:rPr>
@@ -7609,7 +6868,6 @@
         </w:rPr>
         <w:t xml:space="preserve">Para desenvolver a função </w:t>
       </w:r>
-      <w:proofErr w:type="spellStart"/>
       <w:r>
         <w:rPr>
           <w:rFonts w:asciiTheme="majorHAnsi" w:hAnsiTheme="majorHAnsi"/>
@@ -7619,7 +6877,6 @@
         </w:rPr>
         <w:t>mobile_ring_tones</w:t>
       </w:r>
-      <w:proofErr w:type="spellEnd"/>
       <w:r>
         <w:rPr>
           <w:rFonts w:asciiTheme="majorHAnsi" w:hAnsiTheme="majorHAnsi"/>
@@ -7628,7 +6885,6 @@
         </w:rPr>
         <w:t xml:space="preserve">, foram usadas as funções </w:t>
       </w:r>
-      <w:proofErr w:type="spellStart"/>
       <w:r>
         <w:rPr>
           <w:rFonts w:asciiTheme="majorHAnsi" w:hAnsiTheme="majorHAnsi"/>
@@ -7636,9 +6892,16 @@
           <w:sz w:val="24"/>
           <w:szCs w:val="24"/>
         </w:rPr>
-        <w:t>record_audio_to_file</w:t>
-      </w:r>
-      <w:proofErr w:type="spellEnd"/>
+        <w:t xml:space="preserve">record_audio_to_file </w:t>
+      </w:r>
+      <w:r>
+        <w:rPr>
+          <w:rFonts w:asciiTheme="majorHAnsi" w:hAnsiTheme="majorHAnsi"/>
+          <w:sz w:val="24"/>
+          <w:szCs w:val="24"/>
+        </w:rPr>
+        <w:t xml:space="preserve">e </w:t>
+      </w:r>
       <w:r>
         <w:rPr>
           <w:rFonts w:asciiTheme="majorHAnsi" w:hAnsiTheme="majorHAnsi"/>
@@ -7646,6 +6909,14 @@
           <w:sz w:val="24"/>
           <w:szCs w:val="24"/>
         </w:rPr>
+        <w:t>signal_mixer.</w:t>
+      </w:r>
+      <w:r>
+        <w:rPr>
+          <w:rFonts w:asciiTheme="majorHAnsi" w:hAnsiTheme="majorHAnsi"/>
+          <w:sz w:val="24"/>
+          <w:szCs w:val="24"/>
+        </w:rPr>
         <w:t xml:space="preserve"> </w:t>
       </w:r>
       <w:r>
@@ -7654,9 +6925,9 @@
           <w:sz w:val="24"/>
           <w:szCs w:val="24"/>
         </w:rPr>
-        <w:t xml:space="preserve">e </w:t>
-      </w:r>
-      <w:proofErr w:type="spellStart"/>
+        <w:br/>
+        <w:t xml:space="preserve">A função </w:t>
+      </w:r>
       <w:r>
         <w:rPr>
           <w:rFonts w:asciiTheme="majorHAnsi" w:hAnsiTheme="majorHAnsi"/>
@@ -7664,9 +6935,25 @@
           <w:sz w:val="24"/>
           <w:szCs w:val="24"/>
         </w:rPr>
-        <w:t>signal_mixer</w:t>
-      </w:r>
-      <w:proofErr w:type="spellEnd"/>
+        <w:t>record_audio_to_file</w:t>
+      </w:r>
+      <w:r>
+        <w:rPr>
+          <w:rFonts w:asciiTheme="majorHAnsi" w:hAnsiTheme="majorHAnsi"/>
+          <w:sz w:val="24"/>
+          <w:szCs w:val="24"/>
+        </w:rPr>
+        <w:t xml:space="preserve"> foi ligeiramente alterada que retorna os valores do áudio gravado.</w:t>
+      </w:r>
+      <w:r>
+        <w:rPr>
+          <w:rFonts w:asciiTheme="majorHAnsi" w:hAnsiTheme="majorHAnsi"/>
+          <w:sz w:val="24"/>
+          <w:szCs w:val="24"/>
+        </w:rPr>
+        <w:br/>
+        <w:t xml:space="preserve">Ao executar a função </w:t>
+      </w:r>
       <w:r>
         <w:rPr>
           <w:rFonts w:asciiTheme="majorHAnsi" w:hAnsiTheme="majorHAnsi"/>
@@ -7674,7 +6961,7 @@
           <w:sz w:val="24"/>
           <w:szCs w:val="24"/>
         </w:rPr>
-        <w:t>.</w:t>
+        <w:t>mobile_ring_tones</w:t>
       </w:r>
       <w:r>
         <w:rPr>
@@ -7682,18 +6969,176 @@
           <w:sz w:val="24"/>
           <w:szCs w:val="24"/>
         </w:rPr>
-        <w:t xml:space="preserve"> </w:t>
-      </w:r>
-      <w:r>
+        <w:t>, primeiro existe um momento de preparação de variáveis, depois grava-se 3 ficheiros de áudio no formato .wav e .flac, de seguida junta-se os valores do áudio gerados e por último grava a junção das 3 gravações em ficheiros no formato .wav e .flac.</w:t>
+      </w:r>
+    </w:p>
+    <w:p>
+      <w:pPr>
+        <w:shd w:val="clear" w:color="auto" w:fill="FFFFFF" w:themeFill="background1"/>
+        <w:spacing w:after="0" w:line="360" w:lineRule="auto"/>
+        <w:rPr>
+          <w:rFonts w:asciiTheme="majorHAnsi" w:hAnsiTheme="majorHAnsi" w:cs="Tahoma"/>
+          <w:sz w:val="24"/>
+          <w:szCs w:val="24"/>
+        </w:rPr>
+      </w:pPr>
+    </w:p>
+    <w:p>
+      <w:pPr>
+        <w:shd w:val="clear" w:color="auto" w:fill="FFFFFF" w:themeFill="background1"/>
+        <w:spacing w:after="0" w:line="360" w:lineRule="auto"/>
+        <w:rPr>
+          <w:rFonts w:asciiTheme="majorHAnsi" w:hAnsiTheme="majorHAnsi" w:cs="Tahoma"/>
+          <w:sz w:val="24"/>
+          <w:szCs w:val="24"/>
+        </w:rPr>
+      </w:pPr>
+    </w:p>
+    <w:p>
+      <w:pPr>
+        <w:shd w:val="clear" w:color="auto" w:fill="FFFFFF" w:themeFill="background1"/>
+        <w:spacing w:after="0" w:line="360" w:lineRule="auto"/>
+        <w:rPr>
+          <w:rFonts w:asciiTheme="majorHAnsi" w:hAnsiTheme="majorHAnsi" w:cs="Tahoma"/>
+          <w:sz w:val="24"/>
+          <w:szCs w:val="24"/>
+        </w:rPr>
+      </w:pPr>
+    </w:p>
+    <w:p>
+      <w:pPr>
+        <w:shd w:val="clear" w:color="auto" w:fill="FFFFFF" w:themeFill="background1"/>
+        <w:spacing w:after="0" w:line="360" w:lineRule="auto"/>
+        <w:rPr>
+          <w:rFonts w:asciiTheme="majorHAnsi" w:hAnsiTheme="majorHAnsi" w:cs="Tahoma"/>
+          <w:sz w:val="24"/>
+          <w:szCs w:val="24"/>
+        </w:rPr>
+      </w:pPr>
+    </w:p>
+    <w:p>
+      <w:pPr>
+        <w:shd w:val="clear" w:color="auto" w:fill="FFFFFF" w:themeFill="background1"/>
+        <w:spacing w:after="0" w:line="360" w:lineRule="auto"/>
+        <w:rPr>
+          <w:rFonts w:asciiTheme="majorHAnsi" w:hAnsiTheme="majorHAnsi" w:cs="Tahoma"/>
+          <w:sz w:val="24"/>
+          <w:szCs w:val="24"/>
+        </w:rPr>
+      </w:pPr>
+    </w:p>
+    <w:p>
+      <w:pPr>
+        <w:shd w:val="clear" w:color="auto" w:fill="FFFFFF" w:themeFill="background1"/>
+        <w:spacing w:after="0" w:line="360" w:lineRule="auto"/>
+        <w:rPr>
+          <w:rFonts w:asciiTheme="majorHAnsi" w:hAnsiTheme="majorHAnsi" w:cs="Tahoma"/>
+          <w:sz w:val="24"/>
+          <w:szCs w:val="24"/>
+        </w:rPr>
+      </w:pPr>
+    </w:p>
+    <w:p>
+      <w:pPr>
+        <w:shd w:val="clear" w:color="auto" w:fill="FFFFFF" w:themeFill="background1"/>
+        <w:spacing w:after="0" w:line="360" w:lineRule="auto"/>
+        <w:rPr>
+          <w:rFonts w:asciiTheme="majorHAnsi" w:hAnsiTheme="majorHAnsi" w:cs="Tahoma"/>
+          <w:sz w:val="24"/>
+          <w:szCs w:val="24"/>
+        </w:rPr>
+      </w:pPr>
+    </w:p>
+    <w:p>
+      <w:pPr>
+        <w:shd w:val="clear" w:color="auto" w:fill="FFFFFF" w:themeFill="background1"/>
+        <w:spacing w:after="0" w:line="360" w:lineRule="auto"/>
+        <w:rPr>
+          <w:rFonts w:asciiTheme="majorHAnsi" w:hAnsiTheme="majorHAnsi" w:cs="Tahoma"/>
+          <w:sz w:val="24"/>
+          <w:szCs w:val="24"/>
+        </w:rPr>
+      </w:pPr>
+    </w:p>
+    <w:p>
+      <w:pPr>
+        <w:shd w:val="clear" w:color="auto" w:fill="FFFFFF" w:themeFill="background1"/>
+        <w:spacing w:after="0" w:line="360" w:lineRule="auto"/>
+        <w:rPr>
+          <w:rFonts w:asciiTheme="majorHAnsi" w:hAnsiTheme="majorHAnsi" w:cs="Tahoma"/>
+          <w:sz w:val="24"/>
+          <w:szCs w:val="24"/>
+        </w:rPr>
+      </w:pPr>
+    </w:p>
+    <w:p>
+      <w:pPr>
+        <w:shd w:val="clear" w:color="auto" w:fill="FFFFFF" w:themeFill="background1"/>
+        <w:spacing w:after="0" w:line="360" w:lineRule="auto"/>
+        <w:rPr>
+          <w:rFonts w:asciiTheme="majorHAnsi" w:hAnsiTheme="majorHAnsi" w:cs="Tahoma"/>
+          <w:sz w:val="24"/>
+          <w:szCs w:val="24"/>
+        </w:rPr>
+      </w:pPr>
+    </w:p>
+    <w:p>
+      <w:pPr>
+        <w:shd w:val="clear" w:color="auto" w:fill="FFFFFF" w:themeFill="background1"/>
+        <w:spacing w:after="0" w:line="360" w:lineRule="auto"/>
+        <w:rPr>
+          <w:rFonts w:asciiTheme="majorHAnsi" w:hAnsiTheme="majorHAnsi" w:cs="Tahoma"/>
+          <w:sz w:val="24"/>
+          <w:szCs w:val="24"/>
+        </w:rPr>
+      </w:pPr>
+    </w:p>
+    <w:p>
+      <w:pPr>
+        <w:pStyle w:val="Ttulo1"/>
+      </w:pPr>
+      <w:bookmarkStart w:id="18" w:name="_Toc529826581"/>
+      <w:r>
+        <w:t>Parte 4</w:t>
+      </w:r>
+      <w:bookmarkEnd w:id="18"/>
+    </w:p>
+    <w:p>
+      <w:pPr>
+        <w:pStyle w:val="Ttulo1"/>
+        <w:rPr>
+          <w:rFonts w:eastAsiaTheme="minorEastAsia"/>
+          <w:sz w:val="24"/>
+          <w:szCs w:val="24"/>
+        </w:rPr>
+      </w:pPr>
+      <w:bookmarkStart w:id="19" w:name="_Toc529826582"/>
+      <w:r>
+        <w:rPr>
+          <w:rFonts w:eastAsiaTheme="minorEastAsia"/>
+          <w:sz w:val="24"/>
+          <w:szCs w:val="24"/>
+        </w:rPr>
+        <w:t>a)</w:t>
+      </w:r>
+      <w:bookmarkEnd w:id="19"/>
+    </w:p>
+    <w:p>
+      <w:pPr>
         <w:rPr>
           <w:rFonts w:asciiTheme="majorHAnsi" w:hAnsiTheme="majorHAnsi"/>
           <w:sz w:val="24"/>
           <w:szCs w:val="24"/>
         </w:rPr>
-        <w:br/>
-        <w:t xml:space="preserve">A função </w:t>
-      </w:r>
-      <w:proofErr w:type="spellStart"/>
+      </w:pPr>
+      <w:r>
+        <w:rPr>
+          <w:rFonts w:asciiTheme="majorHAnsi" w:hAnsiTheme="majorHAnsi"/>
+          <w:sz w:val="24"/>
+          <w:szCs w:val="24"/>
+        </w:rPr>
+        <w:t xml:space="preserve">A alteração feita na função </w:t>
+      </w:r>
       <w:r>
         <w:rPr>
           <w:rFonts w:asciiTheme="majorHAnsi" w:hAnsiTheme="majorHAnsi"/>
@@ -7701,27 +7146,79 @@
           <w:sz w:val="24"/>
           <w:szCs w:val="24"/>
         </w:rPr>
-        <w:t>record_audio_to_file</w:t>
-      </w:r>
-      <w:proofErr w:type="spellEnd"/>
+        <w:t>notes</w:t>
+      </w:r>
       <w:r>
         <w:rPr>
           <w:rFonts w:asciiTheme="majorHAnsi" w:hAnsiTheme="majorHAnsi"/>
           <w:sz w:val="24"/>
           <w:szCs w:val="24"/>
         </w:rPr>
-        <w:t xml:space="preserve"> foi ligeiramente alterada que retorna os valores do áudio gravado.</w:t>
-      </w:r>
-      <w:r>
+        <w:t>, foi a adição do sentido em que é reproduzido a oitava. O modo ascendente já estava implementado, por isso foi necessário criar uma condição para reproduzir a oitava em modo ascendente ou descendente. Para implementar o modo descendente foi preciso primeiro calcular a frequência digital final e para cada nota tocada, a frequência foi diminuindo, ao contrário do modo ascendente.</w:t>
+      </w:r>
+    </w:p>
+    <w:p>
+      <w:pPr>
         <w:rPr>
           <w:rFonts w:asciiTheme="majorHAnsi" w:hAnsiTheme="majorHAnsi"/>
           <w:sz w:val="24"/>
           <w:szCs w:val="24"/>
         </w:rPr>
-        <w:br/>
-        <w:t xml:space="preserve">Ao executar a função </w:t>
-      </w:r>
-      <w:proofErr w:type="spellStart"/>
+      </w:pPr>
+    </w:p>
+    <w:p>
+      <w:pPr>
+        <w:pStyle w:val="Ttulo1"/>
+        <w:rPr>
+          <w:rFonts w:eastAsiaTheme="minorEastAsia"/>
+          <w:sz w:val="24"/>
+          <w:szCs w:val="24"/>
+        </w:rPr>
+      </w:pPr>
+      <w:bookmarkStart w:id="20" w:name="_Toc529826583"/>
+      <w:r>
+        <w:rPr>
+          <w:rFonts w:eastAsiaTheme="minorEastAsia"/>
+          <w:sz w:val="24"/>
+          <w:szCs w:val="24"/>
+        </w:rPr>
+        <w:t>b)</w:t>
+      </w:r>
+      <w:bookmarkEnd w:id="20"/>
+    </w:p>
+    <w:p>
+      <w:pPr>
+        <w:rPr>
+          <w:rFonts w:asciiTheme="majorHAnsi" w:hAnsiTheme="majorHAnsi"/>
+          <w:sz w:val="24"/>
+          <w:szCs w:val="24"/>
+        </w:rPr>
+      </w:pPr>
+      <w:r>
+        <w:rPr>
+          <w:rFonts w:asciiTheme="majorHAnsi" w:hAnsiTheme="majorHAnsi"/>
+          <w:sz w:val="24"/>
+          <w:szCs w:val="24"/>
+        </w:rPr>
+        <w:t>Para desenvolver o GUI a nível gráfico foi tomado em consideração o exemplo que os professores deram em anexo para a realização deste trabalho.</w:t>
+      </w:r>
+    </w:p>
+    <w:p>
+      <w:pPr>
+        <w:rPr>
+          <w:rFonts w:asciiTheme="majorHAnsi" w:hAnsiTheme="majorHAnsi"/>
+          <w:sz w:val="24"/>
+          <w:szCs w:val="24"/>
+        </w:rPr>
+      </w:pPr>
+      <w:r>
+        <w:rPr>
+          <w:rFonts w:asciiTheme="majorHAnsi" w:hAnsiTheme="majorHAnsi"/>
+          <w:sz w:val="24"/>
+          <w:szCs w:val="24"/>
+        </w:rPr>
+        <w:t xml:space="preserve">A nível algorítmico, a função </w:t>
+      </w:r>
       <w:r>
         <w:rPr>
           <w:rFonts w:asciiTheme="majorHAnsi" w:hAnsiTheme="majorHAnsi"/>
@@ -7729,425 +7226,15 @@
           <w:sz w:val="24"/>
           <w:szCs w:val="24"/>
         </w:rPr>
-        <w:t>mobile_ring_tones</w:t>
-      </w:r>
-      <w:proofErr w:type="spellEnd"/>
+        <w:t>notes</w:t>
+      </w:r>
       <w:r>
         <w:rPr>
           <w:rFonts w:asciiTheme="majorHAnsi" w:hAnsiTheme="majorHAnsi"/>
           <w:sz w:val="24"/>
           <w:szCs w:val="24"/>
         </w:rPr>
-        <w:t>, primeiro existe um momento de preparação de variáveis, depois grava-se 3 ficheiros de áudio no formato .</w:t>
-      </w:r>
-      <w:proofErr w:type="spellStart"/>
-      <w:r>
-        <w:rPr>
-          <w:rFonts w:asciiTheme="majorHAnsi" w:hAnsiTheme="majorHAnsi"/>
-          <w:sz w:val="24"/>
-          <w:szCs w:val="24"/>
-        </w:rPr>
-        <w:t>wav</w:t>
-      </w:r>
-      <w:proofErr w:type="spellEnd"/>
-      <w:r>
-        <w:rPr>
-          <w:rFonts w:asciiTheme="majorHAnsi" w:hAnsiTheme="majorHAnsi"/>
-          <w:sz w:val="24"/>
-          <w:szCs w:val="24"/>
-        </w:rPr>
-        <w:t xml:space="preserve"> e .</w:t>
-      </w:r>
-      <w:proofErr w:type="spellStart"/>
-      <w:r>
-        <w:rPr>
-          <w:rFonts w:asciiTheme="majorHAnsi" w:hAnsiTheme="majorHAnsi"/>
-          <w:sz w:val="24"/>
-          <w:szCs w:val="24"/>
-        </w:rPr>
-        <w:t>flac</w:t>
-      </w:r>
-      <w:proofErr w:type="spellEnd"/>
-      <w:r>
-        <w:rPr>
-          <w:rFonts w:asciiTheme="majorHAnsi" w:hAnsiTheme="majorHAnsi"/>
-          <w:sz w:val="24"/>
-          <w:szCs w:val="24"/>
-        </w:rPr>
-        <w:t>, de seguida junta-se os valores do áudio gerados e por último grava a junção das 3 gravações em ficheiros no formato .</w:t>
-      </w:r>
-      <w:proofErr w:type="spellStart"/>
-      <w:r>
-        <w:rPr>
-          <w:rFonts w:asciiTheme="majorHAnsi" w:hAnsiTheme="majorHAnsi"/>
-          <w:sz w:val="24"/>
-          <w:szCs w:val="24"/>
-        </w:rPr>
-        <w:t>wav</w:t>
-      </w:r>
-      <w:proofErr w:type="spellEnd"/>
-      <w:r>
-        <w:rPr>
-          <w:rFonts w:asciiTheme="majorHAnsi" w:hAnsiTheme="majorHAnsi"/>
-          <w:sz w:val="24"/>
-          <w:szCs w:val="24"/>
-        </w:rPr>
-        <w:t xml:space="preserve"> e .</w:t>
-      </w:r>
-      <w:proofErr w:type="spellStart"/>
-      <w:r>
-        <w:rPr>
-          <w:rFonts w:asciiTheme="majorHAnsi" w:hAnsiTheme="majorHAnsi"/>
-          <w:sz w:val="24"/>
-          <w:szCs w:val="24"/>
-        </w:rPr>
-        <w:t>flac</w:t>
-      </w:r>
-      <w:proofErr w:type="spellEnd"/>
-      <w:r>
-        <w:rPr>
-          <w:rFonts w:asciiTheme="majorHAnsi" w:hAnsiTheme="majorHAnsi"/>
-          <w:sz w:val="24"/>
-          <w:szCs w:val="24"/>
-        </w:rPr>
-        <w:t>.</w:t>
-      </w:r>
-    </w:p>
-    <w:p>
-      <w:pPr>
-        <w:shd w:val="clear" w:color="auto" w:fill="FFFFFF" w:themeFill="background1"/>
-        <w:spacing w:after="0" w:line="360" w:lineRule="auto"/>
-        <w:rPr>
-          <w:rFonts w:asciiTheme="majorHAnsi" w:hAnsiTheme="majorHAnsi" w:cs="Tahoma"/>
-          <w:sz w:val="24"/>
-          <w:szCs w:val="24"/>
-        </w:rPr>
-      </w:pPr>
-    </w:p>
-    <w:p>
-      <w:pPr>
-        <w:shd w:val="clear" w:color="auto" w:fill="FFFFFF" w:themeFill="background1"/>
-        <w:spacing w:after="0" w:line="360" w:lineRule="auto"/>
-        <w:rPr>
-          <w:rFonts w:asciiTheme="majorHAnsi" w:hAnsiTheme="majorHAnsi" w:cs="Tahoma"/>
-          <w:sz w:val="24"/>
-          <w:szCs w:val="24"/>
-        </w:rPr>
-      </w:pPr>
-    </w:p>
-    <w:p>
-      <w:pPr>
-        <w:shd w:val="clear" w:color="auto" w:fill="FFFFFF" w:themeFill="background1"/>
-        <w:spacing w:after="0" w:line="360" w:lineRule="auto"/>
-        <w:rPr>
-          <w:rFonts w:asciiTheme="majorHAnsi" w:hAnsiTheme="majorHAnsi" w:cs="Tahoma"/>
-          <w:sz w:val="24"/>
-          <w:szCs w:val="24"/>
-        </w:rPr>
-      </w:pPr>
-    </w:p>
-    <w:p>
-      <w:pPr>
-        <w:shd w:val="clear" w:color="auto" w:fill="FFFFFF" w:themeFill="background1"/>
-        <w:spacing w:after="0" w:line="360" w:lineRule="auto"/>
-        <w:rPr>
-          <w:rFonts w:asciiTheme="majorHAnsi" w:hAnsiTheme="majorHAnsi" w:cs="Tahoma"/>
-          <w:sz w:val="24"/>
-          <w:szCs w:val="24"/>
-        </w:rPr>
-      </w:pPr>
-    </w:p>
-    <w:p>
-      <w:pPr>
-        <w:shd w:val="clear" w:color="auto" w:fill="FFFFFF" w:themeFill="background1"/>
-        <w:spacing w:after="0" w:line="360" w:lineRule="auto"/>
-        <w:rPr>
-          <w:rFonts w:asciiTheme="majorHAnsi" w:hAnsiTheme="majorHAnsi" w:cs="Tahoma"/>
-          <w:sz w:val="24"/>
-          <w:szCs w:val="24"/>
-        </w:rPr>
-      </w:pPr>
-    </w:p>
-    <w:p>
-      <w:pPr>
-        <w:shd w:val="clear" w:color="auto" w:fill="FFFFFF" w:themeFill="background1"/>
-        <w:spacing w:after="0" w:line="360" w:lineRule="auto"/>
-        <w:rPr>
-          <w:rFonts w:asciiTheme="majorHAnsi" w:hAnsiTheme="majorHAnsi" w:cs="Tahoma"/>
-          <w:sz w:val="24"/>
-          <w:szCs w:val="24"/>
-        </w:rPr>
-      </w:pPr>
-    </w:p>
-    <w:p>
-      <w:pPr>
-        <w:shd w:val="clear" w:color="auto" w:fill="FFFFFF" w:themeFill="background1"/>
-        <w:spacing w:after="0" w:line="360" w:lineRule="auto"/>
-        <w:rPr>
-          <w:rFonts w:asciiTheme="majorHAnsi" w:hAnsiTheme="majorHAnsi" w:cs="Tahoma"/>
-          <w:sz w:val="24"/>
-          <w:szCs w:val="24"/>
-        </w:rPr>
-      </w:pPr>
-    </w:p>
-    <w:p>
-      <w:pPr>
-        <w:shd w:val="clear" w:color="auto" w:fill="FFFFFF" w:themeFill="background1"/>
-        <w:spacing w:after="0" w:line="360" w:lineRule="auto"/>
-        <w:rPr>
-          <w:rFonts w:asciiTheme="majorHAnsi" w:hAnsiTheme="majorHAnsi" w:cs="Tahoma"/>
-          <w:sz w:val="24"/>
-          <w:szCs w:val="24"/>
-        </w:rPr>
-      </w:pPr>
-    </w:p>
-    <w:p>
-      <w:pPr>
-        <w:shd w:val="clear" w:color="auto" w:fill="FFFFFF" w:themeFill="background1"/>
-        <w:spacing w:after="0" w:line="360" w:lineRule="auto"/>
-        <w:rPr>
-          <w:rFonts w:asciiTheme="majorHAnsi" w:hAnsiTheme="majorHAnsi" w:cs="Tahoma"/>
-          <w:sz w:val="24"/>
-          <w:szCs w:val="24"/>
-        </w:rPr>
-      </w:pPr>
-    </w:p>
-    <w:p>
-      <w:pPr>
-        <w:shd w:val="clear" w:color="auto" w:fill="FFFFFF" w:themeFill="background1"/>
-        <w:spacing w:after="0" w:line="360" w:lineRule="auto"/>
-        <w:rPr>
-          <w:rFonts w:asciiTheme="majorHAnsi" w:hAnsiTheme="majorHAnsi" w:cs="Tahoma"/>
-          <w:sz w:val="24"/>
-          <w:szCs w:val="24"/>
-        </w:rPr>
-      </w:pPr>
-    </w:p>
-    <w:p>
-      <w:pPr>
-        <w:shd w:val="clear" w:color="auto" w:fill="FFFFFF" w:themeFill="background1"/>
-        <w:spacing w:after="0" w:line="360" w:lineRule="auto"/>
-        <w:rPr>
-          <w:rFonts w:asciiTheme="majorHAnsi" w:hAnsiTheme="majorHAnsi" w:cs="Tahoma"/>
-          <w:sz w:val="24"/>
-          <w:szCs w:val="24"/>
-        </w:rPr>
-      </w:pPr>
-    </w:p>
-    <w:p>
-      <w:pPr>
-        <w:pStyle w:val="Cabealho1"/>
-      </w:pPr>
-      <w:bookmarkStart w:id="18" w:name="_Toc529826581"/>
-      <w:r>
-        <w:t>Parte 4</w:t>
-      </w:r>
-      <w:bookmarkEnd w:id="18"/>
-    </w:p>
-    <w:p>
-      <w:pPr>
-        <w:pStyle w:val="Cabealho1"/>
-        <w:rPr>
-          <w:rFonts w:eastAsiaTheme="minorEastAsia"/>
-          <w:sz w:val="24"/>
-          <w:szCs w:val="24"/>
-        </w:rPr>
-      </w:pPr>
-      <w:bookmarkStart w:id="19" w:name="_Toc529826582"/>
-      <w:r>
-        <w:rPr>
-          <w:rFonts w:eastAsiaTheme="minorEastAsia"/>
-          <w:sz w:val="24"/>
-          <w:szCs w:val="24"/>
-        </w:rPr>
-        <w:t>a)</w:t>
-      </w:r>
-      <w:bookmarkEnd w:id="19"/>
-    </w:p>
-    <w:p>
-      <w:pPr>
-        <w:rPr>
-          <w:rFonts w:asciiTheme="majorHAnsi" w:hAnsiTheme="majorHAnsi"/>
-          <w:sz w:val="24"/>
-          <w:szCs w:val="24"/>
-        </w:rPr>
-      </w:pPr>
-      <w:r>
-        <w:rPr>
-          <w:rFonts w:asciiTheme="majorHAnsi" w:hAnsiTheme="majorHAnsi"/>
-          <w:sz w:val="24"/>
-          <w:szCs w:val="24"/>
-        </w:rPr>
-        <w:t xml:space="preserve">A alteração feita na função </w:t>
-      </w:r>
-      <w:r>
-        <w:rPr>
-          <w:rFonts w:asciiTheme="majorHAnsi" w:hAnsiTheme="majorHAnsi"/>
-          <w:i/>
-          <w:sz w:val="24"/>
-          <w:szCs w:val="24"/>
-        </w:rPr>
-        <w:t>notes</w:t>
-      </w:r>
-      <w:r>
-        <w:rPr>
-          <w:rFonts w:asciiTheme="majorHAnsi" w:hAnsiTheme="majorHAnsi"/>
-          <w:sz w:val="24"/>
-          <w:szCs w:val="24"/>
-        </w:rPr>
-        <w:t>, foi a adição do sentido em que é reproduzido a oitava. O modo ascendente já estava implementado, por isso foi necessário criar uma condição para reproduzir a oitava em modo ascendente ou descendente. Para implementar o modo descendente foi preciso primeiro calcular a frequência digital final e para cada nota tocada, a frequência foi diminuindo, ao contrário do modo ascendente.</w:t>
-      </w:r>
-    </w:p>
-    <w:p>
-      <w:pPr>
-        <w:rPr>
-          <w:rFonts w:asciiTheme="majorHAnsi" w:hAnsiTheme="majorHAnsi"/>
-          <w:sz w:val="24"/>
-          <w:szCs w:val="24"/>
-        </w:rPr>
-      </w:pPr>
-    </w:p>
-    <w:p>
-      <w:pPr>
-        <w:pStyle w:val="Cabealho1"/>
-        <w:rPr>
-          <w:rFonts w:eastAsiaTheme="minorEastAsia"/>
-          <w:sz w:val="24"/>
-          <w:szCs w:val="24"/>
-        </w:rPr>
-      </w:pPr>
-      <w:bookmarkStart w:id="20" w:name="_Toc529826583"/>
-      <w:r>
-        <w:rPr>
-          <w:rFonts w:eastAsiaTheme="minorEastAsia"/>
-          <w:sz w:val="24"/>
-          <w:szCs w:val="24"/>
-        </w:rPr>
-        <w:t>b)</w:t>
-      </w:r>
-      <w:bookmarkEnd w:id="20"/>
-    </w:p>
-    <w:p>
-      <w:pPr>
-        <w:rPr>
-          <w:rFonts w:asciiTheme="majorHAnsi" w:hAnsiTheme="majorHAnsi"/>
-          <w:sz w:val="24"/>
-          <w:szCs w:val="24"/>
-        </w:rPr>
-      </w:pPr>
-      <w:r>
-        <w:rPr>
-          <w:rFonts w:asciiTheme="majorHAnsi" w:hAnsiTheme="majorHAnsi"/>
-          <w:sz w:val="24"/>
-          <w:szCs w:val="24"/>
-        </w:rPr>
-        <w:t>Para desenvolver o GUI a nível gráfico foi tomado em consideração o exemplo que os professores deram em anexo para a realização deste trabalho.</w:t>
-      </w:r>
-    </w:p>
-    <w:p>
-      <w:pPr>
-        <w:rPr>
-          <w:rFonts w:asciiTheme="majorHAnsi" w:hAnsiTheme="majorHAnsi"/>
-          <w:sz w:val="24"/>
-          <w:szCs w:val="24"/>
-        </w:rPr>
-      </w:pPr>
-      <w:r>
-        <w:rPr>
-          <w:rFonts w:asciiTheme="majorHAnsi" w:hAnsiTheme="majorHAnsi"/>
-          <w:sz w:val="24"/>
-          <w:szCs w:val="24"/>
-        </w:rPr>
-        <w:t xml:space="preserve">A nível algorítmico, a função </w:t>
-      </w:r>
-      <w:r>
-        <w:rPr>
-          <w:rFonts w:asciiTheme="majorHAnsi" w:hAnsiTheme="majorHAnsi"/>
-          <w:i/>
-          <w:sz w:val="24"/>
-          <w:szCs w:val="24"/>
-        </w:rPr>
-        <w:t>notes</w:t>
-      </w:r>
-      <w:r>
-        <w:rPr>
-          <w:rFonts w:asciiTheme="majorHAnsi" w:hAnsiTheme="majorHAnsi"/>
-          <w:sz w:val="24"/>
-          <w:szCs w:val="24"/>
-        </w:rPr>
-        <w:t xml:space="preserve"> é chamada sempre que o botão </w:t>
-      </w:r>
-      <w:proofErr w:type="spellStart"/>
-      <w:r>
-        <w:rPr>
-          <w:rFonts w:asciiTheme="majorHAnsi" w:hAnsiTheme="majorHAnsi"/>
-          <w:sz w:val="24"/>
-          <w:szCs w:val="24"/>
-        </w:rPr>
-        <w:t>Up</w:t>
-      </w:r>
-      <w:proofErr w:type="spellEnd"/>
-      <w:r>
-        <w:rPr>
-          <w:rFonts w:asciiTheme="majorHAnsi" w:hAnsiTheme="majorHAnsi"/>
-          <w:sz w:val="24"/>
-          <w:szCs w:val="24"/>
-        </w:rPr>
-        <w:t xml:space="preserve"> </w:t>
-      </w:r>
-      <w:proofErr w:type="spellStart"/>
-      <w:r>
-        <w:rPr>
-          <w:rFonts w:asciiTheme="majorHAnsi" w:hAnsiTheme="majorHAnsi"/>
-          <w:sz w:val="24"/>
-          <w:szCs w:val="24"/>
-        </w:rPr>
-        <w:t>Scale</w:t>
-      </w:r>
-      <w:proofErr w:type="spellEnd"/>
-      <w:r>
-        <w:rPr>
-          <w:rFonts w:asciiTheme="majorHAnsi" w:hAnsiTheme="majorHAnsi"/>
-          <w:sz w:val="24"/>
-          <w:szCs w:val="24"/>
-        </w:rPr>
-        <w:t xml:space="preserve"> ou </w:t>
-      </w:r>
-      <w:proofErr w:type="spellStart"/>
-      <w:r>
-        <w:rPr>
-          <w:rFonts w:asciiTheme="majorHAnsi" w:hAnsiTheme="majorHAnsi"/>
-          <w:sz w:val="24"/>
-          <w:szCs w:val="24"/>
-        </w:rPr>
-        <w:t>Down</w:t>
-      </w:r>
-      <w:proofErr w:type="spellEnd"/>
-      <w:r>
-        <w:rPr>
-          <w:rFonts w:asciiTheme="majorHAnsi" w:hAnsiTheme="majorHAnsi"/>
-          <w:sz w:val="24"/>
-          <w:szCs w:val="24"/>
-        </w:rPr>
-        <w:t xml:space="preserve"> </w:t>
-      </w:r>
-      <w:proofErr w:type="spellStart"/>
-      <w:r>
-        <w:rPr>
-          <w:rFonts w:asciiTheme="majorHAnsi" w:hAnsiTheme="majorHAnsi"/>
-          <w:sz w:val="24"/>
-          <w:szCs w:val="24"/>
-        </w:rPr>
-        <w:t>Scale</w:t>
-      </w:r>
-      <w:proofErr w:type="spellEnd"/>
-      <w:r>
-        <w:rPr>
-          <w:rFonts w:asciiTheme="majorHAnsi" w:hAnsiTheme="majorHAnsi"/>
-          <w:sz w:val="24"/>
-          <w:szCs w:val="24"/>
-        </w:rPr>
-        <w:t xml:space="preserve"> é carregado. No entanto, quando o utilizador premir um destes botões, ambos ficam inativos enquanto a função </w:t>
+        <w:t xml:space="preserve"> é chamada sempre que o botão Up Scale ou Down Scale é carregado. No entanto, quando o utilizador premir um destes botões, ambos ficam inativos enquanto a função </w:t>
       </w:r>
       <w:r>
         <w:rPr>
@@ -8199,7 +7286,7 @@
 </file>
 
 <file path=word/endnotes.xml><?xml version="1.0" encoding="utf-8"?>
-<w:endnotes xmlns:wpc="http://schemas.microsoft.com/office/word/2010/wordprocessingCanvas" xmlns:cx="http://schemas.microsoft.com/office/drawing/2014/chartex" xmlns:cx1="http://schemas.microsoft.com/office/drawing/2015/9/8/chartex" xmlns:mc="http://schemas.openxmlformats.org/markup-compatibility/2006" xmlns:o="urn:schemas-microsoft-com:office:office" xmlns:r="http://schemas.openxmlformats.org/officeDocument/2006/relationships" xmlns:m="http://schemas.openxmlformats.org/officeDocument/2006/math" xmlns:v="urn:schemas-microsoft-com:vml" xmlns:wp14="http://schemas.microsoft.com/office/word/2010/wordprocessingDrawing" xmlns:wp="http://schemas.openxmlformats.org/drawingml/2006/wordprocessingDrawing" xmlns:w10="urn:schemas-microsoft-com:office:word" xmlns:w="http://schemas.openxmlformats.org/wordprocessingml/2006/main" xmlns:w14="http://schemas.microsoft.com/office/word/2010/wordml" xmlns:w15="http://schemas.microsoft.com/office/word/2012/wordml" xmlns:w16se="http://schemas.microsoft.com/office/word/2015/wordml/symex" xmlns:wpg="http://schemas.microsoft.com/office/word/2010/wordprocessingGroup" xmlns:wpi="http://schemas.microsoft.com/office/word/2010/wordprocessingInk" xmlns:wne="http://schemas.microsoft.com/office/word/2006/wordml" xmlns:wps="http://schemas.microsoft.com/office/word/2010/wordprocessingShape" mc:Ignorable="w14 w15 w16se wp14">
+<w:endnotes xmlns:wpc="http://schemas.microsoft.com/office/word/2010/wordprocessingCanvas" xmlns:cx="http://schemas.microsoft.com/office/drawing/2014/chartex" xmlns:cx1="http://schemas.microsoft.com/office/drawing/2015/9/8/chartex" xmlns:cx2="http://schemas.microsoft.com/office/drawing/2015/10/21/chartex" xmlns:cx3="http://schemas.microsoft.com/office/drawing/2016/5/9/chartex" xmlns:cx4="http://schemas.microsoft.com/office/drawing/2016/5/10/chartex" xmlns:cx5="http://schemas.microsoft.com/office/drawing/2016/5/11/chartex" xmlns:cx6="http://schemas.microsoft.com/office/drawing/2016/5/12/chartex" xmlns:cx7="http://schemas.microsoft.com/office/drawing/2016/5/13/chartex" xmlns:cx8="http://schemas.microsoft.com/office/drawing/2016/5/14/chartex" xmlns:mc="http://schemas.openxmlformats.org/markup-compatibility/2006" xmlns:aink="http://schemas.microsoft.com/office/drawing/2016/ink" xmlns:am3d="http://schemas.microsoft.com/office/drawing/2017/model3d" xmlns:o="urn:schemas-microsoft-com:office:office" xmlns:r="http://schemas.openxmlformats.org/officeDocument/2006/relationships" xmlns:m="http://schemas.openxmlformats.org/officeDocument/2006/math" xmlns:v="urn:schemas-microsoft-com:vml" xmlns:wp14="http://schemas.microsoft.com/office/word/2010/wordprocessingDrawing" xmlns:wp="http://schemas.openxmlformats.org/drawingml/2006/wordprocessingDrawing" xmlns:w10="urn:schemas-microsoft-com:office:word" xmlns:w="http://schemas.openxmlformats.org/wordprocessingml/2006/main" xmlns:w14="http://schemas.microsoft.com/office/word/2010/wordml" xmlns:w15="http://schemas.microsoft.com/office/word/2012/wordml" xmlns:w16cid="http://schemas.microsoft.com/office/word/2016/wordml/cid" xmlns:w16se="http://schemas.microsoft.com/office/word/2015/wordml/symex" xmlns:wpg="http://schemas.microsoft.com/office/word/2010/wordprocessingGroup" xmlns:wpi="http://schemas.microsoft.com/office/word/2010/wordprocessingInk" xmlns:wne="http://schemas.microsoft.com/office/word/2006/wordml" xmlns:wps="http://schemas.microsoft.com/office/word/2010/wordprocessingShape" mc:Ignorable="w14 w15 w16se w16cid wp14">
   <w:endnote w:type="separator" w:id="-1">
     <w:p>
       <w:pPr>
@@ -8224,7 +7311,7 @@
 </file>
 
 <file path=word/footer1.xml><?xml version="1.0" encoding="utf-8"?>
-<w:ftr xmlns:wpc="http://schemas.microsoft.com/office/word/2010/wordprocessingCanvas" xmlns:cx="http://schemas.microsoft.com/office/drawing/2014/chartex" xmlns:cx1="http://schemas.microsoft.com/office/drawing/2015/9/8/chartex" xmlns:mc="http://schemas.openxmlformats.org/markup-compatibility/2006" xmlns:o="urn:schemas-microsoft-com:office:office" xmlns:r="http://schemas.openxmlformats.org/officeDocument/2006/relationships" xmlns:m="http://schemas.openxmlformats.org/officeDocument/2006/math" xmlns:v="urn:schemas-microsoft-com:vml" xmlns:wp14="http://schemas.microsoft.com/office/word/2010/wordprocessingDrawing" xmlns:wp="http://schemas.openxmlformats.org/drawingml/2006/wordprocessingDrawing" xmlns:w10="urn:schemas-microsoft-com:office:word" xmlns:w="http://schemas.openxmlformats.org/wordprocessingml/2006/main" xmlns:w14="http://schemas.microsoft.com/office/word/2010/wordml" xmlns:w15="http://schemas.microsoft.com/office/word/2012/wordml" xmlns:w16se="http://schemas.microsoft.com/office/word/2015/wordml/symex" xmlns:wpg="http://schemas.microsoft.com/office/word/2010/wordprocessingGroup" xmlns:wpi="http://schemas.microsoft.com/office/word/2010/wordprocessingInk" xmlns:wne="http://schemas.microsoft.com/office/word/2006/wordml" xmlns:wps="http://schemas.microsoft.com/office/word/2010/wordprocessingShape" mc:Ignorable="w14 w15 w16se wp14">
+<w:ftr xmlns:wpc="http://schemas.microsoft.com/office/word/2010/wordprocessingCanvas" xmlns:cx="http://schemas.microsoft.com/office/drawing/2014/chartex" xmlns:cx1="http://schemas.microsoft.com/office/drawing/2015/9/8/chartex" xmlns:cx2="http://schemas.microsoft.com/office/drawing/2015/10/21/chartex" xmlns:cx3="http://schemas.microsoft.com/office/drawing/2016/5/9/chartex" xmlns:cx4="http://schemas.microsoft.com/office/drawing/2016/5/10/chartex" xmlns:cx5="http://schemas.microsoft.com/office/drawing/2016/5/11/chartex" xmlns:cx6="http://schemas.microsoft.com/office/drawing/2016/5/12/chartex" xmlns:cx7="http://schemas.microsoft.com/office/drawing/2016/5/13/chartex" xmlns:cx8="http://schemas.microsoft.com/office/drawing/2016/5/14/chartex" xmlns:mc="http://schemas.openxmlformats.org/markup-compatibility/2006" xmlns:aink="http://schemas.microsoft.com/office/drawing/2016/ink" xmlns:am3d="http://schemas.microsoft.com/office/drawing/2017/model3d" xmlns:o="urn:schemas-microsoft-com:office:office" xmlns:r="http://schemas.openxmlformats.org/officeDocument/2006/relationships" xmlns:m="http://schemas.openxmlformats.org/officeDocument/2006/math" xmlns:v="urn:schemas-microsoft-com:vml" xmlns:wp14="http://schemas.microsoft.com/office/word/2010/wordprocessingDrawing" xmlns:wp="http://schemas.openxmlformats.org/drawingml/2006/wordprocessingDrawing" xmlns:w10="urn:schemas-microsoft-com:office:word" xmlns:w="http://schemas.openxmlformats.org/wordprocessingml/2006/main" xmlns:w14="http://schemas.microsoft.com/office/word/2010/wordml" xmlns:w15="http://schemas.microsoft.com/office/word/2012/wordml" xmlns:w16cid="http://schemas.microsoft.com/office/word/2016/wordml/cid" xmlns:w16se="http://schemas.microsoft.com/office/word/2015/wordml/symex" xmlns:wpg="http://schemas.microsoft.com/office/word/2010/wordprocessingGroup" xmlns:wpi="http://schemas.microsoft.com/office/word/2010/wordprocessingInk" xmlns:wne="http://schemas.microsoft.com/office/word/2006/wordml" xmlns:wps="http://schemas.microsoft.com/office/word/2010/wordprocessingShape" mc:Ignorable="w14 w15 w16se w16cid wp14">
   <w:sdt>
     <w:sdtPr>
       <w:id w:val="2661099"/>
@@ -8233,6 +7320,7 @@
         <w:docPartUnique/>
       </w:docPartObj>
     </w:sdtPr>
+    <w:sdtEndPr/>
     <w:sdtContent>
       <w:p>
         <w:pPr>
@@ -8272,7 +7360,7 @@
 </file>
 
 <file path=word/footer2.xml><?xml version="1.0" encoding="utf-8"?>
-<w:ftr xmlns:wpc="http://schemas.microsoft.com/office/word/2010/wordprocessingCanvas" xmlns:cx="http://schemas.microsoft.com/office/drawing/2014/chartex" xmlns:cx1="http://schemas.microsoft.com/office/drawing/2015/9/8/chartex" xmlns:mc="http://schemas.openxmlformats.org/markup-compatibility/2006" xmlns:o="urn:schemas-microsoft-com:office:office" xmlns:r="http://schemas.openxmlformats.org/officeDocument/2006/relationships" xmlns:m="http://schemas.openxmlformats.org/officeDocument/2006/math" xmlns:v="urn:schemas-microsoft-com:vml" xmlns:wp14="http://schemas.microsoft.com/office/word/2010/wordprocessingDrawing" xmlns:wp="http://schemas.openxmlformats.org/drawingml/2006/wordprocessingDrawing" xmlns:w10="urn:schemas-microsoft-com:office:word" xmlns:w="http://schemas.openxmlformats.org/wordprocessingml/2006/main" xmlns:w14="http://schemas.microsoft.com/office/word/2010/wordml" xmlns:w15="http://schemas.microsoft.com/office/word/2012/wordml" xmlns:w16se="http://schemas.microsoft.com/office/word/2015/wordml/symex" xmlns:wpg="http://schemas.microsoft.com/office/word/2010/wordprocessingGroup" xmlns:wpi="http://schemas.microsoft.com/office/word/2010/wordprocessingInk" xmlns:wne="http://schemas.microsoft.com/office/word/2006/wordml" xmlns:wps="http://schemas.microsoft.com/office/word/2010/wordprocessingShape" mc:Ignorable="w14 w15 w16se wp14">
+<w:ftr xmlns:wpc="http://schemas.microsoft.com/office/word/2010/wordprocessingCanvas" xmlns:cx="http://schemas.microsoft.com/office/drawing/2014/chartex" xmlns:cx1="http://schemas.microsoft.com/office/drawing/2015/9/8/chartex" xmlns:cx2="http://schemas.microsoft.com/office/drawing/2015/10/21/chartex" xmlns:cx3="http://schemas.microsoft.com/office/drawing/2016/5/9/chartex" xmlns:cx4="http://schemas.microsoft.com/office/drawing/2016/5/10/chartex" xmlns:cx5="http://schemas.microsoft.com/office/drawing/2016/5/11/chartex" xmlns:cx6="http://schemas.microsoft.com/office/drawing/2016/5/12/chartex" xmlns:cx7="http://schemas.microsoft.com/office/drawing/2016/5/13/chartex" xmlns:cx8="http://schemas.microsoft.com/office/drawing/2016/5/14/chartex" xmlns:mc="http://schemas.openxmlformats.org/markup-compatibility/2006" xmlns:aink="http://schemas.microsoft.com/office/drawing/2016/ink" xmlns:am3d="http://schemas.microsoft.com/office/drawing/2017/model3d" xmlns:o="urn:schemas-microsoft-com:office:office" xmlns:r="http://schemas.openxmlformats.org/officeDocument/2006/relationships" xmlns:m="http://schemas.openxmlformats.org/officeDocument/2006/math" xmlns:v="urn:schemas-microsoft-com:vml" xmlns:wp14="http://schemas.microsoft.com/office/word/2010/wordprocessingDrawing" xmlns:wp="http://schemas.openxmlformats.org/drawingml/2006/wordprocessingDrawing" xmlns:w10="urn:schemas-microsoft-com:office:word" xmlns:w="http://schemas.openxmlformats.org/wordprocessingml/2006/main" xmlns:w14="http://schemas.microsoft.com/office/word/2010/wordml" xmlns:w15="http://schemas.microsoft.com/office/word/2012/wordml" xmlns:w16cid="http://schemas.microsoft.com/office/word/2016/wordml/cid" xmlns:w16se="http://schemas.microsoft.com/office/word/2015/wordml/symex" xmlns:wpg="http://schemas.microsoft.com/office/word/2010/wordprocessingGroup" xmlns:wpi="http://schemas.microsoft.com/office/word/2010/wordprocessingInk" xmlns:wne="http://schemas.microsoft.com/office/word/2006/wordml" xmlns:wps="http://schemas.microsoft.com/office/word/2010/wordprocessingShape" mc:Ignorable="w14 w15 w16se w16cid wp14">
   <w:p>
     <w:pPr>
       <w:pStyle w:val="Rodap"/>
@@ -8286,7 +7374,7 @@
 </file>
 
 <file path=word/footnotes.xml><?xml version="1.0" encoding="utf-8"?>
-<w:footnotes xmlns:wpc="http://schemas.microsoft.com/office/word/2010/wordprocessingCanvas" xmlns:cx="http://schemas.microsoft.com/office/drawing/2014/chartex" xmlns:cx1="http://schemas.microsoft.com/office/drawing/2015/9/8/chartex" xmlns:mc="http://schemas.openxmlformats.org/markup-compatibility/2006" xmlns:o="urn:schemas-microsoft-com:office:office" xmlns:r="http://schemas.openxmlformats.org/officeDocument/2006/relationships" xmlns:m="http://schemas.openxmlformats.org/officeDocument/2006/math" xmlns:v="urn:schemas-microsoft-com:vml" xmlns:wp14="http://schemas.microsoft.com/office/word/2010/wordprocessingDrawing" xmlns:wp="http://schemas.openxmlformats.org/drawingml/2006/wordprocessingDrawing" xmlns:w10="urn:schemas-microsoft-com:office:word" xmlns:w="http://schemas.openxmlformats.org/wordprocessingml/2006/main" xmlns:w14="http://schemas.microsoft.com/office/word/2010/wordml" xmlns:w15="http://schemas.microsoft.com/office/word/2012/wordml" xmlns:w16se="http://schemas.microsoft.com/office/word/2015/wordml/symex" xmlns:wpg="http://schemas.microsoft.com/office/word/2010/wordprocessingGroup" xmlns:wpi="http://schemas.microsoft.com/office/word/2010/wordprocessingInk" xmlns:wne="http://schemas.microsoft.com/office/word/2006/wordml" xmlns:wps="http://schemas.microsoft.com/office/word/2010/wordprocessingShape" mc:Ignorable="w14 w15 w16se wp14">
+<w:footnotes xmlns:wpc="http://schemas.microsoft.com/office/word/2010/wordprocessingCanvas" xmlns:cx="http://schemas.microsoft.com/office/drawing/2014/chartex" xmlns:cx1="http://schemas.microsoft.com/office/drawing/2015/9/8/chartex" xmlns:cx2="http://schemas.microsoft.com/office/drawing/2015/10/21/chartex" xmlns:cx3="http://schemas.microsoft.com/office/drawing/2016/5/9/chartex" xmlns:cx4="http://schemas.microsoft.com/office/drawing/2016/5/10/chartex" xmlns:cx5="http://schemas.microsoft.com/office/drawing/2016/5/11/chartex" xmlns:cx6="http://schemas.microsoft.com/office/drawing/2016/5/12/chartex" xmlns:cx7="http://schemas.microsoft.com/office/drawing/2016/5/13/chartex" xmlns:cx8="http://schemas.microsoft.com/office/drawing/2016/5/14/chartex" xmlns:mc="http://schemas.openxmlformats.org/markup-compatibility/2006" xmlns:aink="http://schemas.microsoft.com/office/drawing/2016/ink" xmlns:am3d="http://schemas.microsoft.com/office/drawing/2017/model3d" xmlns:o="urn:schemas-microsoft-com:office:office" xmlns:r="http://schemas.openxmlformats.org/officeDocument/2006/relationships" xmlns:m="http://schemas.openxmlformats.org/officeDocument/2006/math" xmlns:v="urn:schemas-microsoft-com:vml" xmlns:wp14="http://schemas.microsoft.com/office/word/2010/wordprocessingDrawing" xmlns:wp="http://schemas.openxmlformats.org/drawingml/2006/wordprocessingDrawing" xmlns:w10="urn:schemas-microsoft-com:office:word" xmlns:w="http://schemas.openxmlformats.org/wordprocessingml/2006/main" xmlns:w14="http://schemas.microsoft.com/office/word/2010/wordml" xmlns:w15="http://schemas.microsoft.com/office/word/2012/wordml" xmlns:w16cid="http://schemas.microsoft.com/office/word/2016/wordml/cid" xmlns:w16se="http://schemas.microsoft.com/office/word/2015/wordml/symex" xmlns:wpg="http://schemas.microsoft.com/office/word/2010/wordprocessingGroup" xmlns:wpi="http://schemas.microsoft.com/office/word/2010/wordprocessingInk" xmlns:wne="http://schemas.microsoft.com/office/word/2006/wordml" xmlns:wps="http://schemas.microsoft.com/office/word/2010/wordprocessingShape" mc:Ignorable="w14 w15 w16se w16cid wp14">
   <w:footnote w:type="separator" w:id="-1">
     <w:p>
       <w:pPr>
@@ -8311,7 +7399,7 @@
 </file>
 
 <file path=word/numbering.xml><?xml version="1.0" encoding="utf-8"?>
-<w:numbering xmlns:wpc="http://schemas.microsoft.com/office/word/2010/wordprocessingCanvas" xmlns:cx="http://schemas.microsoft.com/office/drawing/2014/chartex" xmlns:cx1="http://schemas.microsoft.com/office/drawing/2015/9/8/chartex" xmlns:mc="http://schemas.openxmlformats.org/markup-compatibility/2006" xmlns:o="urn:schemas-microsoft-com:office:office" xmlns:r="http://schemas.openxmlformats.org/officeDocument/2006/relationships" xmlns:m="http://schemas.openxmlformats.org/officeDocument/2006/math" xmlns:v="urn:schemas-microsoft-com:vml" xmlns:wp14="http://schemas.microsoft.com/office/word/2010/wordprocessingDrawing" xmlns:wp="http://schemas.openxmlformats.org/drawingml/2006/wordprocessingDrawing" xmlns:w10="urn:schemas-microsoft-com:office:word" xmlns:w="http://schemas.openxmlformats.org/wordprocessingml/2006/main" xmlns:w14="http://schemas.microsoft.com/office/word/2010/wordml" xmlns:w15="http://schemas.microsoft.com/office/word/2012/wordml" xmlns:w16se="http://schemas.microsoft.com/office/word/2015/wordml/symex" xmlns:wpg="http://schemas.microsoft.com/office/word/2010/wordprocessingGroup" xmlns:wpi="http://schemas.microsoft.com/office/word/2010/wordprocessingInk" xmlns:wne="http://schemas.microsoft.com/office/word/2006/wordml" xmlns:wps="http://schemas.microsoft.com/office/word/2010/wordprocessingShape" mc:Ignorable="w14 w15 w16se wp14">
+<w:numbering xmlns:wpc="http://schemas.microsoft.com/office/word/2010/wordprocessingCanvas" xmlns:cx="http://schemas.microsoft.com/office/drawing/2014/chartex" xmlns:cx1="http://schemas.microsoft.com/office/drawing/2015/9/8/chartex" xmlns:cx2="http://schemas.microsoft.com/office/drawing/2015/10/21/chartex" xmlns:cx3="http://schemas.microsoft.com/office/drawing/2016/5/9/chartex" xmlns:cx4="http://schemas.microsoft.com/office/drawing/2016/5/10/chartex" xmlns:cx5="http://schemas.microsoft.com/office/drawing/2016/5/11/chartex" xmlns:cx6="http://schemas.microsoft.com/office/drawing/2016/5/12/chartex" xmlns:cx7="http://schemas.microsoft.com/office/drawing/2016/5/13/chartex" xmlns:cx8="http://schemas.microsoft.com/office/drawing/2016/5/14/chartex" xmlns:mc="http://schemas.openxmlformats.org/markup-compatibility/2006" xmlns:aink="http://schemas.microsoft.com/office/drawing/2016/ink" xmlns:am3d="http://schemas.microsoft.com/office/drawing/2017/model3d" xmlns:o="urn:schemas-microsoft-com:office:office" xmlns:r="http://schemas.openxmlformats.org/officeDocument/2006/relationships" xmlns:m="http://schemas.openxmlformats.org/officeDocument/2006/math" xmlns:v="urn:schemas-microsoft-com:vml" xmlns:wp14="http://schemas.microsoft.com/office/word/2010/wordprocessingDrawing" xmlns:wp="http://schemas.openxmlformats.org/drawingml/2006/wordprocessingDrawing" xmlns:w10="urn:schemas-microsoft-com:office:word" xmlns:w="http://schemas.openxmlformats.org/wordprocessingml/2006/main" xmlns:w14="http://schemas.microsoft.com/office/word/2010/wordml" xmlns:w15="http://schemas.microsoft.com/office/word/2012/wordml" xmlns:w16cid="http://schemas.microsoft.com/office/word/2016/wordml/cid" xmlns:w16se="http://schemas.microsoft.com/office/word/2015/wordml/symex" xmlns:wpg="http://schemas.microsoft.com/office/word/2010/wordprocessingGroup" xmlns:wpi="http://schemas.microsoft.com/office/word/2010/wordprocessingInk" xmlns:wne="http://schemas.microsoft.com/office/word/2006/wordml" xmlns:wps="http://schemas.microsoft.com/office/word/2010/wordprocessingShape" mc:Ignorable="w14 w15 w16se w16cid wp14">
   <w:abstractNum w:abstractNumId="0" w15:restartNumberingAfterBreak="0">
     <w:nsid w:val="2C1971A1"/>
     <w:multiLevelType w:val="hybridMultilevel"/>
@@ -8684,7 +7772,7 @@
 </file>
 
 <file path=word/styles.xml><?xml version="1.0" encoding="utf-8"?>
-<w:styles xmlns:mc="http://schemas.openxmlformats.org/markup-compatibility/2006" xmlns:r="http://schemas.openxmlformats.org/officeDocument/2006/relationships" xmlns:w="http://schemas.openxmlformats.org/wordprocessingml/2006/main" xmlns:w14="http://schemas.microsoft.com/office/word/2010/wordml" xmlns:w15="http://schemas.microsoft.com/office/word/2012/wordml" xmlns:w16se="http://schemas.microsoft.com/office/word/2015/wordml/symex" mc:Ignorable="w14 w15 w16se">
+<w:styles xmlns:mc="http://schemas.openxmlformats.org/markup-compatibility/2006" xmlns:r="http://schemas.openxmlformats.org/officeDocument/2006/relationships" xmlns:w="http://schemas.openxmlformats.org/wordprocessingml/2006/main" xmlns:w14="http://schemas.microsoft.com/office/word/2010/wordml" xmlns:w15="http://schemas.microsoft.com/office/word/2012/wordml" xmlns:w16cid="http://schemas.microsoft.com/office/word/2016/wordml/cid" xmlns:w16se="http://schemas.microsoft.com/office/word/2015/wordml/symex" mc:Ignorable="w14 w15 w16se w16cid">
   <w:docDefaults>
     <w:rPrDefault>
       <w:rPr>
@@ -8700,7 +7788,7 @@
       </w:pPr>
     </w:pPrDefault>
   </w:docDefaults>
-  <w:latentStyles w:defLockedState="0" w:defUIPriority="99" w:defSemiHidden="0" w:defUnhideWhenUsed="0" w:defQFormat="0" w:count="371">
+  <w:latentStyles w:defLockedState="0" w:defUIPriority="99" w:defSemiHidden="0" w:defUnhideWhenUsed="0" w:defQFormat="0" w:count="375">
     <w:lsdException w:name="Normal" w:uiPriority="0" w:qFormat="1"/>
     <w:lsdException w:name="heading 1" w:uiPriority="9" w:qFormat="1"/>
     <w:lsdException w:name="heading 2" w:semiHidden="1" w:uiPriority="9" w:unhideWhenUsed="1" w:qFormat="1"/>
@@ -8806,7 +7894,6 @@
     <w:lsdException w:name="HTML Sample" w:semiHidden="1" w:unhideWhenUsed="1"/>
     <w:lsdException w:name="HTML Typewriter" w:semiHidden="1" w:unhideWhenUsed="1"/>
     <w:lsdException w:name="HTML Variable" w:semiHidden="1" w:unhideWhenUsed="1"/>
-    <w:lsdException w:name="Normal Table" w:semiHidden="1" w:unhideWhenUsed="1"/>
     <w:lsdException w:name="annotation subject" w:semiHidden="1" w:unhideWhenUsed="1"/>
     <w:lsdException w:name="No List" w:semiHidden="1" w:unhideWhenUsed="1"/>
     <w:lsdException w:name="Outline List 1" w:semiHidden="1" w:unhideWhenUsed="1"/>
@@ -8850,10 +7937,8 @@
     <w:lsdException w:name="Table Elegant" w:semiHidden="1" w:unhideWhenUsed="1"/>
     <w:lsdException w:name="Table Professional" w:semiHidden="1" w:unhideWhenUsed="1"/>
     <w:lsdException w:name="Table Subtle 1" w:semiHidden="1" w:unhideWhenUsed="1"/>
-    <w:lsdException w:name="Table Subtle 2" w:semiHidden="1" w:unhideWhenUsed="1"/>
     <w:lsdException w:name="Table Web 1" w:semiHidden="1" w:unhideWhenUsed="1"/>
     <w:lsdException w:name="Table Web 2" w:semiHidden="1" w:unhideWhenUsed="1"/>
-    <w:lsdException w:name="Table Web 3" w:semiHidden="1" w:unhideWhenUsed="1"/>
     <w:lsdException w:name="Balloon Text" w:semiHidden="1" w:unhideWhenUsed="1"/>
     <w:lsdException w:name="Table Grid" w:uiPriority="39"/>
     <w:lsdException w:name="Table Theme" w:semiHidden="1" w:unhideWhenUsed="1"/>
@@ -9072,6 +8157,10 @@
     <w:lsdException w:name="List Table 5 Dark Accent 6" w:uiPriority="50"/>
     <w:lsdException w:name="List Table 6 Colorful Accent 6" w:uiPriority="51"/>
     <w:lsdException w:name="List Table 7 Colorful Accent 6" w:uiPriority="52"/>
+    <w:lsdException w:name="Mention" w:semiHidden="1" w:unhideWhenUsed="1"/>
+    <w:lsdException w:name="Smart Hyperlink" w:semiHidden="1" w:unhideWhenUsed="1"/>
+    <w:lsdException w:name="Hashtag" w:semiHidden="1" w:unhideWhenUsed="1"/>
+    <w:lsdException w:name="Unresolved Mention" w:semiHidden="1" w:unhideWhenUsed="1"/>
   </w:latentStyles>
   <w:style w:type="paragraph" w:default="1" w:styleId="Normal">
     <w:name w:val="Normal"/>
@@ -9085,11 +8174,11 @@
       <w:lang w:eastAsia="pt-PT"/>
     </w:rPr>
   </w:style>
-  <w:style w:type="paragraph" w:styleId="Cabealho1">
+  <w:style w:type="paragraph" w:styleId="Ttulo1">
     <w:name w:val="heading 1"/>
     <w:basedOn w:val="Normal"/>
     <w:next w:val="Normal"/>
-    <w:link w:val="Cabealho1Carter"/>
+    <w:link w:val="Ttulo1Char"/>
     <w:uiPriority w:val="9"/>
     <w:qFormat/>
     <w:rsid w:val="00D54A84"/>
@@ -9106,7 +8195,7 @@
       <w:szCs w:val="32"/>
     </w:rPr>
   </w:style>
-  <w:style w:type="character" w:default="1" w:styleId="Tipodeletrapredefinidodopargrafo">
+  <w:style w:type="character" w:default="1" w:styleId="Fontepargpadro">
     <w:name w:val="Default Paragraph Font"/>
     <w:uiPriority w:val="1"/>
     <w:semiHidden/>
@@ -9147,7 +8236,7 @@
   <w:style w:type="paragraph" w:styleId="Rodap">
     <w:name w:val="footer"/>
     <w:basedOn w:val="Normal"/>
-    <w:link w:val="RodapCarter"/>
+    <w:link w:val="RodapChar"/>
     <w:uiPriority w:val="99"/>
     <w:unhideWhenUsed/>
     <w:rsid w:val="007505D4"/>
@@ -9159,9 +8248,9 @@
       <w:spacing w:after="0" w:line="240" w:lineRule="auto"/>
     </w:pPr>
   </w:style>
-  <w:style w:type="character" w:customStyle="1" w:styleId="RodapCarter">
-    <w:name w:val="Rodapé Caráter"/>
-    <w:basedOn w:val="Tipodeletrapredefinidodopargrafo"/>
+  <w:style w:type="character" w:customStyle="1" w:styleId="RodapChar">
+    <w:name w:val="Rodapé Char"/>
+    <w:basedOn w:val="Fontepargpadro"/>
     <w:link w:val="Rodap"/>
     <w:uiPriority w:val="99"/>
     <w:rsid w:val="007505D4"/>
@@ -9222,7 +8311,7 @@
   <w:style w:type="paragraph" w:styleId="Cabealho">
     <w:name w:val="header"/>
     <w:basedOn w:val="Normal"/>
-    <w:link w:val="CabealhoCarter"/>
+    <w:link w:val="CabealhoChar"/>
     <w:uiPriority w:val="99"/>
     <w:unhideWhenUsed/>
     <w:rsid w:val="00820701"/>
@@ -9234,9 +8323,9 @@
       <w:spacing w:after="0" w:line="240" w:lineRule="auto"/>
     </w:pPr>
   </w:style>
-  <w:style w:type="character" w:customStyle="1" w:styleId="CabealhoCarter">
-    <w:name w:val="Cabeçalho Caráter"/>
-    <w:basedOn w:val="Tipodeletrapredefinidodopargrafo"/>
+  <w:style w:type="character" w:customStyle="1" w:styleId="CabealhoChar">
+    <w:name w:val="Cabeçalho Char"/>
+    <w:basedOn w:val="Fontepargpadro"/>
     <w:link w:val="Cabealho"/>
     <w:uiPriority w:val="99"/>
     <w:rsid w:val="00820701"/>
@@ -9245,7 +8334,7 @@
       <w:lang w:eastAsia="pt-PT"/>
     </w:rPr>
   </w:style>
-  <w:style w:type="table" w:styleId="Tabelacomgrelha">
+  <w:style w:type="table" w:styleId="Tabelacomgrade">
     <w:name w:val="Table Grid"/>
     <w:basedOn w:val="Tabelanormal"/>
     <w:uiPriority w:val="39"/>
@@ -9264,10 +8353,10 @@
       </w:tblBorders>
     </w:tblPr>
   </w:style>
-  <w:style w:type="paragraph" w:styleId="Textosimples">
+  <w:style w:type="paragraph" w:styleId="TextosemFormatao">
     <w:name w:val="Plain Text"/>
     <w:basedOn w:val="Normal"/>
-    <w:link w:val="TextosimplesCarter"/>
+    <w:link w:val="TextosemFormataoChar"/>
     <w:uiPriority w:val="99"/>
     <w:unhideWhenUsed/>
     <w:rsid w:val="00111AC6"/>
@@ -9281,10 +8370,10 @@
       <w:lang w:eastAsia="en-US"/>
     </w:rPr>
   </w:style>
-  <w:style w:type="character" w:customStyle="1" w:styleId="TextosimplesCarter">
-    <w:name w:val="Texto simples Caráter"/>
-    <w:basedOn w:val="Tipodeletrapredefinidodopargrafo"/>
-    <w:link w:val="Textosimples"/>
+  <w:style w:type="character" w:customStyle="1" w:styleId="TextosemFormataoChar">
+    <w:name w:val="Texto sem Formatação Char"/>
+    <w:basedOn w:val="Fontepargpadro"/>
+    <w:link w:val="TextosemFormatao"/>
     <w:uiPriority w:val="99"/>
     <w:rsid w:val="00111AC6"/>
     <w:rPr>
@@ -9293,9 +8382,9 @@
       <w:szCs w:val="21"/>
     </w:rPr>
   </w:style>
-  <w:style w:type="character" w:styleId="TextodoMarcadordePosio">
+  <w:style w:type="character" w:styleId="TextodoEspaoReservado">
     <w:name w:val="Placeholder Text"/>
-    <w:basedOn w:val="Tipodeletrapredefinidodopargrafo"/>
+    <w:basedOn w:val="Fontepargpadro"/>
     <w:uiPriority w:val="99"/>
     <w:semiHidden/>
     <w:rsid w:val="00CD6930"/>
@@ -9303,10 +8392,10 @@
       <w:color w:val="808080"/>
     </w:rPr>
   </w:style>
-  <w:style w:type="character" w:customStyle="1" w:styleId="Cabealho1Carter">
-    <w:name w:val="Cabeçalho 1 Caráter"/>
-    <w:basedOn w:val="Tipodeletrapredefinidodopargrafo"/>
-    <w:link w:val="Cabealho1"/>
+  <w:style w:type="character" w:customStyle="1" w:styleId="Ttulo1Char">
+    <w:name w:val="Título 1 Char"/>
+    <w:basedOn w:val="Fontepargpadro"/>
+    <w:link w:val="Ttulo1"/>
     <w:uiPriority w:val="9"/>
     <w:rsid w:val="00D54A84"/>
     <w:rPr>
@@ -9317,9 +8406,9 @@
       <w:lang w:eastAsia="pt-PT"/>
     </w:rPr>
   </w:style>
-  <w:style w:type="paragraph" w:styleId="Cabealhodondice">
+  <w:style w:type="paragraph" w:styleId="CabealhodoSumrio">
     <w:name w:val="TOC Heading"/>
-    <w:basedOn w:val="Cabealho1"/>
+    <w:basedOn w:val="Ttulo1"/>
     <w:next w:val="Normal"/>
     <w:uiPriority w:val="39"/>
     <w:unhideWhenUsed/>
@@ -9330,7 +8419,7 @@
       <w:outlineLvl w:val="9"/>
     </w:pPr>
   </w:style>
-  <w:style w:type="paragraph" w:styleId="ndice1">
+  <w:style w:type="paragraph" w:styleId="Sumrio1">
     <w:name w:val="toc 1"/>
     <w:basedOn w:val="Normal"/>
     <w:next w:val="Normal"/>
@@ -9342,9 +8431,9 @@
       <w:spacing w:after="100"/>
     </w:pPr>
   </w:style>
-  <w:style w:type="character" w:styleId="Hiperligao">
+  <w:style w:type="character" w:styleId="Hyperlink">
     <w:name w:val="Hyperlink"/>
-    <w:basedOn w:val="Tipodeletrapredefinidodopargrafo"/>
+    <w:basedOn w:val="Fontepargpadro"/>
     <w:uiPriority w:val="99"/>
     <w:unhideWhenUsed/>
     <w:rsid w:val="00D54A84"/>
@@ -9354,537 +8443,6 @@
     </w:rPr>
   </w:style>
 </w:styles>
-</file>
-
-<file path=word/glossary/document.xml><?xml version="1.0" encoding="utf-8"?>
-<w:glossaryDocument xmlns:wpc="http://schemas.microsoft.com/office/word/2010/wordprocessingCanvas" xmlns:cx="http://schemas.microsoft.com/office/drawing/2014/chartex" xmlns:cx1="http://schemas.microsoft.com/office/drawing/2015/9/8/chartex" xmlns:mc="http://schemas.openxmlformats.org/markup-compatibility/2006" xmlns:o="urn:schemas-microsoft-com:office:office" xmlns:r="http://schemas.openxmlformats.org/officeDocument/2006/relationships" xmlns:m="http://schemas.openxmlformats.org/officeDocument/2006/math" xmlns:v="urn:schemas-microsoft-com:vml" xmlns:wp14="http://schemas.microsoft.com/office/word/2010/wordprocessingDrawing" xmlns:wp="http://schemas.openxmlformats.org/drawingml/2006/wordprocessingDrawing" xmlns:w10="urn:schemas-microsoft-com:office:word" xmlns:w="http://schemas.openxmlformats.org/wordprocessingml/2006/main" xmlns:w14="http://schemas.microsoft.com/office/word/2010/wordml" xmlns:w15="http://schemas.microsoft.com/office/word/2012/wordml" xmlns:w16se="http://schemas.microsoft.com/office/word/2015/wordml/symex" xmlns:wpg="http://schemas.microsoft.com/office/word/2010/wordprocessingGroup" xmlns:wpi="http://schemas.microsoft.com/office/word/2010/wordprocessingInk" xmlns:wne="http://schemas.microsoft.com/office/word/2006/wordml" xmlns:wps="http://schemas.microsoft.com/office/word/2010/wordprocessingShape" mc:Ignorable="w14 w15 w16se wp14"/>
-</file>
-
-<file path=word/glossary/fontTable.xml><?xml version="1.0" encoding="utf-8"?>
-<w:fonts xmlns:mc="http://schemas.openxmlformats.org/markup-compatibility/2006" xmlns:r="http://schemas.openxmlformats.org/officeDocument/2006/relationships" xmlns:w="http://schemas.openxmlformats.org/wordprocessingml/2006/main" xmlns:w14="http://schemas.microsoft.com/office/word/2010/wordml" xmlns:w15="http://schemas.microsoft.com/office/word/2012/wordml" xmlns:w16se="http://schemas.microsoft.com/office/word/2015/wordml/symex" mc:Ignorable="w14 w15 w16se">
-  <w:font w:name="Times New Roman">
-    <w:panose1 w:val="02020603050405020304"/>
-    <w:charset w:val="00"/>
-    <w:family w:val="roman"/>
-    <w:pitch w:val="variable"/>
-    <w:sig w:usb0="E0002AFF" w:usb1="C0007843" w:usb2="00000009" w:usb3="00000000" w:csb0="000001FF" w:csb1="00000000"/>
-  </w:font>
-  <w:font w:name="Calibri">
-    <w:panose1 w:val="020F0502020204030204"/>
-    <w:charset w:val="00"/>
-    <w:family w:val="swiss"/>
-    <w:pitch w:val="variable"/>
-    <w:sig w:usb0="E00002FF" w:usb1="4000ACFF" w:usb2="00000001" w:usb3="00000000" w:csb0="0000019F" w:csb1="00000000"/>
-  </w:font>
-  <w:font w:name="Calibri Light">
-    <w:panose1 w:val="020F0302020204030204"/>
-    <w:charset w:val="00"/>
-    <w:family w:val="swiss"/>
-    <w:pitch w:val="variable"/>
-    <w:sig w:usb0="A00002EF" w:usb1="4000207B" w:usb2="00000000" w:usb3="00000000" w:csb0="0000009F" w:csb1="00000000"/>
-  </w:font>
-  <w:font w:name="Consolas">
-    <w:panose1 w:val="020B0609020204030204"/>
-    <w:charset w:val="00"/>
-    <w:family w:val="modern"/>
-    <w:pitch w:val="fixed"/>
-    <w:sig w:usb0="E00006FF" w:usb1="0000FCFF" w:usb2="00000001" w:usb3="00000000" w:csb0="0000019F" w:csb1="00000000"/>
-  </w:font>
-  <w:font w:name="Tahoma">
-    <w:panose1 w:val="020B0604030504040204"/>
-    <w:charset w:val="00"/>
-    <w:family w:val="swiss"/>
-    <w:pitch w:val="variable"/>
-    <w:sig w:usb0="E1002EFF" w:usb1="C000605B" w:usb2="00000029" w:usb3="00000000" w:csb0="000101FF" w:csb1="00000000"/>
-  </w:font>
-  <w:font w:name="Cambria Math">
-    <w:panose1 w:val="02040503050406030204"/>
-    <w:charset w:val="00"/>
-    <w:family w:val="roman"/>
-    <w:pitch w:val="variable"/>
-    <w:sig w:usb0="E00006FF" w:usb1="420024FF" w:usb2="02000000" w:usb3="00000000" w:csb0="0000019F" w:csb1="00000000"/>
-  </w:font>
-</w:fonts>
-</file>
-
-<file path=word/glossary/settings.xml><?xml version="1.0" encoding="utf-8"?>
-<w:settings xmlns:mc="http://schemas.openxmlformats.org/markup-compatibility/2006" xmlns:o="urn:schemas-microsoft-com:office:office" xmlns:r="http://schemas.openxmlformats.org/officeDocument/2006/relationships" xmlns:m="http://schemas.openxmlformats.org/officeDocument/2006/math" xmlns:v="urn:schemas-microsoft-com:vml" xmlns:w10="urn:schemas-microsoft-com:office:word" xmlns:w="http://schemas.openxmlformats.org/wordprocessingml/2006/main" xmlns:w14="http://schemas.microsoft.com/office/word/2010/wordml" xmlns:w15="http://schemas.microsoft.com/office/word/2012/wordml" xmlns:w16se="http://schemas.microsoft.com/office/word/2015/wordml/symex" xmlns:sl="http://schemas.openxmlformats.org/schemaLibrary/2006/main" mc:Ignorable="w14 w15 w16se">
-  <w:view w:val="normal"/>
-  <w:defaultTabStop w:val="708"/>
-  <w:hyphenationZone w:val="425"/>
-  <w:characterSpacingControl w:val="doNotCompress"/>
-  <w:compat>
-    <w:useFELayout/>
-    <w:compatSetting w:name="compatibilityMode" w:uri="http://schemas.microsoft.com/office/word" w:val="15"/>
-    <w:compatSetting w:name="overrideTableStyleFontSizeAndJustification" w:uri="http://schemas.microsoft.com/office/word" w:val="1"/>
-    <w:compatSetting w:name="enableOpenTypeFeatures" w:uri="http://schemas.microsoft.com/office/word" w:val="1"/>
-    <w:compatSetting w:name="doNotFlipMirrorIndents" w:uri="http://schemas.microsoft.com/office/word" w:val="1"/>
-    <w:compatSetting w:name="differentiateMultirowTableHeaders" w:uri="http://schemas.microsoft.com/office/word" w:val="1"/>
-  </w:compat>
-  <w:rsids>
-    <w:rsidRoot w:val="00CB04A5"/>
-    <w:rsid w:val="00CB04A5"/>
-  </w:rsids>
-  <m:mathPr>
-    <m:mathFont m:val="Cambria Math"/>
-    <m:brkBin m:val="before"/>
-    <m:brkBinSub m:val="--"/>
-    <m:smallFrac m:val="0"/>
-    <m:dispDef/>
-    <m:lMargin m:val="0"/>
-    <m:rMargin m:val="0"/>
-    <m:defJc m:val="centerGroup"/>
-    <m:wrapIndent m:val="1440"/>
-    <m:intLim m:val="subSup"/>
-    <m:naryLim m:val="undOvr"/>
-  </m:mathPr>
-  <w:themeFontLang w:val="pt-PT"/>
-  <w:clrSchemeMapping w:bg1="light1" w:t1="dark1" w:bg2="light2" w:t2="dark2" w:accent1="accent1" w:accent2="accent2" w:accent3="accent3" w:accent4="accent4" w:accent5="accent5" w:accent6="accent6" w:hyperlink="hyperlink" w:followedHyperlink="followedHyperlink"/>
-  <w:decimalSymbol w:val=","/>
-  <w:listSeparator w:val=";"/>
-  <w15:chartTrackingRefBased/>
-</w:settings>
-</file>
-
-<file path=word/glossary/styles.xml><?xml version="1.0" encoding="utf-8"?>
-<w:styles xmlns:mc="http://schemas.openxmlformats.org/markup-compatibility/2006" xmlns:r="http://schemas.openxmlformats.org/officeDocument/2006/relationships" xmlns:w="http://schemas.openxmlformats.org/wordprocessingml/2006/main" xmlns:w14="http://schemas.microsoft.com/office/word/2010/wordml" xmlns:w15="http://schemas.microsoft.com/office/word/2012/wordml" xmlns:w16se="http://schemas.microsoft.com/office/word/2015/wordml/symex" mc:Ignorable="w14 w15 w16se">
-  <w:docDefaults>
-    <w:rPrDefault>
-      <w:rPr>
-        <w:rFonts w:asciiTheme="minorHAnsi" w:eastAsiaTheme="minorEastAsia" w:hAnsiTheme="minorHAnsi" w:cstheme="minorBidi"/>
-        <w:sz w:val="22"/>
-        <w:szCs w:val="22"/>
-        <w:lang w:val="pt-PT" w:eastAsia="pt-PT" w:bidi="ar-SA"/>
-      </w:rPr>
-    </w:rPrDefault>
-    <w:pPrDefault>
-      <w:pPr>
-        <w:spacing w:after="160" w:line="259" w:lineRule="auto"/>
-      </w:pPr>
-    </w:pPrDefault>
-  </w:docDefaults>
-  <w:latentStyles w:defLockedState="0" w:defUIPriority="99" w:defSemiHidden="0" w:defUnhideWhenUsed="0" w:defQFormat="0" w:count="371">
-    <w:lsdException w:name="Normal" w:uiPriority="0" w:qFormat="1"/>
-    <w:lsdException w:name="heading 1" w:uiPriority="9" w:qFormat="1"/>
-    <w:lsdException w:name="heading 2" w:semiHidden="1" w:uiPriority="9" w:unhideWhenUsed="1" w:qFormat="1"/>
-    <w:lsdException w:name="heading 3" w:semiHidden="1" w:uiPriority="9" w:unhideWhenUsed="1" w:qFormat="1"/>
-    <w:lsdException w:name="heading 4" w:semiHidden="1" w:uiPriority="9" w:unhideWhenUsed="1" w:qFormat="1"/>
-    <w:lsdException w:name="heading 5" w:semiHidden="1" w:uiPriority="9" w:unhideWhenUsed="1" w:qFormat="1"/>
-    <w:lsdException w:name="heading 6" w:semiHidden="1" w:uiPriority="9" w:unhideWhenUsed="1" w:qFormat="1"/>
-    <w:lsdException w:name="heading 7" w:semiHidden="1" w:uiPriority="9" w:unhideWhenUsed="1" w:qFormat="1"/>
-    <w:lsdException w:name="heading 8" w:semiHidden="1" w:uiPriority="9" w:unhideWhenUsed="1" w:qFormat="1"/>
-    <w:lsdException w:name="heading 9" w:semiHidden="1" w:uiPriority="9" w:unhideWhenUsed="1" w:qFormat="1"/>
-    <w:lsdException w:name="index 1" w:semiHidden="1" w:unhideWhenUsed="1"/>
-    <w:lsdException w:name="index 2" w:semiHidden="1" w:unhideWhenUsed="1"/>
-    <w:lsdException w:name="index 3" w:semiHidden="1" w:unhideWhenUsed="1"/>
-    <w:lsdException w:name="index 4" w:semiHidden="1" w:unhideWhenUsed="1"/>
-    <w:lsdException w:name="index 5" w:semiHidden="1" w:unhideWhenUsed="1"/>
-    <w:lsdException w:name="index 6" w:semiHidden="1" w:unhideWhenUsed="1"/>
-    <w:lsdException w:name="index 7" w:semiHidden="1" w:unhideWhenUsed="1"/>
-    <w:lsdException w:name="index 8" w:semiHidden="1" w:unhideWhenUsed="1"/>
-    <w:lsdException w:name="index 9" w:semiHidden="1" w:unhideWhenUsed="1"/>
-    <w:lsdException w:name="toc 1" w:semiHidden="1" w:uiPriority="39" w:unhideWhenUsed="1"/>
-    <w:lsdException w:name="toc 2" w:semiHidden="1" w:uiPriority="39" w:unhideWhenUsed="1"/>
-    <w:lsdException w:name="toc 3" w:semiHidden="1" w:uiPriority="39" w:unhideWhenUsed="1"/>
-    <w:lsdException w:name="toc 4" w:semiHidden="1" w:uiPriority="39" w:unhideWhenUsed="1"/>
-    <w:lsdException w:name="toc 5" w:semiHidden="1" w:uiPriority="39" w:unhideWhenUsed="1"/>
-    <w:lsdException w:name="toc 6" w:semiHidden="1" w:uiPriority="39" w:unhideWhenUsed="1"/>
-    <w:lsdException w:name="toc 7" w:semiHidden="1" w:uiPriority="39" w:unhideWhenUsed="1"/>
-    <w:lsdException w:name="toc 8" w:semiHidden="1" w:uiPriority="39" w:unhideWhenUsed="1"/>
-    <w:lsdException w:name="toc 9" w:semiHidden="1" w:uiPriority="39" w:unhideWhenUsed="1"/>
-    <w:lsdException w:name="Normal Indent" w:semiHidden="1" w:unhideWhenUsed="1"/>
-    <w:lsdException w:name="footnote text" w:semiHidden="1" w:unhideWhenUsed="1"/>
-    <w:lsdException w:name="annotation text" w:semiHidden="1" w:unhideWhenUsed="1"/>
-    <w:lsdException w:name="header" w:semiHidden="1" w:unhideWhenUsed="1"/>
-    <w:lsdException w:name="footer" w:semiHidden="1" w:unhideWhenUsed="1"/>
-    <w:lsdException w:name="index heading" w:semiHidden="1" w:unhideWhenUsed="1"/>
-    <w:lsdException w:name="caption" w:semiHidden="1" w:uiPriority="35" w:unhideWhenUsed="1" w:qFormat="1"/>
-    <w:lsdException w:name="table of figures" w:semiHidden="1" w:unhideWhenUsed="1"/>
-    <w:lsdException w:name="envelope address" w:semiHidden="1" w:unhideWhenUsed="1"/>
-    <w:lsdException w:name="envelope return" w:semiHidden="1" w:unhideWhenUsed="1"/>
-    <w:lsdException w:name="footnote reference" w:semiHidden="1" w:unhideWhenUsed="1"/>
-    <w:lsdException w:name="annotation reference" w:semiHidden="1" w:unhideWhenUsed="1"/>
-    <w:lsdException w:name="line number" w:semiHidden="1" w:unhideWhenUsed="1"/>
-    <w:lsdException w:name="page number" w:semiHidden="1" w:unhideWhenUsed="1"/>
-    <w:lsdException w:name="endnote reference" w:semiHidden="1" w:unhideWhenUsed="1"/>
-    <w:lsdException w:name="endnote text" w:semiHidden="1" w:unhideWhenUsed="1"/>
-    <w:lsdException w:name="table of authorities" w:semiHidden="1" w:unhideWhenUsed="1"/>
-    <w:lsdException w:name="macro" w:semiHidden="1" w:unhideWhenUsed="1"/>
-    <w:lsdException w:name="toa heading" w:semiHidden="1" w:unhideWhenUsed="1"/>
-    <w:lsdException w:name="List" w:semiHidden="1" w:unhideWhenUsed="1"/>
-    <w:lsdException w:name="List Bullet" w:semiHidden="1" w:unhideWhenUsed="1"/>
-    <w:lsdException w:name="List Number" w:semiHidden="1" w:unhideWhenUsed="1"/>
-    <w:lsdException w:name="List 2" w:semiHidden="1" w:unhideWhenUsed="1"/>
-    <w:lsdException w:name="List 3" w:semiHidden="1" w:unhideWhenUsed="1"/>
-    <w:lsdException w:name="List 4" w:semiHidden="1" w:unhideWhenUsed="1"/>
-    <w:lsdException w:name="List 5" w:semiHidden="1" w:unhideWhenUsed="1"/>
-    <w:lsdException w:name="List Bullet 2" w:semiHidden="1" w:unhideWhenUsed="1"/>
-    <w:lsdException w:name="List Bullet 3" w:semiHidden="1" w:unhideWhenUsed="1"/>
-    <w:lsdException w:name="List Bullet 4" w:semiHidden="1" w:unhideWhenUsed="1"/>
-    <w:lsdException w:name="List Bullet 5" w:semiHidden="1" w:unhideWhenUsed="1"/>
-    <w:lsdException w:name="List Number 2" w:semiHidden="1" w:unhideWhenUsed="1"/>
-    <w:lsdException w:name="List Number 3" w:semiHidden="1" w:unhideWhenUsed="1"/>
-    <w:lsdException w:name="List Number 4" w:semiHidden="1" w:unhideWhenUsed="1"/>
-    <w:lsdException w:name="List Number 5" w:semiHidden="1" w:unhideWhenUsed="1"/>
-    <w:lsdException w:name="Title" w:uiPriority="10" w:qFormat="1"/>
-    <w:lsdException w:name="Closing" w:semiHidden="1" w:unhideWhenUsed="1"/>
-    <w:lsdException w:name="Signature" w:semiHidden="1" w:unhideWhenUsed="1"/>
-    <w:lsdException w:name="Default Paragraph Font" w:semiHidden="1" w:uiPriority="1" w:unhideWhenUsed="1"/>
-    <w:lsdException w:name="Body Text" w:semiHidden="1" w:unhideWhenUsed="1"/>
-    <w:lsdException w:name="Body Text Indent" w:semiHidden="1" w:unhideWhenUsed="1"/>
-    <w:lsdException w:name="List Continue" w:semiHidden="1" w:unhideWhenUsed="1"/>
-    <w:lsdException w:name="List Continue 2" w:semiHidden="1" w:unhideWhenUsed="1"/>
-    <w:lsdException w:name="List Continue 3" w:semiHidden="1" w:unhideWhenUsed="1"/>
-    <w:lsdException w:name="List Continue 4" w:semiHidden="1" w:unhideWhenUsed="1"/>
-    <w:lsdException w:name="List Continue 5" w:semiHidden="1" w:unhideWhenUsed="1"/>
-    <w:lsdException w:name="Message Header" w:semiHidden="1" w:unhideWhenUsed="1"/>
-    <w:lsdException w:name="Subtitle" w:uiPriority="11" w:qFormat="1"/>
-    <w:lsdException w:name="Salutation" w:semiHidden="1" w:unhideWhenUsed="1"/>
-    <w:lsdException w:name="Date" w:semiHidden="1" w:unhideWhenUsed="1"/>
-    <w:lsdException w:name="Body Text First Indent" w:semiHidden="1" w:unhideWhenUsed="1"/>
-    <w:lsdException w:name="Body Text First Indent 2" w:semiHidden="1" w:unhideWhenUsed="1"/>
-    <w:lsdException w:name="Note Heading" w:semiHidden="1" w:unhideWhenUsed="1"/>
-    <w:lsdException w:name="Body Text 2" w:semiHidden="1" w:unhideWhenUsed="1"/>
-    <w:lsdException w:name="Body Text 3" w:semiHidden="1" w:unhideWhenUsed="1"/>
-    <w:lsdException w:name="Body Text Indent 2" w:semiHidden="1" w:unhideWhenUsed="1"/>
-    <w:lsdException w:name="Body Text Indent 3" w:semiHidden="1" w:unhideWhenUsed="1"/>
-    <w:lsdException w:name="Block Text" w:semiHidden="1" w:unhideWhenUsed="1"/>
-    <w:lsdException w:name="Hyperlink" w:semiHidden="1" w:unhideWhenUsed="1"/>
-    <w:lsdException w:name="FollowedHyperlink" w:semiHidden="1" w:unhideWhenUsed="1"/>
-    <w:lsdException w:name="Strong" w:uiPriority="22" w:qFormat="1"/>
-    <w:lsdException w:name="Emphasis" w:uiPriority="20" w:qFormat="1"/>
-    <w:lsdException w:name="Document Map" w:semiHidden="1" w:unhideWhenUsed="1"/>
-    <w:lsdException w:name="Plain Text" w:semiHidden="1" w:unhideWhenUsed="1"/>
-    <w:lsdException w:name="E-mail Signature" w:semiHidden="1" w:unhideWhenUsed="1"/>
-    <w:lsdException w:name="HTML Top of Form" w:semiHidden="1" w:unhideWhenUsed="1"/>
-    <w:lsdException w:name="HTML Bottom of Form" w:semiHidden="1" w:unhideWhenUsed="1"/>
-    <w:lsdException w:name="Normal (Web)" w:semiHidden="1" w:unhideWhenUsed="1"/>
-    <w:lsdException w:name="HTML Acronym" w:semiHidden="1" w:unhideWhenUsed="1"/>
-    <w:lsdException w:name="HTML Address" w:semiHidden="1" w:unhideWhenUsed="1"/>
-    <w:lsdException w:name="HTML Cite" w:semiHidden="1" w:unhideWhenUsed="1"/>
-    <w:lsdException w:name="HTML Code" w:semiHidden="1" w:unhideWhenUsed="1"/>
-    <w:lsdException w:name="HTML Definition" w:semiHidden="1" w:unhideWhenUsed="1"/>
-    <w:lsdException w:name="HTML Keyboard" w:semiHidden="1" w:unhideWhenUsed="1"/>
-    <w:lsdException w:name="HTML Preformatted" w:semiHidden="1" w:unhideWhenUsed="1"/>
-    <w:lsdException w:name="HTML Sample" w:semiHidden="1" w:unhideWhenUsed="1"/>
-    <w:lsdException w:name="HTML Typewriter" w:semiHidden="1" w:unhideWhenUsed="1"/>
-    <w:lsdException w:name="HTML Variable" w:semiHidden="1" w:unhideWhenUsed="1"/>
-    <w:lsdException w:name="Normal Table" w:semiHidden="1" w:unhideWhenUsed="1"/>
-    <w:lsdException w:name="annotation subject" w:semiHidden="1" w:unhideWhenUsed="1"/>
-    <w:lsdException w:name="No List" w:semiHidden="1" w:unhideWhenUsed="1"/>
-    <w:lsdException w:name="Outline List 1" w:semiHidden="1" w:unhideWhenUsed="1"/>
-    <w:lsdException w:name="Outline List 2" w:semiHidden="1" w:unhideWhenUsed="1"/>
-    <w:lsdException w:name="Outline List 3" w:semiHidden="1" w:unhideWhenUsed="1"/>
-    <w:lsdException w:name="Table Simple 1" w:semiHidden="1" w:unhideWhenUsed="1"/>
-    <w:lsdException w:name="Table Simple 2" w:semiHidden="1" w:unhideWhenUsed="1"/>
-    <w:lsdException w:name="Table Simple 3" w:semiHidden="1" w:unhideWhenUsed="1"/>
-    <w:lsdException w:name="Table Classic 1" w:semiHidden="1" w:unhideWhenUsed="1"/>
-    <w:lsdException w:name="Table Classic 2" w:semiHidden="1" w:unhideWhenUsed="1"/>
-    <w:lsdException w:name="Table Classic 3" w:semiHidden="1" w:unhideWhenUsed="1"/>
-    <w:lsdException w:name="Table Classic 4" w:semiHidden="1" w:unhideWhenUsed="1"/>
-    <w:lsdException w:name="Table Colorful 1" w:semiHidden="1" w:unhideWhenUsed="1"/>
-    <w:lsdException w:name="Table Colorful 2" w:semiHidden="1" w:unhideWhenUsed="1"/>
-    <w:lsdException w:name="Table Colorful 3" w:semiHidden="1" w:unhideWhenUsed="1"/>
-    <w:lsdException w:name="Table Columns 1" w:semiHidden="1" w:unhideWhenUsed="1"/>
-    <w:lsdException w:name="Table Columns 2" w:semiHidden="1" w:unhideWhenUsed="1"/>
-    <w:lsdException w:name="Table Columns 3" w:semiHidden="1" w:unhideWhenUsed="1"/>
-    <w:lsdException w:name="Table Columns 4" w:semiHidden="1" w:unhideWhenUsed="1"/>
-    <w:lsdException w:name="Table Columns 5" w:semiHidden="1" w:unhideWhenUsed="1"/>
-    <w:lsdException w:name="Table Grid 1" w:semiHidden="1" w:unhideWhenUsed="1"/>
-    <w:lsdException w:name="Table Grid 2" w:semiHidden="1" w:unhideWhenUsed="1"/>
-    <w:lsdException w:name="Table Grid 3" w:semiHidden="1" w:unhideWhenUsed="1"/>
-    <w:lsdException w:name="Table Grid 4" w:semiHidden="1" w:unhideWhenUsed="1"/>
-    <w:lsdException w:name="Table Grid 5" w:semiHidden="1" w:unhideWhenUsed="1"/>
-    <w:lsdException w:name="Table Grid 6" w:semiHidden="1" w:unhideWhenUsed="1"/>
-    <w:lsdException w:name="Table Grid 7" w:semiHidden="1" w:unhideWhenUsed="1"/>
-    <w:lsdException w:name="Table Grid 8" w:semiHidden="1" w:unhideWhenUsed="1"/>
-    <w:lsdException w:name="Table List 1" w:semiHidden="1" w:unhideWhenUsed="1"/>
-    <w:lsdException w:name="Table List 2" w:semiHidden="1" w:unhideWhenUsed="1"/>
-    <w:lsdException w:name="Table List 3" w:semiHidden="1" w:unhideWhenUsed="1"/>
-    <w:lsdException w:name="Table List 4" w:semiHidden="1" w:unhideWhenUsed="1"/>
-    <w:lsdException w:name="Table List 5" w:semiHidden="1" w:unhideWhenUsed="1"/>
-    <w:lsdException w:name="Table List 6" w:semiHidden="1" w:unhideWhenUsed="1"/>
-    <w:lsdException w:name="Table List 7" w:semiHidden="1" w:unhideWhenUsed="1"/>
-    <w:lsdException w:name="Table List 8" w:semiHidden="1" w:unhideWhenUsed="1"/>
-    <w:lsdException w:name="Table 3D effects 1" w:semiHidden="1" w:unhideWhenUsed="1"/>
-    <w:lsdException w:name="Table 3D effects 2" w:semiHidden="1" w:unhideWhenUsed="1"/>
-    <w:lsdException w:name="Table 3D effects 3" w:semiHidden="1" w:unhideWhenUsed="1"/>
-    <w:lsdException w:name="Table Contemporary" w:semiHidden="1" w:unhideWhenUsed="1"/>
-    <w:lsdException w:name="Table Elegant" w:semiHidden="1" w:unhideWhenUsed="1"/>
-    <w:lsdException w:name="Table Professional" w:semiHidden="1" w:unhideWhenUsed="1"/>
-    <w:lsdException w:name="Table Subtle 1" w:semiHidden="1" w:unhideWhenUsed="1"/>
-    <w:lsdException w:name="Table Subtle 2" w:semiHidden="1" w:unhideWhenUsed="1"/>
-    <w:lsdException w:name="Table Web 1" w:semiHidden="1" w:unhideWhenUsed="1"/>
-    <w:lsdException w:name="Table Web 2" w:semiHidden="1" w:unhideWhenUsed="1"/>
-    <w:lsdException w:name="Table Web 3" w:semiHidden="1" w:unhideWhenUsed="1"/>
-    <w:lsdException w:name="Balloon Text" w:semiHidden="1" w:unhideWhenUsed="1"/>
-    <w:lsdException w:name="Table Grid" w:uiPriority="39"/>
-    <w:lsdException w:name="Table Theme" w:semiHidden="1" w:unhideWhenUsed="1"/>
-    <w:lsdException w:name="Placeholder Text" w:semiHidden="1"/>
-    <w:lsdException w:name="No Spacing" w:uiPriority="1" w:qFormat="1"/>
-    <w:lsdException w:name="Light Shading" w:uiPriority="60"/>
-    <w:lsdException w:name="Light List" w:uiPriority="61"/>
-    <w:lsdException w:name="Light Grid" w:uiPriority="62"/>
-    <w:lsdException w:name="Medium Shading 1" w:uiPriority="63"/>
-    <w:lsdException w:name="Medium Shading 2" w:uiPriority="64"/>
-    <w:lsdException w:name="Medium List 1" w:uiPriority="65"/>
-    <w:lsdException w:name="Medium List 2" w:uiPriority="66"/>
-    <w:lsdException w:name="Medium Grid 1" w:uiPriority="67"/>
-    <w:lsdException w:name="Medium Grid 2" w:uiPriority="68"/>
-    <w:lsdException w:name="Medium Grid 3" w:uiPriority="69"/>
-    <w:lsdException w:name="Dark List" w:uiPriority="70"/>
-    <w:lsdException w:name="Colorful Shading" w:uiPriority="71"/>
-    <w:lsdException w:name="Colorful List" w:uiPriority="72"/>
-    <w:lsdException w:name="Colorful Grid" w:uiPriority="73"/>
-    <w:lsdException w:name="Light Shading Accent 1" w:uiPriority="60"/>
-    <w:lsdException w:name="Light List Accent 1" w:uiPriority="61"/>
-    <w:lsdException w:name="Light Grid Accent 1" w:uiPriority="62"/>
-    <w:lsdException w:name="Medium Shading 1 Accent 1" w:uiPriority="63"/>
-    <w:lsdException w:name="Medium Shading 2 Accent 1" w:uiPriority="64"/>
-    <w:lsdException w:name="Medium List 1 Accent 1" w:uiPriority="65"/>
-    <w:lsdException w:name="Revision" w:semiHidden="1"/>
-    <w:lsdException w:name="List Paragraph" w:uiPriority="34" w:qFormat="1"/>
-    <w:lsdException w:name="Quote" w:uiPriority="29" w:qFormat="1"/>
-    <w:lsdException w:name="Intense Quote" w:uiPriority="30" w:qFormat="1"/>
-    <w:lsdException w:name="Medium List 2 Accent 1" w:uiPriority="66"/>
-    <w:lsdException w:name="Medium Grid 1 Accent 1" w:uiPriority="67"/>
-    <w:lsdException w:name="Medium Grid 2 Accent 1" w:uiPriority="68"/>
-    <w:lsdException w:name="Medium Grid 3 Accent 1" w:uiPriority="69"/>
-    <w:lsdException w:name="Dark List Accent 1" w:uiPriority="70"/>
-    <w:lsdException w:name="Colorful Shading Accent 1" w:uiPriority="71"/>
-    <w:lsdException w:name="Colorful List Accent 1" w:uiPriority="72"/>
-    <w:lsdException w:name="Colorful Grid Accent 1" w:uiPriority="73"/>
-    <w:lsdException w:name="Light Shading Accent 2" w:uiPriority="60"/>
-    <w:lsdException w:name="Light List Accent 2" w:uiPriority="61"/>
-    <w:lsdException w:name="Light Grid Accent 2" w:uiPriority="62"/>
-    <w:lsdException w:name="Medium Shading 1 Accent 2" w:uiPriority="63"/>
-    <w:lsdException w:name="Medium Shading 2 Accent 2" w:uiPriority="64"/>
-    <w:lsdException w:name="Medium List 1 Accent 2" w:uiPriority="65"/>
-    <w:lsdException w:name="Medium List 2 Accent 2" w:uiPriority="66"/>
-    <w:lsdException w:name="Medium Grid 1 Accent 2" w:uiPriority="67"/>
-    <w:lsdException w:name="Medium Grid 2 Accent 2" w:uiPriority="68"/>
-    <w:lsdException w:name="Medium Grid 3 Accent 2" w:uiPriority="69"/>
-    <w:lsdException w:name="Dark List Accent 2" w:uiPriority="70"/>
-    <w:lsdException w:name="Colorful Shading Accent 2" w:uiPriority="71"/>
-    <w:lsdException w:name="Colorful List Accent 2" w:uiPriority="72"/>
-    <w:lsdException w:name="Colorful Grid Accent 2" w:uiPriority="73"/>
-    <w:lsdException w:name="Light Shading Accent 3" w:uiPriority="60"/>
-    <w:lsdException w:name="Light List Accent 3" w:uiPriority="61"/>
-    <w:lsdException w:name="Light Grid Accent 3" w:uiPriority="62"/>
-    <w:lsdException w:name="Medium Shading 1 Accent 3" w:uiPriority="63"/>
-    <w:lsdException w:name="Medium Shading 2 Accent 3" w:uiPriority="64"/>
-    <w:lsdException w:name="Medium List 1 Accent 3" w:uiPriority="65"/>
-    <w:lsdException w:name="Medium List 2 Accent 3" w:uiPriority="66"/>
-    <w:lsdException w:name="Medium Grid 1 Accent 3" w:uiPriority="67"/>
-    <w:lsdException w:name="Medium Grid 2 Accent 3" w:uiPriority="68"/>
-    <w:lsdException w:name="Medium Grid 3 Accent 3" w:uiPriority="69"/>
-    <w:lsdException w:name="Dark List Accent 3" w:uiPriority="70"/>
-    <w:lsdException w:name="Colorful Shading Accent 3" w:uiPriority="71"/>
-    <w:lsdException w:name="Colorful List Accent 3" w:uiPriority="72"/>
-    <w:lsdException w:name="Colorful Grid Accent 3" w:uiPriority="73"/>
-    <w:lsdException w:name="Light Shading Accent 4" w:uiPriority="60"/>
-    <w:lsdException w:name="Light List Accent 4" w:uiPriority="61"/>
-    <w:lsdException w:name="Light Grid Accent 4" w:uiPriority="62"/>
-    <w:lsdException w:name="Medium Shading 1 Accent 4" w:uiPriority="63"/>
-    <w:lsdException w:name="Medium Shading 2 Accent 4" w:uiPriority="64"/>
-    <w:lsdException w:name="Medium List 1 Accent 4" w:uiPriority="65"/>
-    <w:lsdException w:name="Medium List 2 Accent 4" w:uiPriority="66"/>
-    <w:lsdException w:name="Medium Grid 1 Accent 4" w:uiPriority="67"/>
-    <w:lsdException w:name="Medium Grid 2 Accent 4" w:uiPriority="68"/>
-    <w:lsdException w:name="Medium Grid 3 Accent 4" w:uiPriority="69"/>
-    <w:lsdException w:name="Dark List Accent 4" w:uiPriority="70"/>
-    <w:lsdException w:name="Colorful Shading Accent 4" w:uiPriority="71"/>
-    <w:lsdException w:name="Colorful List Accent 4" w:uiPriority="72"/>
-    <w:lsdException w:name="Colorful Grid Accent 4" w:uiPriority="73"/>
-    <w:lsdException w:name="Light Shading Accent 5" w:uiPriority="60"/>
-    <w:lsdException w:name="Light List Accent 5" w:uiPriority="61"/>
-    <w:lsdException w:name="Light Grid Accent 5" w:uiPriority="62"/>
-    <w:lsdException w:name="Medium Shading 1 Accent 5" w:uiPriority="63"/>
-    <w:lsdException w:name="Medium Shading 2 Accent 5" w:uiPriority="64"/>
-    <w:lsdException w:name="Medium List 1 Accent 5" w:uiPriority="65"/>
-    <w:lsdException w:name="Medium List 2 Accent 5" w:uiPriority="66"/>
-    <w:lsdException w:name="Medium Grid 1 Accent 5" w:uiPriority="67"/>
-    <w:lsdException w:name="Medium Grid 2 Accent 5" w:uiPriority="68"/>
-    <w:lsdException w:name="Medium Grid 3 Accent 5" w:uiPriority="69"/>
-    <w:lsdException w:name="Dark List Accent 5" w:uiPriority="70"/>
-    <w:lsdException w:name="Colorful Shading Accent 5" w:uiPriority="71"/>
-    <w:lsdException w:name="Colorful List Accent 5" w:uiPriority="72"/>
-    <w:lsdException w:name="Colorful Grid Accent 5" w:uiPriority="73"/>
-    <w:lsdException w:name="Light Shading Accent 6" w:uiPriority="60"/>
-    <w:lsdException w:name="Light List Accent 6" w:uiPriority="61"/>
-    <w:lsdException w:name="Light Grid Accent 6" w:uiPriority="62"/>
-    <w:lsdException w:name="Medium Shading 1 Accent 6" w:uiPriority="63"/>
-    <w:lsdException w:name="Medium Shading 2 Accent 6" w:uiPriority="64"/>
-    <w:lsdException w:name="Medium List 1 Accent 6" w:uiPriority="65"/>
-    <w:lsdException w:name="Medium List 2 Accent 6" w:uiPriority="66"/>
-    <w:lsdException w:name="Medium Grid 1 Accent 6" w:uiPriority="67"/>
-    <w:lsdException w:name="Medium Grid 2 Accent 6" w:uiPriority="68"/>
-    <w:lsdException w:name="Medium Grid 3 Accent 6" w:uiPriority="69"/>
-    <w:lsdException w:name="Dark List Accent 6" w:uiPriority="70"/>
-    <w:lsdException w:name="Colorful Shading Accent 6" w:uiPriority="71"/>
-    <w:lsdException w:name="Colorful List Accent 6" w:uiPriority="72"/>
-    <w:lsdException w:name="Colorful Grid Accent 6" w:uiPriority="73"/>
-    <w:lsdException w:name="Subtle Emphasis" w:uiPriority="19" w:qFormat="1"/>
-    <w:lsdException w:name="Intense Emphasis" w:uiPriority="21" w:qFormat="1"/>
-    <w:lsdException w:name="Subtle Reference" w:uiPriority="31" w:qFormat="1"/>
-    <w:lsdException w:name="Intense Reference" w:uiPriority="32" w:qFormat="1"/>
-    <w:lsdException w:name="Book Title" w:uiPriority="33" w:qFormat="1"/>
-    <w:lsdException w:name="Bibliography" w:semiHidden="1" w:uiPriority="37" w:unhideWhenUsed="1"/>
-    <w:lsdException w:name="TOC Heading" w:semiHidden="1" w:uiPriority="39" w:unhideWhenUsed="1" w:qFormat="1"/>
-    <w:lsdException w:name="Plain Table 1" w:uiPriority="41"/>
-    <w:lsdException w:name="Plain Table 2" w:uiPriority="42"/>
-    <w:lsdException w:name="Plain Table 3" w:uiPriority="43"/>
-    <w:lsdException w:name="Plain Table 4" w:uiPriority="44"/>
-    <w:lsdException w:name="Plain Table 5" w:uiPriority="45"/>
-    <w:lsdException w:name="Grid Table Light" w:uiPriority="40"/>
-    <w:lsdException w:name="Grid Table 1 Light" w:uiPriority="46"/>
-    <w:lsdException w:name="Grid Table 2" w:uiPriority="47"/>
-    <w:lsdException w:name="Grid Table 3" w:uiPriority="48"/>
-    <w:lsdException w:name="Grid Table 4" w:uiPriority="49"/>
-    <w:lsdException w:name="Grid Table 5 Dark" w:uiPriority="50"/>
-    <w:lsdException w:name="Grid Table 6 Colorful" w:uiPriority="51"/>
-    <w:lsdException w:name="Grid Table 7 Colorful" w:uiPriority="52"/>
-    <w:lsdException w:name="Grid Table 1 Light Accent 1" w:uiPriority="46"/>
-    <w:lsdException w:name="Grid Table 2 Accent 1" w:uiPriority="47"/>
-    <w:lsdException w:name="Grid Table 3 Accent 1" w:uiPriority="48"/>
-    <w:lsdException w:name="Grid Table 4 Accent 1" w:uiPriority="49"/>
-    <w:lsdException w:name="Grid Table 5 Dark Accent 1" w:uiPriority="50"/>
-    <w:lsdException w:name="Grid Table 6 Colorful Accent 1" w:uiPriority="51"/>
-    <w:lsdException w:name="Grid Table 7 Colorful Accent 1" w:uiPriority="52"/>
-    <w:lsdException w:name="Grid Table 1 Light Accent 2" w:uiPriority="46"/>
-    <w:lsdException w:name="Grid Table 2 Accent 2" w:uiPriority="47"/>
-    <w:lsdException w:name="Grid Table 3 Accent 2" w:uiPriority="48"/>
-    <w:lsdException w:name="Grid Table 4 Accent 2" w:uiPriority="49"/>
-    <w:lsdException w:name="Grid Table 5 Dark Accent 2" w:uiPriority="50"/>
-    <w:lsdException w:name="Grid Table 6 Colorful Accent 2" w:uiPriority="51"/>
-    <w:lsdException w:name="Grid Table 7 Colorful Accent 2" w:uiPriority="52"/>
-    <w:lsdException w:name="Grid Table 1 Light Accent 3" w:uiPriority="46"/>
-    <w:lsdException w:name="Grid Table 2 Accent 3" w:uiPriority="47"/>
-    <w:lsdException w:name="Grid Table 3 Accent 3" w:uiPriority="48"/>
-    <w:lsdException w:name="Grid Table 4 Accent 3" w:uiPriority="49"/>
-    <w:lsdException w:name="Grid Table 5 Dark Accent 3" w:uiPriority="50"/>
-    <w:lsdException w:name="Grid Table 6 Colorful Accent 3" w:uiPriority="51"/>
-    <w:lsdException w:name="Grid Table 7 Colorful Accent 3" w:uiPriority="52"/>
-    <w:lsdException w:name="Grid Table 1 Light Accent 4" w:uiPriority="46"/>
-    <w:lsdException w:name="Grid Table 2 Accent 4" w:uiPriority="47"/>
-    <w:lsdException w:name="Grid Table 3 Accent 4" w:uiPriority="48"/>
-    <w:lsdException w:name="Grid Table 4 Accent 4" w:uiPriority="49"/>
-    <w:lsdException w:name="Grid Table 5 Dark Accent 4" w:uiPriority="50"/>
-    <w:lsdException w:name="Grid Table 6 Colorful Accent 4" w:uiPriority="51"/>
-    <w:lsdException w:name="Grid Table 7 Colorful Accent 4" w:uiPriority="52"/>
-    <w:lsdException w:name="Grid Table 1 Light Accent 5" w:uiPriority="46"/>
-    <w:lsdException w:name="Grid Table 2 Accent 5" w:uiPriority="47"/>
-    <w:lsdException w:name="Grid Table 3 Accent 5" w:uiPriority="48"/>
-    <w:lsdException w:name="Grid Table 4 Accent 5" w:uiPriority="49"/>
-    <w:lsdException w:name="Grid Table 5 Dark Accent 5" w:uiPriority="50"/>
-    <w:lsdException w:name="Grid Table 6 Colorful Accent 5" w:uiPriority="51"/>
-    <w:lsdException w:name="Grid Table 7 Colorful Accent 5" w:uiPriority="52"/>
-    <w:lsdException w:name="Grid Table 1 Light Accent 6" w:uiPriority="46"/>
-    <w:lsdException w:name="Grid Table 2 Accent 6" w:uiPriority="47"/>
-    <w:lsdException w:name="Grid Table 3 Accent 6" w:uiPriority="48"/>
-    <w:lsdException w:name="Grid Table 4 Accent 6" w:uiPriority="49"/>
-    <w:lsdException w:name="Grid Table 5 Dark Accent 6" w:uiPriority="50"/>
-    <w:lsdException w:name="Grid Table 6 Colorful Accent 6" w:uiPriority="51"/>
-    <w:lsdException w:name="Grid Table 7 Colorful Accent 6" w:uiPriority="52"/>
-    <w:lsdException w:name="List Table 1 Light" w:uiPriority="46"/>
-    <w:lsdException w:name="List Table 2" w:uiPriority="47"/>
-    <w:lsdException w:name="List Table 3" w:uiPriority="48"/>
-    <w:lsdException w:name="List Table 4" w:uiPriority="49"/>
-    <w:lsdException w:name="List Table 5 Dark" w:uiPriority="50"/>
-    <w:lsdException w:name="List Table 6 Colorful" w:uiPriority="51"/>
-    <w:lsdException w:name="List Table 7 Colorful" w:uiPriority="52"/>
-    <w:lsdException w:name="List Table 1 Light Accent 1" w:uiPriority="46"/>
-    <w:lsdException w:name="List Table 2 Accent 1" w:uiPriority="47"/>
-    <w:lsdException w:name="List Table 3 Accent 1" w:uiPriority="48"/>
-    <w:lsdException w:name="List Table 4 Accent 1" w:uiPriority="49"/>
-    <w:lsdException w:name="List Table 5 Dark Accent 1" w:uiPriority="50"/>
-    <w:lsdException w:name="List Table 6 Colorful Accent 1" w:uiPriority="51"/>
-    <w:lsdException w:name="List Table 7 Colorful Accent 1" w:uiPriority="52"/>
-    <w:lsdException w:name="List Table 1 Light Accent 2" w:uiPriority="46"/>
-    <w:lsdException w:name="List Table 2 Accent 2" w:uiPriority="47"/>
-    <w:lsdException w:name="List Table 3 Accent 2" w:uiPriority="48"/>
-    <w:lsdException w:name="List Table 4 Accent 2" w:uiPriority="49"/>
-    <w:lsdException w:name="List Table 5 Dark Accent 2" w:uiPriority="50"/>
-    <w:lsdException w:name="List Table 6 Colorful Accent 2" w:uiPriority="51"/>
-    <w:lsdException w:name="List Table 7 Colorful Accent 2" w:uiPriority="52"/>
-    <w:lsdException w:name="List Table 1 Light Accent 3" w:uiPriority="46"/>
-    <w:lsdException w:name="List Table 2 Accent 3" w:uiPriority="47"/>
-    <w:lsdException w:name="List Table 3 Accent 3" w:uiPriority="48"/>
-    <w:lsdException w:name="List Table 4 Accent 3" w:uiPriority="49"/>
-    <w:lsdException w:name="List Table 5 Dark Accent 3" w:uiPriority="50"/>
-    <w:lsdException w:name="List Table 6 Colorful Accent 3" w:uiPriority="51"/>
-    <w:lsdException w:name="List Table 7 Colorful Accent 3" w:uiPriority="52"/>
-    <w:lsdException w:name="List Table 1 Light Accent 4" w:uiPriority="46"/>
-    <w:lsdException w:name="List Table 2 Accent 4" w:uiPriority="47"/>
-    <w:lsdException w:name="List Table 3 Accent 4" w:uiPriority="48"/>
-    <w:lsdException w:name="List Table 4 Accent 4" w:uiPriority="49"/>
-    <w:lsdException w:name="List Table 5 Dark Accent 4" w:uiPriority="50"/>
-    <w:lsdException w:name="List Table 6 Colorful Accent 4" w:uiPriority="51"/>
-    <w:lsdException w:name="List Table 7 Colorful Accent 4" w:uiPriority="52"/>
-    <w:lsdException w:name="List Table 1 Light Accent 5" w:uiPriority="46"/>
-    <w:lsdException w:name="List Table 2 Accent 5" w:uiPriority="47"/>
-    <w:lsdException w:name="List Table 3 Accent 5" w:uiPriority="48"/>
-    <w:lsdException w:name="List Table 4 Accent 5" w:uiPriority="49"/>
-    <w:lsdException w:name="List Table 5 Dark Accent 5" w:uiPriority="50"/>
-    <w:lsdException w:name="List Table 6 Colorful Accent 5" w:uiPriority="51"/>
-    <w:lsdException w:name="List Table 7 Colorful Accent 5" w:uiPriority="52"/>
-    <w:lsdException w:name="List Table 1 Light Accent 6" w:uiPriority="46"/>
-    <w:lsdException w:name="List Table 2 Accent 6" w:uiPriority="47"/>
-    <w:lsdException w:name="List Table 3 Accent 6" w:uiPriority="48"/>
-    <w:lsdException w:name="List Table 4 Accent 6" w:uiPriority="49"/>
-    <w:lsdException w:name="List Table 5 Dark Accent 6" w:uiPriority="50"/>
-    <w:lsdException w:name="List Table 6 Colorful Accent 6" w:uiPriority="51"/>
-    <w:lsdException w:name="List Table 7 Colorful Accent 6" w:uiPriority="52"/>
-  </w:latentStyles>
-  <w:style w:type="paragraph" w:default="1" w:styleId="Normal">
-    <w:name w:val="Normal"/>
-    <w:qFormat/>
-  </w:style>
-  <w:style w:type="character" w:default="1" w:styleId="Tipodeletrapredefinidodopargrafo">
-    <w:name w:val="Default Paragraph Font"/>
-    <w:uiPriority w:val="1"/>
-    <w:semiHidden/>
-    <w:unhideWhenUsed/>
-  </w:style>
-  <w:style w:type="table" w:default="1" w:styleId="Tabelanormal">
-    <w:name w:val="Normal Table"/>
-    <w:uiPriority w:val="99"/>
-    <w:semiHidden/>
-    <w:unhideWhenUsed/>
-    <w:tblPr>
-      <w:tblInd w:w="0" w:type="dxa"/>
-      <w:tblCellMar>
-        <w:top w:w="0" w:type="dxa"/>
-        <w:left w:w="108" w:type="dxa"/>
-        <w:bottom w:w="0" w:type="dxa"/>
-        <w:right w:w="108" w:type="dxa"/>
-      </w:tblCellMar>
-    </w:tblPr>
-  </w:style>
-  <w:style w:type="numbering" w:default="1" w:styleId="Semlista">
-    <w:name w:val="No List"/>
-    <w:uiPriority w:val="99"/>
-    <w:semiHidden/>
-    <w:unhideWhenUsed/>
-  </w:style>
-  <w:style w:type="character" w:styleId="TextodoMarcadordePosio">
-    <w:name w:val="Placeholder Text"/>
-    <w:basedOn w:val="Tipodeletrapredefinidodopargrafo"/>
-    <w:uiPriority w:val="99"/>
-    <w:semiHidden/>
-    <w:rsid w:val="00CB04A5"/>
-    <w:rPr>
-      <w:color w:val="808080"/>
-    </w:rPr>
-  </w:style>
-</w:styles>
-</file>
-
-<file path=word/glossary/webSettings.xml><?xml version="1.0" encoding="utf-8"?>
-<w:webSettings xmlns:mc="http://schemas.openxmlformats.org/markup-compatibility/2006" xmlns:r="http://schemas.openxmlformats.org/officeDocument/2006/relationships" xmlns:w="http://schemas.openxmlformats.org/wordprocessingml/2006/main" xmlns:w14="http://schemas.microsoft.com/office/word/2010/wordml" xmlns:w15="http://schemas.microsoft.com/office/word/2012/wordml" xmlns:w16se="http://schemas.microsoft.com/office/word/2015/wordml/symex" mc:Ignorable="w14 w15 w16se">
-  <w:optimizeForBrowser/>
-  <w:allowPNG/>
-</w:webSettings>
 </file>
 
 <file path=word/theme/theme1.xml><?xml version="1.0" encoding="utf-8"?>
@@ -10153,7 +8711,7 @@
 </file>
 
 <file path=customXml/itemProps1.xml><?xml version="1.0" encoding="utf-8"?>
-<ds:datastoreItem xmlns:ds="http://schemas.openxmlformats.org/officeDocument/2006/customXml" ds:itemID="{6ADF3549-6ECE-4A7C-8706-3E521916D73A}">
+<ds:datastoreItem xmlns:ds="http://schemas.openxmlformats.org/officeDocument/2006/customXml" ds:itemID="{4120CCB0-B800-45BE-A686-27FE1FEC274B}">
   <ds:schemaRefs>
     <ds:schemaRef ds:uri="http://schemas.openxmlformats.org/officeDocument/2006/bibliography"/>
   </ds:schemaRefs>

</xml_diff>